<commit_message>
Atualizando Diagrama de Classes #1 | Atualizando doc de visão #27
</commit_message>
<xml_diff>
--- a/documentacao/Documento de Visão.docx
+++ b/documentacao/Documento de Visão.docx
@@ -1,6 +1,6 @@
 
 <file path=word/document.xml><?xml version="1.0" encoding="utf-8"?>
-<w:document xmlns:wpc="http://schemas.microsoft.com/office/word/2010/wordprocessingCanvas" xmlns:cx="http://schemas.microsoft.com/office/drawing/2014/chartex" xmlns:cx1="http://schemas.microsoft.com/office/drawing/2015/9/8/chartex" xmlns:cx2="http://schemas.microsoft.com/office/drawing/2015/10/21/chartex" xmlns:cx3="http://schemas.microsoft.com/office/drawing/2016/5/9/chartex" xmlns:cx4="http://schemas.microsoft.com/office/drawing/2016/5/10/chartex" xmlns:cx5="http://schemas.microsoft.com/office/drawing/2016/5/11/chartex" xmlns:cx6="http://schemas.microsoft.com/office/drawing/2016/5/12/chartex" xmlns:cx7="http://schemas.microsoft.com/office/drawing/2016/5/13/chartex" xmlns:cx8="http://schemas.microsoft.com/office/drawing/2016/5/14/chartex" xmlns:mc="http://schemas.openxmlformats.org/markup-compatibility/2006" xmlns:aink="http://schemas.microsoft.com/office/drawing/2016/ink" xmlns:am3d="http://schemas.microsoft.com/office/drawing/2017/model3d" xmlns:o="urn:schemas-microsoft-com:office:office" xmlns:r="http://schemas.openxmlformats.org/officeDocument/2006/relationships" xmlns:m="http://schemas.openxmlformats.org/officeDocument/2006/math" xmlns:v="urn:schemas-microsoft-com:vml" xmlns:wp14="http://schemas.microsoft.com/office/word/2010/wordprocessingDrawing" xmlns:wp="http://schemas.openxmlformats.org/drawingml/2006/wordprocessingDrawing" xmlns:w10="urn:schemas-microsoft-com:office:word" xmlns:w="http://schemas.openxmlformats.org/wordprocessingml/2006/main" xmlns:w14="http://schemas.microsoft.com/office/word/2010/wordml" xmlns:w15="http://schemas.microsoft.com/office/word/2012/wordml" xmlns:w16cex="http://schemas.microsoft.com/office/word/2018/wordml/cex" xmlns:w16cid="http://schemas.microsoft.com/office/word/2016/wordml/cid" xmlns:w16="http://schemas.microsoft.com/office/word/2018/wordml" xmlns:w16se="http://schemas.microsoft.com/office/word/2015/wordml/symex" xmlns:wpg="http://schemas.microsoft.com/office/word/2010/wordprocessingGroup" xmlns:wpi="http://schemas.microsoft.com/office/word/2010/wordprocessingInk" xmlns:wne="http://schemas.microsoft.com/office/word/2006/wordml" xmlns:wps="http://schemas.microsoft.com/office/word/2010/wordprocessingShape" mc:Ignorable="w14 w15 w16se w16cid w16 w16cex wp14">
+<w:document xmlns:wpc="http://schemas.microsoft.com/office/word/2010/wordprocessingCanvas" xmlns:cx="http://schemas.microsoft.com/office/drawing/2014/chartex" xmlns:cx1="http://schemas.microsoft.com/office/drawing/2015/9/8/chartex" xmlns:cx2="http://schemas.microsoft.com/office/drawing/2015/10/21/chartex" xmlns:cx3="http://schemas.microsoft.com/office/drawing/2016/5/9/chartex" xmlns:cx4="http://schemas.microsoft.com/office/drawing/2016/5/10/chartex" xmlns:cx5="http://schemas.microsoft.com/office/drawing/2016/5/11/chartex" xmlns:cx6="http://schemas.microsoft.com/office/drawing/2016/5/12/chartex" xmlns:cx7="http://schemas.microsoft.com/office/drawing/2016/5/13/chartex" xmlns:cx8="http://schemas.microsoft.com/office/drawing/2016/5/14/chartex" xmlns:mc="http://schemas.openxmlformats.org/markup-compatibility/2006" xmlns:aink="http://schemas.microsoft.com/office/drawing/2016/ink" xmlns:am3d="http://schemas.microsoft.com/office/drawing/2017/model3d" xmlns:o="urn:schemas-microsoft-com:office:office" xmlns:r="http://schemas.openxmlformats.org/officeDocument/2006/relationships" xmlns:m="http://schemas.openxmlformats.org/officeDocument/2006/math" xmlns:v="urn:schemas-microsoft-com:vml" xmlns:wp14="http://schemas.microsoft.com/office/word/2010/wordprocessingDrawing" xmlns:wp="http://schemas.openxmlformats.org/drawingml/2006/wordprocessingDrawing" xmlns:w10="urn:schemas-microsoft-com:office:word" xmlns:w="http://schemas.openxmlformats.org/wordprocessingml/2006/main" xmlns:w14="http://schemas.microsoft.com/office/word/2010/wordml" xmlns:w15="http://schemas.microsoft.com/office/word/2012/wordml" xmlns:w16cex="http://schemas.microsoft.com/office/word/2018/wordml/cex" xmlns:w16cid="http://schemas.microsoft.com/office/word/2016/wordml/cid" xmlns:w16="http://schemas.microsoft.com/office/word/2018/wordml" xmlns:w16sdtdh="http://schemas.microsoft.com/office/word/2020/wordml/sdtdatahash" xmlns:w16se="http://schemas.microsoft.com/office/word/2015/wordml/symex" xmlns:wpg="http://schemas.microsoft.com/office/word/2010/wordprocessingGroup" xmlns:wpi="http://schemas.microsoft.com/office/word/2010/wordprocessingInk" xmlns:wne="http://schemas.microsoft.com/office/word/2006/wordml" xmlns:wps="http://schemas.microsoft.com/office/word/2010/wordprocessingShape" mc:Ignorable="w14 w15 w16se w16cid w16 w16cex w16sdtdh wp14">
   <w:body>
     <w:p>
       <w:pPr>
@@ -788,6 +788,157 @@
           </w:p>
         </w:tc>
       </w:tr>
+      <w:tr>
+        <w:trPr>
+          <w:trHeight w:val="560"/>
+        </w:trPr>
+        <w:tc>
+          <w:tcPr>
+            <w:tcW w:w="1965" w:type="dxa"/>
+            <w:tcBorders>
+              <w:top w:val="single" w:sz="4" w:space="0" w:color="auto"/>
+              <w:left w:val="single" w:sz="4" w:space="0" w:color="auto"/>
+              <w:bottom w:val="single" w:sz="4" w:space="0" w:color="auto"/>
+              <w:right w:val="single" w:sz="4" w:space="0" w:color="auto"/>
+            </w:tcBorders>
+            <w:tcMar>
+              <w:top w:w="100" w:type="dxa"/>
+              <w:left w:w="100" w:type="dxa"/>
+              <w:bottom w:w="100" w:type="dxa"/>
+              <w:right w:w="100" w:type="dxa"/>
+            </w:tcMar>
+          </w:tcPr>
+          <w:p>
+            <w:pPr>
+              <w:spacing w:before="60"/>
+              <w:ind w:left="60"/>
+              <w:jc w:val="center"/>
+              <w:rPr>
+                <w:rFonts w:ascii="Times New Roman" w:eastAsia="Times New Roman" w:hAnsi="Times New Roman" w:cs="Times New Roman"/>
+                <w:sz w:val="24"/>
+                <w:szCs w:val="24"/>
+              </w:rPr>
+            </w:pPr>
+            <w:r>
+              <w:rPr>
+                <w:rFonts w:ascii="Times New Roman" w:eastAsia="Times New Roman" w:hAnsi="Times New Roman" w:cs="Times New Roman"/>
+                <w:sz w:val="24"/>
+                <w:szCs w:val="24"/>
+              </w:rPr>
+              <w:t>21/04/2021</w:t>
+            </w:r>
+          </w:p>
+        </w:tc>
+        <w:tc>
+          <w:tcPr>
+            <w:tcW w:w="1144" w:type="dxa"/>
+            <w:tcBorders>
+              <w:top w:val="single" w:sz="4" w:space="0" w:color="auto"/>
+              <w:left w:val="single" w:sz="4" w:space="0" w:color="auto"/>
+              <w:bottom w:val="single" w:sz="4" w:space="0" w:color="auto"/>
+              <w:right w:val="single" w:sz="4" w:space="0" w:color="auto"/>
+            </w:tcBorders>
+            <w:tcMar>
+              <w:top w:w="100" w:type="dxa"/>
+              <w:left w:w="100" w:type="dxa"/>
+              <w:bottom w:w="100" w:type="dxa"/>
+              <w:right w:w="100" w:type="dxa"/>
+            </w:tcMar>
+          </w:tcPr>
+          <w:p>
+            <w:pPr>
+              <w:spacing w:before="60"/>
+              <w:ind w:left="60"/>
+              <w:jc w:val="center"/>
+              <w:rPr>
+                <w:rFonts w:ascii="Times New Roman" w:eastAsia="Times New Roman" w:hAnsi="Times New Roman" w:cs="Times New Roman"/>
+                <w:sz w:val="24"/>
+                <w:szCs w:val="24"/>
+              </w:rPr>
+            </w:pPr>
+            <w:r>
+              <w:rPr>
+                <w:rFonts w:ascii="Times New Roman" w:eastAsia="Times New Roman" w:hAnsi="Times New Roman" w:cs="Times New Roman"/>
+                <w:sz w:val="24"/>
+                <w:szCs w:val="24"/>
+              </w:rPr>
+              <w:t>1.3</w:t>
+            </w:r>
+          </w:p>
+        </w:tc>
+        <w:tc>
+          <w:tcPr>
+            <w:tcW w:w="3536" w:type="dxa"/>
+            <w:tcBorders>
+              <w:top w:val="single" w:sz="4" w:space="0" w:color="auto"/>
+              <w:left w:val="single" w:sz="4" w:space="0" w:color="auto"/>
+              <w:bottom w:val="single" w:sz="4" w:space="0" w:color="auto"/>
+              <w:right w:val="single" w:sz="4" w:space="0" w:color="auto"/>
+            </w:tcBorders>
+            <w:tcMar>
+              <w:top w:w="100" w:type="dxa"/>
+              <w:left w:w="100" w:type="dxa"/>
+              <w:bottom w:w="100" w:type="dxa"/>
+              <w:right w:w="100" w:type="dxa"/>
+            </w:tcMar>
+          </w:tcPr>
+          <w:p>
+            <w:pPr>
+              <w:spacing w:before="60"/>
+              <w:ind w:left="60"/>
+              <w:rPr>
+                <w:rFonts w:ascii="Times New Roman" w:eastAsia="Times New Roman" w:hAnsi="Times New Roman" w:cs="Times New Roman"/>
+                <w:sz w:val="24"/>
+                <w:szCs w:val="24"/>
+              </w:rPr>
+            </w:pPr>
+            <w:r>
+              <w:rPr>
+                <w:rFonts w:ascii="Times New Roman" w:eastAsia="Times New Roman" w:hAnsi="Times New Roman" w:cs="Times New Roman"/>
+                <w:sz w:val="24"/>
+                <w:szCs w:val="24"/>
+              </w:rPr>
+              <w:t>Diagrama de Classes, Gerencia de Riscos e Monitoramento e controle.</w:t>
+            </w:r>
+          </w:p>
+        </w:tc>
+        <w:tc>
+          <w:tcPr>
+            <w:tcW w:w="2205" w:type="dxa"/>
+            <w:tcBorders>
+              <w:top w:val="single" w:sz="4" w:space="0" w:color="auto"/>
+              <w:left w:val="single" w:sz="4" w:space="0" w:color="auto"/>
+              <w:bottom w:val="single" w:sz="4" w:space="0" w:color="auto"/>
+              <w:right w:val="single" w:sz="4" w:space="0" w:color="auto"/>
+            </w:tcBorders>
+            <w:tcMar>
+              <w:top w:w="100" w:type="dxa"/>
+              <w:left w:w="100" w:type="dxa"/>
+              <w:bottom w:w="100" w:type="dxa"/>
+              <w:right w:w="100" w:type="dxa"/>
+            </w:tcMar>
+          </w:tcPr>
+          <w:p>
+            <w:pPr>
+              <w:spacing w:before="60"/>
+              <w:ind w:left="60"/>
+              <w:rPr>
+                <w:rFonts w:ascii="Times New Roman" w:eastAsia="Times New Roman" w:hAnsi="Times New Roman" w:cs="Times New Roman"/>
+                <w:sz w:val="24"/>
+                <w:szCs w:val="24"/>
+              </w:rPr>
+            </w:pPr>
+            <w:r>
+              <w:rPr>
+                <w:rFonts w:ascii="Times New Roman" w:eastAsia="Times New Roman" w:hAnsi="Times New Roman" w:cs="Times New Roman"/>
+                <w:sz w:val="24"/>
+                <w:szCs w:val="24"/>
+              </w:rPr>
+              <w:t>Thiago de Melo e Victor Oliveira</w:t>
+            </w:r>
+          </w:p>
+        </w:tc>
+      </w:tr>
     </w:tbl>
     <w:p>
       <w:pPr>
@@ -840,7 +991,6 @@
           <w:docPartUnique/>
         </w:docPartObj>
       </w:sdtPr>
-      <w:sdtEndPr/>
       <w:sdtContent>
         <w:p>
           <w:pPr>
@@ -872,12 +1022,13 @@
             </w:rPr>
             <w:fldChar w:fldCharType="separate"/>
           </w:r>
-          <w:hyperlink w:anchor="_Toc67562836" w:history="1">
+          <w:hyperlink w:anchor="_Toc69898669" w:history="1">
             <w:r>
               <w:rPr>
                 <w:rStyle w:val="Hyperlink"/>
                 <w:rFonts w:ascii="Times New Roman" w:eastAsia="Times New Roman" w:hAnsi="Times New Roman" w:cs="Times New Roman"/>
                 <w:b/>
+                <w:bCs/>
                 <w:noProof/>
               </w:rPr>
               <w:t>1.</w:t>
@@ -917,7 +1068,7 @@
                 <w:noProof/>
                 <w:webHidden/>
               </w:rPr>
-              <w:instrText xml:space="preserve"> PAGEREF _Toc67562836 \h </w:instrText>
+              <w:instrText xml:space="preserve"> PAGEREF _Toc69898669 \h </w:instrText>
             </w:r>
             <w:r>
               <w:rPr>
@@ -960,7 +1111,7 @@
               <w:noProof/>
             </w:rPr>
           </w:pPr>
-          <w:hyperlink w:anchor="_Toc67562837" w:history="1">
+          <w:hyperlink w:anchor="_Toc69898670" w:history="1">
             <w:r>
               <w:rPr>
                 <w:rStyle w:val="Hyperlink"/>
@@ -1006,7 +1157,7 @@
                 <w:noProof/>
                 <w:webHidden/>
               </w:rPr>
-              <w:instrText xml:space="preserve"> PAGEREF _Toc67562837 \h </w:instrText>
+              <w:instrText xml:space="preserve"> PAGEREF _Toc69898670 \h </w:instrText>
             </w:r>
             <w:r>
               <w:rPr>
@@ -1049,7 +1200,7 @@
               <w:noProof/>
             </w:rPr>
           </w:pPr>
-          <w:hyperlink w:anchor="_Toc67562838" w:history="1">
+          <w:hyperlink w:anchor="_Toc69898671" w:history="1">
             <w:r>
               <w:rPr>
                 <w:rStyle w:val="Hyperlink"/>
@@ -1095,7 +1246,7 @@
                 <w:noProof/>
                 <w:webHidden/>
               </w:rPr>
-              <w:instrText xml:space="preserve"> PAGEREF _Toc67562838 \h </w:instrText>
+              <w:instrText xml:space="preserve"> PAGEREF _Toc69898671 \h </w:instrText>
             </w:r>
             <w:r>
               <w:rPr>
@@ -1138,7 +1289,7 @@
               <w:noProof/>
             </w:rPr>
           </w:pPr>
-          <w:hyperlink w:anchor="_Toc67562839" w:history="1">
+          <w:hyperlink w:anchor="_Toc69898672" w:history="1">
             <w:r>
               <w:rPr>
                 <w:rStyle w:val="Hyperlink"/>
@@ -1184,7 +1335,7 @@
                 <w:noProof/>
                 <w:webHidden/>
               </w:rPr>
-              <w:instrText xml:space="preserve"> PAGEREF _Toc67562839 \h </w:instrText>
+              <w:instrText xml:space="preserve"> PAGEREF _Toc69898672 \h </w:instrText>
             </w:r>
             <w:r>
               <w:rPr>
@@ -1217,9 +1368,9 @@
         </w:p>
         <w:p>
           <w:pPr>
-            <w:pStyle w:val="Sumrio2"/>
+            <w:pStyle w:val="Sumrio1"/>
             <w:tabs>
-              <w:tab w:val="left" w:pos="660"/>
+              <w:tab w:val="left" w:pos="440"/>
               <w:tab w:val="right" w:pos="9019"/>
             </w:tabs>
             <w:rPr>
@@ -1227,11 +1378,13 @@
               <w:noProof/>
             </w:rPr>
           </w:pPr>
-          <w:hyperlink w:anchor="_Toc67562840" w:history="1">
+          <w:hyperlink w:anchor="_Toc69898673" w:history="1">
             <w:r>
               <w:rPr>
                 <w:rStyle w:val="Hyperlink"/>
                 <w:rFonts w:ascii="Times New Roman" w:hAnsi="Times New Roman" w:cs="Times New Roman"/>
+                <w:b/>
+                <w:bCs/>
                 <w:noProof/>
               </w:rPr>
               <w:t>2.</w:t>
@@ -1246,8 +1399,9 @@
             <w:r>
               <w:rPr>
                 <w:rStyle w:val="Hyperlink"/>
-                <w:rFonts w:ascii="Times New Roman" w:eastAsia="Times New Roman" w:hAnsi="Times New Roman" w:cs="Times New Roman"/>
-                <w:b/>
+                <w:rFonts w:ascii="Times New Roman" w:hAnsi="Times New Roman" w:cs="Times New Roman"/>
+                <w:b/>
+                <w:bCs/>
                 <w:noProof/>
               </w:rPr>
               <w:t>Requisitos Gerais do Produto</w:t>
@@ -1271,7 +1425,7 @@
                 <w:noProof/>
                 <w:webHidden/>
               </w:rPr>
-              <w:instrText xml:space="preserve"> PAGEREF _Toc67562840 \h </w:instrText>
+              <w:instrText xml:space="preserve"> PAGEREF _Toc69898673 \h </w:instrText>
             </w:r>
             <w:r>
               <w:rPr>
@@ -1314,7 +1468,7 @@
               <w:noProof/>
             </w:rPr>
           </w:pPr>
-          <w:hyperlink w:anchor="_Toc67562841" w:history="1">
+          <w:hyperlink w:anchor="_Toc69898674" w:history="1">
             <w:r>
               <w:rPr>
                 <w:rStyle w:val="Hyperlink"/>
@@ -1360,7 +1514,7 @@
                 <w:noProof/>
                 <w:webHidden/>
               </w:rPr>
-              <w:instrText xml:space="preserve"> PAGEREF _Toc67562841 \h </w:instrText>
+              <w:instrText xml:space="preserve"> PAGEREF _Toc69898674 \h </w:instrText>
             </w:r>
             <w:r>
               <w:rPr>
@@ -1403,7 +1557,7 @@
               <w:noProof/>
             </w:rPr>
           </w:pPr>
-          <w:hyperlink w:anchor="_Toc67562842" w:history="1">
+          <w:hyperlink w:anchor="_Toc69898675" w:history="1">
             <w:r>
               <w:rPr>
                 <w:rStyle w:val="Hyperlink"/>
@@ -1449,7 +1603,7 @@
                 <w:noProof/>
                 <w:webHidden/>
               </w:rPr>
-              <w:instrText xml:space="preserve"> PAGEREF _Toc67562842 \h </w:instrText>
+              <w:instrText xml:space="preserve"> PAGEREF _Toc69898675 \h </w:instrText>
             </w:r>
             <w:r>
               <w:rPr>
@@ -1482,9 +1636,9 @@
         </w:p>
         <w:p>
           <w:pPr>
-            <w:pStyle w:val="Sumrio2"/>
+            <w:pStyle w:val="Sumrio1"/>
             <w:tabs>
-              <w:tab w:val="left" w:pos="660"/>
+              <w:tab w:val="left" w:pos="440"/>
               <w:tab w:val="right" w:pos="9019"/>
             </w:tabs>
             <w:rPr>
@@ -1492,12 +1646,13 @@
               <w:noProof/>
             </w:rPr>
           </w:pPr>
-          <w:hyperlink w:anchor="_Toc67562843" w:history="1">
+          <w:hyperlink w:anchor="_Toc69898676" w:history="1">
             <w:r>
               <w:rPr>
                 <w:rStyle w:val="Hyperlink"/>
-                <w:rFonts w:ascii="Times New Roman" w:eastAsia="Times New Roman" w:hAnsi="Times New Roman" w:cs="Times New Roman"/>
-                <w:b/>
+                <w:rFonts w:ascii="Times New Roman" w:hAnsi="Times New Roman" w:cs="Times New Roman"/>
+                <w:b/>
+                <w:bCs/>
                 <w:noProof/>
               </w:rPr>
               <w:t>3.</w:t>
@@ -1512,8 +1667,9 @@
             <w:r>
               <w:rPr>
                 <w:rStyle w:val="Hyperlink"/>
-                <w:rFonts w:ascii="Times New Roman" w:eastAsia="Times New Roman" w:hAnsi="Times New Roman" w:cs="Times New Roman"/>
-                <w:b/>
+                <w:rFonts w:ascii="Times New Roman" w:hAnsi="Times New Roman" w:cs="Times New Roman"/>
+                <w:b/>
+                <w:bCs/>
                 <w:noProof/>
               </w:rPr>
               <w:t>Cronograma</w:t>
@@ -1537,7 +1693,7 @@
                 <w:noProof/>
                 <w:webHidden/>
               </w:rPr>
-              <w:instrText xml:space="preserve"> PAGEREF _Toc67562843 \h </w:instrText>
+              <w:instrText xml:space="preserve"> PAGEREF _Toc69898676 \h </w:instrText>
             </w:r>
             <w:r>
               <w:rPr>
@@ -1558,6 +1714,348 @@
                 <w:webHidden/>
               </w:rPr>
               <w:t>9</w:t>
+            </w:r>
+            <w:r>
+              <w:rPr>
+                <w:noProof/>
+                <w:webHidden/>
+              </w:rPr>
+              <w:fldChar w:fldCharType="end"/>
+            </w:r>
+          </w:hyperlink>
+        </w:p>
+        <w:p>
+          <w:pPr>
+            <w:pStyle w:val="Sumrio1"/>
+            <w:tabs>
+              <w:tab w:val="left" w:pos="440"/>
+              <w:tab w:val="right" w:pos="9019"/>
+            </w:tabs>
+            <w:rPr>
+              <w:rFonts w:asciiTheme="minorHAnsi" w:eastAsiaTheme="minorEastAsia" w:hAnsiTheme="minorHAnsi" w:cstheme="minorBidi"/>
+              <w:noProof/>
+            </w:rPr>
+          </w:pPr>
+          <w:hyperlink w:anchor="_Toc69898677" w:history="1">
+            <w:r>
+              <w:rPr>
+                <w:rStyle w:val="Hyperlink"/>
+                <w:rFonts w:ascii="Times New Roman" w:hAnsi="Times New Roman" w:cs="Times New Roman"/>
+                <w:b/>
+                <w:bCs/>
+                <w:noProof/>
+              </w:rPr>
+              <w:t>4.</w:t>
+            </w:r>
+            <w:r>
+              <w:rPr>
+                <w:rFonts w:asciiTheme="minorHAnsi" w:eastAsiaTheme="minorEastAsia" w:hAnsiTheme="minorHAnsi" w:cstheme="minorBidi"/>
+                <w:noProof/>
+              </w:rPr>
+              <w:tab/>
+            </w:r>
+            <w:r>
+              <w:rPr>
+                <w:rStyle w:val="Hyperlink"/>
+                <w:rFonts w:ascii="Times New Roman" w:hAnsi="Times New Roman" w:cs="Times New Roman"/>
+                <w:b/>
+                <w:bCs/>
+                <w:noProof/>
+              </w:rPr>
+              <w:t>Diagrama de Classe</w:t>
+            </w:r>
+            <w:r>
+              <w:rPr>
+                <w:noProof/>
+                <w:webHidden/>
+              </w:rPr>
+              <w:tab/>
+            </w:r>
+            <w:r>
+              <w:rPr>
+                <w:noProof/>
+                <w:webHidden/>
+              </w:rPr>
+              <w:fldChar w:fldCharType="begin"/>
+            </w:r>
+            <w:r>
+              <w:rPr>
+                <w:noProof/>
+                <w:webHidden/>
+              </w:rPr>
+              <w:instrText xml:space="preserve"> PAGEREF _Toc69898677 \h </w:instrText>
+            </w:r>
+            <w:r>
+              <w:rPr>
+                <w:noProof/>
+                <w:webHidden/>
+              </w:rPr>
+            </w:r>
+            <w:r>
+              <w:rPr>
+                <w:noProof/>
+                <w:webHidden/>
+              </w:rPr>
+              <w:fldChar w:fldCharType="separate"/>
+            </w:r>
+            <w:r>
+              <w:rPr>
+                <w:noProof/>
+                <w:webHidden/>
+              </w:rPr>
+              <w:t>11</w:t>
+            </w:r>
+            <w:r>
+              <w:rPr>
+                <w:noProof/>
+                <w:webHidden/>
+              </w:rPr>
+              <w:fldChar w:fldCharType="end"/>
+            </w:r>
+          </w:hyperlink>
+        </w:p>
+        <w:p>
+          <w:pPr>
+            <w:pStyle w:val="Sumrio1"/>
+            <w:tabs>
+              <w:tab w:val="left" w:pos="440"/>
+              <w:tab w:val="right" w:pos="9019"/>
+            </w:tabs>
+            <w:rPr>
+              <w:rFonts w:asciiTheme="minorHAnsi" w:eastAsiaTheme="minorEastAsia" w:hAnsiTheme="minorHAnsi" w:cstheme="minorBidi"/>
+              <w:noProof/>
+            </w:rPr>
+          </w:pPr>
+          <w:hyperlink w:anchor="_Toc69898678" w:history="1">
+            <w:r>
+              <w:rPr>
+                <w:rStyle w:val="Hyperlink"/>
+                <w:rFonts w:ascii="Times New Roman" w:hAnsi="Times New Roman" w:cs="Times New Roman"/>
+                <w:b/>
+                <w:bCs/>
+                <w:noProof/>
+              </w:rPr>
+              <w:t>5.</w:t>
+            </w:r>
+            <w:r>
+              <w:rPr>
+                <w:rFonts w:asciiTheme="minorHAnsi" w:eastAsiaTheme="minorEastAsia" w:hAnsiTheme="minorHAnsi" w:cstheme="minorBidi"/>
+                <w:noProof/>
+              </w:rPr>
+              <w:tab/>
+            </w:r>
+            <w:r>
+              <w:rPr>
+                <w:rStyle w:val="Hyperlink"/>
+                <w:rFonts w:ascii="Times New Roman" w:hAnsi="Times New Roman" w:cs="Times New Roman"/>
+                <w:b/>
+                <w:bCs/>
+                <w:noProof/>
+              </w:rPr>
+              <w:t>Gerenciamento de Riscos</w:t>
+            </w:r>
+            <w:r>
+              <w:rPr>
+                <w:noProof/>
+                <w:webHidden/>
+              </w:rPr>
+              <w:tab/>
+            </w:r>
+            <w:r>
+              <w:rPr>
+                <w:noProof/>
+                <w:webHidden/>
+              </w:rPr>
+              <w:fldChar w:fldCharType="begin"/>
+            </w:r>
+            <w:r>
+              <w:rPr>
+                <w:noProof/>
+                <w:webHidden/>
+              </w:rPr>
+              <w:instrText xml:space="preserve"> PAGEREF _Toc69898678 \h </w:instrText>
+            </w:r>
+            <w:r>
+              <w:rPr>
+                <w:noProof/>
+                <w:webHidden/>
+              </w:rPr>
+            </w:r>
+            <w:r>
+              <w:rPr>
+                <w:noProof/>
+                <w:webHidden/>
+              </w:rPr>
+              <w:fldChar w:fldCharType="separate"/>
+            </w:r>
+            <w:r>
+              <w:rPr>
+                <w:noProof/>
+                <w:webHidden/>
+              </w:rPr>
+              <w:t>12</w:t>
+            </w:r>
+            <w:r>
+              <w:rPr>
+                <w:noProof/>
+                <w:webHidden/>
+              </w:rPr>
+              <w:fldChar w:fldCharType="end"/>
+            </w:r>
+          </w:hyperlink>
+        </w:p>
+        <w:p>
+          <w:pPr>
+            <w:pStyle w:val="Sumrio1"/>
+            <w:tabs>
+              <w:tab w:val="left" w:pos="440"/>
+              <w:tab w:val="right" w:pos="9019"/>
+            </w:tabs>
+            <w:rPr>
+              <w:rFonts w:asciiTheme="minorHAnsi" w:eastAsiaTheme="minorEastAsia" w:hAnsiTheme="minorHAnsi" w:cstheme="minorBidi"/>
+              <w:noProof/>
+            </w:rPr>
+          </w:pPr>
+          <w:hyperlink w:anchor="_Toc69898679" w:history="1">
+            <w:r>
+              <w:rPr>
+                <w:rStyle w:val="Hyperlink"/>
+                <w:rFonts w:ascii="Times New Roman" w:hAnsi="Times New Roman" w:cs="Times New Roman"/>
+                <w:b/>
+                <w:bCs/>
+                <w:noProof/>
+              </w:rPr>
+              <w:t>6.</w:t>
+            </w:r>
+            <w:r>
+              <w:rPr>
+                <w:rFonts w:asciiTheme="minorHAnsi" w:eastAsiaTheme="minorEastAsia" w:hAnsiTheme="minorHAnsi" w:cstheme="minorBidi"/>
+                <w:noProof/>
+              </w:rPr>
+              <w:tab/>
+            </w:r>
+            <w:r>
+              <w:rPr>
+                <w:rStyle w:val="Hyperlink"/>
+                <w:rFonts w:ascii="Times New Roman" w:hAnsi="Times New Roman" w:cs="Times New Roman"/>
+                <w:b/>
+                <w:bCs/>
+                <w:noProof/>
+              </w:rPr>
+              <w:t>Monitoramento e Controle</w:t>
+            </w:r>
+            <w:r>
+              <w:rPr>
+                <w:noProof/>
+                <w:webHidden/>
+              </w:rPr>
+              <w:tab/>
+            </w:r>
+            <w:r>
+              <w:rPr>
+                <w:noProof/>
+                <w:webHidden/>
+              </w:rPr>
+              <w:fldChar w:fldCharType="begin"/>
+            </w:r>
+            <w:r>
+              <w:rPr>
+                <w:noProof/>
+                <w:webHidden/>
+              </w:rPr>
+              <w:instrText xml:space="preserve"> PAGEREF _Toc69898679 \h </w:instrText>
+            </w:r>
+            <w:r>
+              <w:rPr>
+                <w:noProof/>
+                <w:webHidden/>
+              </w:rPr>
+            </w:r>
+            <w:r>
+              <w:rPr>
+                <w:noProof/>
+                <w:webHidden/>
+              </w:rPr>
+              <w:fldChar w:fldCharType="separate"/>
+            </w:r>
+            <w:r>
+              <w:rPr>
+                <w:noProof/>
+                <w:webHidden/>
+              </w:rPr>
+              <w:t>13</w:t>
+            </w:r>
+            <w:r>
+              <w:rPr>
+                <w:noProof/>
+                <w:webHidden/>
+              </w:rPr>
+              <w:fldChar w:fldCharType="end"/>
+            </w:r>
+          </w:hyperlink>
+        </w:p>
+        <w:p>
+          <w:pPr>
+            <w:pStyle w:val="Sumrio1"/>
+            <w:tabs>
+              <w:tab w:val="right" w:pos="9019"/>
+            </w:tabs>
+            <w:rPr>
+              <w:rFonts w:asciiTheme="minorHAnsi" w:eastAsiaTheme="minorEastAsia" w:hAnsiTheme="minorHAnsi" w:cstheme="minorBidi"/>
+              <w:noProof/>
+            </w:rPr>
+          </w:pPr>
+          <w:hyperlink w:anchor="_Toc69898680" w:history="1">
+            <w:r>
+              <w:rPr>
+                <w:rStyle w:val="Hyperlink"/>
+                <w:rFonts w:ascii="Times New Roman" w:hAnsi="Times New Roman" w:cs="Times New Roman"/>
+                <w:b/>
+                <w:bCs/>
+                <w:noProof/>
+              </w:rPr>
+              <w:t>Referencias</w:t>
+            </w:r>
+            <w:r>
+              <w:rPr>
+                <w:noProof/>
+                <w:webHidden/>
+              </w:rPr>
+              <w:tab/>
+            </w:r>
+            <w:r>
+              <w:rPr>
+                <w:noProof/>
+                <w:webHidden/>
+              </w:rPr>
+              <w:fldChar w:fldCharType="begin"/>
+            </w:r>
+            <w:r>
+              <w:rPr>
+                <w:noProof/>
+                <w:webHidden/>
+              </w:rPr>
+              <w:instrText xml:space="preserve"> PAGEREF _Toc69898680 \h </w:instrText>
+            </w:r>
+            <w:r>
+              <w:rPr>
+                <w:noProof/>
+                <w:webHidden/>
+              </w:rPr>
+            </w:r>
+            <w:r>
+              <w:rPr>
+                <w:noProof/>
+                <w:webHidden/>
+              </w:rPr>
+              <w:fldChar w:fldCharType="separate"/>
+            </w:r>
+            <w:r>
+              <w:rPr>
+                <w:noProof/>
+                <w:webHidden/>
+              </w:rPr>
+              <w:t>16</w:t>
             </w:r>
             <w:r>
               <w:rPr>
@@ -1620,13 +2118,17 @@
         <w:rPr>
           <w:rFonts w:ascii="Times New Roman" w:eastAsia="Times New Roman" w:hAnsi="Times New Roman" w:cs="Times New Roman"/>
           <w:b/>
+          <w:sz w:val="36"/>
+          <w:szCs w:val="36"/>
         </w:rPr>
       </w:pPr>
-      <w:bookmarkStart w:id="0" w:name="_Toc67562836"/>
+      <w:bookmarkStart w:id="0" w:name="_Toc69898669"/>
       <w:r>
         <w:rPr>
           <w:rFonts w:ascii="Times New Roman" w:eastAsia="Times New Roman" w:hAnsi="Times New Roman" w:cs="Times New Roman"/>
           <w:b/>
+          <w:sz w:val="36"/>
+          <w:szCs w:val="36"/>
         </w:rPr>
         <w:lastRenderedPageBreak/>
         <w:t>Introdução</w:t>
@@ -1646,7 +2148,7 @@
           <w:b/>
         </w:rPr>
       </w:pPr>
-      <w:bookmarkStart w:id="1" w:name="_Toc67562837"/>
+      <w:bookmarkStart w:id="1" w:name="_Toc69898670"/>
       <w:r>
         <w:rPr>
           <w:rFonts w:ascii="Times New Roman" w:eastAsia="Times New Roman" w:hAnsi="Times New Roman" w:cs="Times New Roman"/>
@@ -1674,7 +2176,7 @@
         </w:rPr>
         <w:t xml:space="preserve">Um Sistema de Informação Contábil é um recurso de TI utilizado no âmbito das </w:t>
       </w:r>
-      <w:hyperlink r:id="rId7">
+      <w:hyperlink r:id="rId8">
         <w:r>
           <w:rPr>
             <w:rFonts w:ascii="Times New Roman" w:eastAsia="Times New Roman" w:hAnsi="Times New Roman" w:cs="Times New Roman"/>
@@ -1716,7 +2218,7 @@
           <w:b/>
         </w:rPr>
       </w:pPr>
-      <w:bookmarkStart w:id="2" w:name="_Toc67562838"/>
+      <w:bookmarkStart w:id="2" w:name="_Toc69898671"/>
       <w:r>
         <w:rPr>
           <w:rFonts w:ascii="Times New Roman" w:eastAsia="Times New Roman" w:hAnsi="Times New Roman" w:cs="Times New Roman"/>
@@ -1774,7 +2276,7 @@
           <w:b/>
         </w:rPr>
       </w:pPr>
-      <w:bookmarkStart w:id="3" w:name="_Toc67562839"/>
+      <w:bookmarkStart w:id="3" w:name="_Toc69898672"/>
       <w:r>
         <w:rPr>
           <w:rFonts w:ascii="Times New Roman" w:eastAsia="Times New Roman" w:hAnsi="Times New Roman" w:cs="Times New Roman"/>
@@ -1864,7 +2366,23 @@
           <w:sz w:val="24"/>
           <w:szCs w:val="24"/>
         </w:rPr>
-        <w:t>O SysContabil terá integração com os seguintes módulos:</w:t>
+        <w:t>O S</w:t>
+      </w:r>
+      <w:r>
+        <w:rPr>
+          <w:rFonts w:ascii="Times New Roman" w:eastAsia="Times New Roman" w:hAnsi="Times New Roman" w:cs="Times New Roman"/>
+          <w:sz w:val="24"/>
+          <w:szCs w:val="24"/>
+        </w:rPr>
+        <w:t>i</w:t>
+      </w:r>
+      <w:r>
+        <w:rPr>
+          <w:rFonts w:ascii="Times New Roman" w:eastAsia="Times New Roman" w:hAnsi="Times New Roman" w:cs="Times New Roman"/>
+          <w:sz w:val="24"/>
+          <w:szCs w:val="24"/>
+        </w:rPr>
+        <w:t>sContabil terá integração com os seguintes módulos:</w:t>
       </w:r>
     </w:p>
     <w:p>
@@ -2070,29 +2588,29 @@
     </w:p>
     <w:p>
       <w:pPr>
-        <w:pStyle w:val="Ttulo2"/>
+        <w:pStyle w:val="Ttulo1"/>
         <w:numPr>
           <w:ilvl w:val="0"/>
           <w:numId w:val="1"/>
         </w:numPr>
         <w:rPr>
           <w:rFonts w:ascii="Times New Roman" w:hAnsi="Times New Roman" w:cs="Times New Roman"/>
+          <w:b/>
+          <w:bCs/>
+          <w:sz w:val="36"/>
+          <w:szCs w:val="36"/>
         </w:rPr>
       </w:pPr>
+      <w:bookmarkStart w:id="6" w:name="_Toc69898673"/>
       <w:r>
         <w:rPr>
-          <w:rFonts w:ascii="Times New Roman" w:eastAsia="Times New Roman" w:hAnsi="Times New Roman" w:cs="Times New Roman"/>
+          <w:rFonts w:ascii="Times New Roman" w:hAnsi="Times New Roman" w:cs="Times New Roman"/>
           <w:b/>
+          <w:bCs/>
+          <w:sz w:val="36"/>
+          <w:szCs w:val="36"/>
         </w:rPr>
         <w:lastRenderedPageBreak/>
-        <w:t xml:space="preserve"> </w:t>
-      </w:r>
-      <w:bookmarkStart w:id="6" w:name="_Toc67562840"/>
-      <w:r>
-        <w:rPr>
-          <w:rFonts w:ascii="Times New Roman" w:eastAsia="Times New Roman" w:hAnsi="Times New Roman" w:cs="Times New Roman"/>
-          <w:b/>
-        </w:rPr>
         <w:t>Requisitos Gerais do Produto</w:t>
       </w:r>
       <w:bookmarkEnd w:id="6"/>
@@ -2116,7 +2634,7 @@
         </w:rPr>
         <w:t xml:space="preserve"> </w:t>
       </w:r>
-      <w:bookmarkStart w:id="7" w:name="_Toc67562841"/>
+      <w:bookmarkStart w:id="7" w:name="_Toc69898674"/>
       <w:r>
         <w:rPr>
           <w:rFonts w:ascii="Times New Roman" w:eastAsia="Times New Roman" w:hAnsi="Times New Roman" w:cs="Times New Roman"/>
@@ -5681,23 +6199,15 @@
                 <w:sz w:val="24"/>
                 <w:szCs w:val="24"/>
               </w:rPr>
-              <w:t xml:space="preserve">O sistema deverá </w:t>
-            </w:r>
-            <w:r>
-              <w:rPr>
-                <w:rFonts w:ascii="Times New Roman" w:hAnsi="Times New Roman" w:cs="Times New Roman"/>
-                <w:sz w:val="24"/>
-                <w:szCs w:val="24"/>
-              </w:rPr>
-              <w:t>fornece</w:t>
-            </w:r>
-            <w:r>
-              <w:rPr>
-                <w:rFonts w:ascii="Times New Roman" w:hAnsi="Times New Roman" w:cs="Times New Roman"/>
-                <w:sz w:val="24"/>
-                <w:szCs w:val="24"/>
-              </w:rPr>
-              <w:t>r</w:t>
+              <w:t xml:space="preserve">O sistema deve </w:t>
+            </w:r>
+            <w:r>
+              <w:rPr>
+                <w:rFonts w:ascii="Times New Roman" w:hAnsi="Times New Roman" w:cs="Times New Roman"/>
+                <w:sz w:val="24"/>
+                <w:szCs w:val="24"/>
+              </w:rPr>
+              <w:t>fornecer</w:t>
             </w:r>
             <w:r>
               <w:rPr>
@@ -6202,7 +6712,7 @@
           <w:b/>
         </w:rPr>
       </w:pPr>
-      <w:bookmarkStart w:id="8" w:name="_Toc67562842"/>
+      <w:bookmarkStart w:id="8" w:name="_Toc69898675"/>
       <w:r>
         <w:rPr>
           <w:rFonts w:ascii="Times New Roman" w:eastAsia="Times New Roman" w:hAnsi="Times New Roman" w:cs="Times New Roman"/>
@@ -6692,30 +7202,29 @@
     <w:p/>
     <w:p>
       <w:pPr>
-        <w:pStyle w:val="Ttulo2"/>
+        <w:pStyle w:val="Ttulo1"/>
         <w:numPr>
           <w:ilvl w:val="0"/>
           <w:numId w:val="1"/>
         </w:numPr>
         <w:rPr>
-          <w:rFonts w:ascii="Times New Roman" w:eastAsia="Times New Roman" w:hAnsi="Times New Roman" w:cs="Times New Roman"/>
+          <w:rFonts w:ascii="Times New Roman" w:hAnsi="Times New Roman" w:cs="Times New Roman"/>
           <w:b/>
+          <w:bCs/>
+          <w:sz w:val="36"/>
+          <w:szCs w:val="36"/>
         </w:rPr>
       </w:pPr>
+      <w:bookmarkStart w:id="9" w:name="_Toc69898676"/>
       <w:r>
         <w:rPr>
-          <w:rFonts w:ascii="Times New Roman" w:eastAsia="Times New Roman" w:hAnsi="Times New Roman" w:cs="Times New Roman"/>
+          <w:rFonts w:ascii="Times New Roman" w:hAnsi="Times New Roman" w:cs="Times New Roman"/>
           <w:b/>
+          <w:bCs/>
+          <w:sz w:val="36"/>
+          <w:szCs w:val="36"/>
         </w:rPr>
         <w:lastRenderedPageBreak/>
-        <w:t xml:space="preserve"> </w:t>
-      </w:r>
-      <w:bookmarkStart w:id="9" w:name="_Toc67562843"/>
-      <w:r>
-        <w:rPr>
-          <w:rFonts w:ascii="Times New Roman" w:eastAsia="Times New Roman" w:hAnsi="Times New Roman" w:cs="Times New Roman"/>
-          <w:b/>
-        </w:rPr>
         <w:t>Cronograma</w:t>
       </w:r>
       <w:bookmarkEnd w:id="9"/>
@@ -6728,29 +7237,97 @@
           <w:numId w:val="1"/>
         </w:numPr>
         <w:rPr>
+          <w:sz w:val="32"/>
+          <w:szCs w:val="32"/>
+        </w:rPr>
+      </w:pPr>
+      <w:r>
+        <w:rPr>
+          <w:noProof/>
           <w:sz w:val="28"/>
           <w:szCs w:val="28"/>
         </w:rPr>
-      </w:pPr>
+        <w:drawing>
+          <wp:anchor distT="0" distB="0" distL="114300" distR="114300" simplePos="0" relativeHeight="251658240" behindDoc="0" locked="0" layoutInCell="1" allowOverlap="1" wp14:anchorId="57FA461C" wp14:editId="4E46CD57">
+            <wp:simplePos x="0" y="0"/>
+            <wp:positionH relativeFrom="page">
+              <wp:posOffset>28575</wp:posOffset>
+            </wp:positionH>
+            <wp:positionV relativeFrom="paragraph">
+              <wp:posOffset>346075</wp:posOffset>
+            </wp:positionV>
+            <wp:extent cx="7514590" cy="2672715"/>
+            <wp:effectExtent l="0" t="0" r="0" b="0"/>
+            <wp:wrapThrough wrapText="bothSides">
+              <wp:wrapPolygon edited="0">
+                <wp:start x="0" y="0"/>
+                <wp:lineTo x="0" y="21400"/>
+                <wp:lineTo x="21520" y="21400"/>
+                <wp:lineTo x="21520" y="0"/>
+                <wp:lineTo x="0" y="0"/>
+              </wp:wrapPolygon>
+            </wp:wrapThrough>
+            <wp:docPr id="2" name="Imagem 2" descr="Uma imagem contendo Gráfico&#10;&#10;Descrição gerada automaticamente"/>
+            <wp:cNvGraphicFramePr>
+              <a:graphicFrameLocks xmlns:a="http://schemas.openxmlformats.org/drawingml/2006/main" noChangeAspect="1"/>
+            </wp:cNvGraphicFramePr>
+            <a:graphic xmlns:a="http://schemas.openxmlformats.org/drawingml/2006/main">
+              <a:graphicData uri="http://schemas.openxmlformats.org/drawingml/2006/picture">
+                <pic:pic xmlns:pic="http://schemas.openxmlformats.org/drawingml/2006/picture">
+                  <pic:nvPicPr>
+                    <pic:cNvPr id="2" name="Imagem 2" descr="Uma imagem contendo Gráfico&#10;&#10;Descrição gerada automaticamente"/>
+                    <pic:cNvPicPr/>
+                  </pic:nvPicPr>
+                  <pic:blipFill rotWithShape="1">
+                    <a:blip r:embed="rId12">
+                      <a:extLst>
+                        <a:ext uri="{28A0092B-C50C-407E-A947-70E740481C1C}">
+                          <a14:useLocalDpi xmlns:a14="http://schemas.microsoft.com/office/drawing/2010/main" val="0"/>
+                        </a:ext>
+                      </a:extLst>
+                    </a:blip>
+                    <a:srcRect t="28648" b="26757"/>
+                    <a:stretch/>
+                  </pic:blipFill>
+                  <pic:spPr bwMode="auto">
+                    <a:xfrm>
+                      <a:off x="0" y="0"/>
+                      <a:ext cx="7514590" cy="2672715"/>
+                    </a:xfrm>
+                    <a:prstGeom prst="rect">
+                      <a:avLst/>
+                    </a:prstGeom>
+                    <a:ln>
+                      <a:noFill/>
+                    </a:ln>
+                    <a:extLst>
+                      <a:ext uri="{53640926-AAD7-44D8-BBD7-CCE9431645EC}">
+                        <a14:shadowObscured xmlns:a14="http://schemas.microsoft.com/office/drawing/2010/main"/>
+                      </a:ext>
+                    </a:extLst>
+                  </pic:spPr>
+                </pic:pic>
+              </a:graphicData>
+            </a:graphic>
+            <wp14:sizeRelH relativeFrom="margin">
+              <wp14:pctWidth>0</wp14:pctWidth>
+            </wp14:sizeRelH>
+            <wp14:sizeRelV relativeFrom="margin">
+              <wp14:pctHeight>0</wp14:pctHeight>
+            </wp14:sizeRelV>
+          </wp:anchor>
+        </w:drawing>
+      </w:r>
       <w:r>
         <w:rPr>
           <w:rFonts w:ascii="Times New Roman" w:hAnsi="Times New Roman" w:cs="Times New Roman"/>
           <w:b/>
           <w:bCs/>
-          <w:sz w:val="28"/>
-          <w:szCs w:val="28"/>
+          <w:sz w:val="32"/>
+          <w:szCs w:val="32"/>
         </w:rPr>
         <w:t>Estrutura Analítica do Projeto – EAP</w:t>
       </w:r>
-    </w:p>
-    <w:p>
-      <w:pPr>
-        <w:rPr>
-          <w:noProof/>
-          <w:sz w:val="28"/>
-          <w:szCs w:val="28"/>
-        </w:rPr>
-      </w:pPr>
       <w:r>
         <w:rPr>
           <w:noProof/>
@@ -6758,7 +7335,7 @@
         <mc:AlternateContent>
           <mc:Choice Requires="wps">
             <w:drawing>
-              <wp:anchor distT="0" distB="0" distL="114300" distR="114300" simplePos="0" relativeHeight="251660288" behindDoc="0" locked="0" layoutInCell="1" allowOverlap="1" wp14:anchorId="42D65EA6" wp14:editId="1FE7A586">
+              <wp:anchor distT="0" distB="0" distL="114300" distR="114300" simplePos="0" relativeHeight="251660288" behindDoc="0" locked="0" layoutInCell="1" allowOverlap="1" wp14:anchorId="42D65EA6" wp14:editId="30EA72D9">
                 <wp:simplePos x="0" y="0"/>
                 <wp:positionH relativeFrom="column">
                   <wp:posOffset>-885825</wp:posOffset>
@@ -6896,7 +7473,7 @@
                 <v:stroke joinstyle="miter"/>
                 <v:path gradientshapeok="t" o:connecttype="rect"/>
               </v:shapetype>
-              <v:shape id="Caixa de Texto 1" o:spid="_x0000_s1026" type="#_x0000_t202" style="position:absolute;margin-left:-69.75pt;margin-top:231.55pt;width:591.7pt;height:.05pt;z-index:251660288;visibility:visible;mso-wrap-style:square;mso-wrap-distance-left:9pt;mso-wrap-distance-top:0;mso-wrap-distance-right:9pt;mso-wrap-distance-bottom:0;mso-position-horizontal:absolute;mso-position-horizontal-relative:text;mso-position-vertical:absolute;mso-position-vertical-relative:text;v-text-anchor:top" o:gfxdata="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" stroked="f">
+              <v:shape id="Caixa de Texto 1" o:spid="_x0000_s1026" type="#_x0000_t202" style="position:absolute;left:0;text-align:left;margin-left:-69.75pt;margin-top:231.55pt;width:591.7pt;height:.05pt;z-index:251660288;visibility:visible;mso-wrap-style:square;mso-wrap-distance-left:9pt;mso-wrap-distance-top:0;mso-wrap-distance-right:9pt;mso-wrap-distance-bottom:0;mso-position-horizontal:absolute;mso-position-horizontal-relative:text;mso-position-vertical:absolute;mso-position-vertical-relative:text;v-text-anchor:top" o:gfxdata="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" stroked="f">
                 <v:textbox style="mso-fit-shape-to-text:t" inset="0,0,0,0">
                   <w:txbxContent>
                     <w:p>
@@ -6984,91 +7561,6 @@
           </mc:Fallback>
         </mc:AlternateContent>
       </w:r>
-      <w:r>
-        <w:rPr>
-          <w:noProof/>
-          <w:sz w:val="28"/>
-          <w:szCs w:val="28"/>
-        </w:rPr>
-        <w:drawing>
-          <wp:anchor distT="0" distB="0" distL="114300" distR="114300" simplePos="0" relativeHeight="251658240" behindDoc="0" locked="0" layoutInCell="1" allowOverlap="1" wp14:anchorId="57FA461C" wp14:editId="36E544E6">
-            <wp:simplePos x="0" y="0"/>
-            <wp:positionH relativeFrom="page">
-              <wp:posOffset>28575</wp:posOffset>
-            </wp:positionH>
-            <wp:positionV relativeFrom="paragraph">
-              <wp:posOffset>210820</wp:posOffset>
-            </wp:positionV>
-            <wp:extent cx="7514590" cy="2672715"/>
-            <wp:effectExtent l="0" t="0" r="0" b="0"/>
-            <wp:wrapThrough wrapText="bothSides">
-              <wp:wrapPolygon edited="0">
-                <wp:start x="0" y="0"/>
-                <wp:lineTo x="0" y="21400"/>
-                <wp:lineTo x="21520" y="21400"/>
-                <wp:lineTo x="21520" y="0"/>
-                <wp:lineTo x="0" y="0"/>
-              </wp:wrapPolygon>
-            </wp:wrapThrough>
-            <wp:docPr id="2" name="Imagem 2" descr="Uma imagem contendo Gráfico&#10;&#10;Descrição gerada automaticamente"/>
-            <wp:cNvGraphicFramePr>
-              <a:graphicFrameLocks xmlns:a="http://schemas.openxmlformats.org/drawingml/2006/main" noChangeAspect="1"/>
-            </wp:cNvGraphicFramePr>
-            <a:graphic xmlns:a="http://schemas.openxmlformats.org/drawingml/2006/main">
-              <a:graphicData uri="http://schemas.openxmlformats.org/drawingml/2006/picture">
-                <pic:pic xmlns:pic="http://schemas.openxmlformats.org/drawingml/2006/picture">
-                  <pic:nvPicPr>
-                    <pic:cNvPr id="2" name="Imagem 2" descr="Uma imagem contendo Gráfico&#10;&#10;Descrição gerada automaticamente"/>
-                    <pic:cNvPicPr/>
-                  </pic:nvPicPr>
-                  <pic:blipFill rotWithShape="1">
-                    <a:blip r:embed="rId11">
-                      <a:extLst>
-                        <a:ext uri="{28A0092B-C50C-407E-A947-70E740481C1C}">
-                          <a14:useLocalDpi xmlns:a14="http://schemas.microsoft.com/office/drawing/2010/main" val="0"/>
-                        </a:ext>
-                      </a:extLst>
-                    </a:blip>
-                    <a:srcRect t="28648" b="26757"/>
-                    <a:stretch/>
-                  </pic:blipFill>
-                  <pic:spPr bwMode="auto">
-                    <a:xfrm>
-                      <a:off x="0" y="0"/>
-                      <a:ext cx="7514590" cy="2672715"/>
-                    </a:xfrm>
-                    <a:prstGeom prst="rect">
-                      <a:avLst/>
-                    </a:prstGeom>
-                    <a:ln>
-                      <a:noFill/>
-                    </a:ln>
-                    <a:extLst>
-                      <a:ext uri="{53640926-AAD7-44D8-BBD7-CCE9431645EC}">
-                        <a14:shadowObscured xmlns:a14="http://schemas.microsoft.com/office/drawing/2010/main"/>
-                      </a:ext>
-                    </a:extLst>
-                  </pic:spPr>
-                </pic:pic>
-              </a:graphicData>
-            </a:graphic>
-            <wp14:sizeRelH relativeFrom="margin">
-              <wp14:pctWidth>0</wp14:pctWidth>
-            </wp14:sizeRelH>
-            <wp14:sizeRelV relativeFrom="margin">
-              <wp14:pctHeight>0</wp14:pctHeight>
-            </wp14:sizeRelV>
-          </wp:anchor>
-        </w:drawing>
-      </w:r>
-    </w:p>
-    <w:p>
-      <w:pPr>
-        <w:rPr>
-          <w:sz w:val="28"/>
-          <w:szCs w:val="28"/>
-        </w:rPr>
-      </w:pPr>
     </w:p>
     <w:p>
       <w:pPr>
@@ -7086,7 +7578,7 @@
         </w:rPr>
         <w:t xml:space="preserve">Link para repositório no GitHub com imagem original: </w:t>
       </w:r>
-      <w:hyperlink r:id="rId12" w:history="1">
+      <w:hyperlink r:id="rId13" w:history="1">
         <w:r>
           <w:rPr>
             <w:rStyle w:val="Hyperlink"/>
@@ -7124,8 +7616,8 @@
           <w:numId w:val="1"/>
         </w:numPr>
         <w:rPr>
-          <w:sz w:val="28"/>
-          <w:szCs w:val="28"/>
+          <w:sz w:val="32"/>
+          <w:szCs w:val="32"/>
         </w:rPr>
       </w:pPr>
       <w:r>
@@ -7133,8 +7625,8 @@
           <w:rFonts w:ascii="Times New Roman" w:hAnsi="Times New Roman" w:cs="Times New Roman"/>
           <w:b/>
           <w:bCs/>
-          <w:sz w:val="28"/>
-          <w:szCs w:val="28"/>
+          <w:sz w:val="32"/>
+          <w:szCs w:val="32"/>
         </w:rPr>
         <w:t>Tabelo de Cronograma de tempo</w:t>
       </w:r>
@@ -7419,7 +7911,7 @@
                 <w:szCs w:val="20"/>
               </w:rPr>
             </w:pPr>
-            <w:hyperlink r:id="rId13" w:history="1">
+            <w:hyperlink r:id="rId14" w:history="1">
               <w:r>
                 <w:rPr>
                   <w:rFonts w:eastAsia="Times New Roman"/>
@@ -7530,7 +8022,23 @@
                 <w:sz w:val="20"/>
                 <w:szCs w:val="20"/>
               </w:rPr>
-              <w:t>29/04/2021</w:t>
+              <w:t>2</w:t>
+            </w:r>
+            <w:r>
+              <w:rPr>
+                <w:rFonts w:eastAsia="Times New Roman"/>
+                <w:sz w:val="20"/>
+                <w:szCs w:val="20"/>
+              </w:rPr>
+              <w:t>6</w:t>
+            </w:r>
+            <w:r>
+              <w:rPr>
+                <w:rFonts w:eastAsia="Times New Roman"/>
+                <w:sz w:val="20"/>
+                <w:szCs w:val="20"/>
+              </w:rPr>
+              <w:t>/04/2021</w:t>
             </w:r>
           </w:p>
         </w:tc>
@@ -7612,7 +8120,7 @@
                 <w:szCs w:val="20"/>
               </w:rPr>
             </w:pPr>
-            <w:hyperlink r:id="rId14" w:history="1">
+            <w:hyperlink r:id="rId15" w:history="1">
               <w:r>
                 <w:rPr>
                   <w:rFonts w:eastAsia="Times New Roman"/>
@@ -7723,7 +8231,23 @@
                 <w:sz w:val="20"/>
                 <w:szCs w:val="20"/>
               </w:rPr>
-              <w:t>29/04/2021</w:t>
+              <w:t>2</w:t>
+            </w:r>
+            <w:r>
+              <w:rPr>
+                <w:rFonts w:eastAsia="Times New Roman"/>
+                <w:sz w:val="20"/>
+                <w:szCs w:val="20"/>
+              </w:rPr>
+              <w:t>6</w:t>
+            </w:r>
+            <w:r>
+              <w:rPr>
+                <w:rFonts w:eastAsia="Times New Roman"/>
+                <w:sz w:val="20"/>
+                <w:szCs w:val="20"/>
+              </w:rPr>
+              <w:t>/04/2021</w:t>
             </w:r>
           </w:p>
         </w:tc>
@@ -7805,7 +8329,7 @@
                 <w:szCs w:val="20"/>
               </w:rPr>
             </w:pPr>
-            <w:hyperlink r:id="rId15" w:history="1">
+            <w:hyperlink r:id="rId16" w:history="1">
               <w:r>
                 <w:rPr>
                   <w:rFonts w:eastAsia="Times New Roman"/>
@@ -7998,7 +8522,7 @@
                 <w:szCs w:val="20"/>
               </w:rPr>
             </w:pPr>
-            <w:hyperlink r:id="rId16" w:history="1">
+            <w:hyperlink r:id="rId17" w:history="1">
               <w:r>
                 <w:rPr>
                   <w:rFonts w:eastAsia="Times New Roman"/>
@@ -8183,7 +8707,7 @@
                 <w:szCs w:val="20"/>
               </w:rPr>
             </w:pPr>
-            <w:hyperlink r:id="rId17" w:history="1">
+            <w:hyperlink r:id="rId18" w:history="1">
               <w:r>
                 <w:rPr>
                   <w:rFonts w:eastAsia="Times New Roman"/>
@@ -8376,7 +8900,7 @@
                 <w:szCs w:val="20"/>
               </w:rPr>
             </w:pPr>
-            <w:hyperlink r:id="rId18" w:history="1">
+            <w:hyperlink r:id="rId19" w:history="1">
               <w:r>
                 <w:rPr>
                   <w:rFonts w:eastAsia="Times New Roman"/>
@@ -8569,7 +9093,7 @@
                 <w:szCs w:val="20"/>
               </w:rPr>
             </w:pPr>
-            <w:hyperlink r:id="rId19" w:history="1">
+            <w:hyperlink r:id="rId20" w:history="1">
               <w:r>
                 <w:rPr>
                   <w:rFonts w:eastAsia="Times New Roman"/>
@@ -8680,7 +9204,23 @@
                 <w:sz w:val="20"/>
                 <w:szCs w:val="20"/>
               </w:rPr>
-              <w:t>29/04/2021</w:t>
+              <w:t>2</w:t>
+            </w:r>
+            <w:r>
+              <w:rPr>
+                <w:rFonts w:eastAsia="Times New Roman"/>
+                <w:sz w:val="20"/>
+                <w:szCs w:val="20"/>
+              </w:rPr>
+              <w:t>6</w:t>
+            </w:r>
+            <w:r>
+              <w:rPr>
+                <w:rFonts w:eastAsia="Times New Roman"/>
+                <w:sz w:val="20"/>
+                <w:szCs w:val="20"/>
+              </w:rPr>
+              <w:t>/04/2021</w:t>
             </w:r>
           </w:p>
         </w:tc>
@@ -8762,7 +9302,7 @@
                 <w:szCs w:val="20"/>
               </w:rPr>
             </w:pPr>
-            <w:hyperlink r:id="rId20" w:history="1">
+            <w:hyperlink r:id="rId21" w:history="1">
               <w:r>
                 <w:rPr>
                   <w:rFonts w:eastAsia="Times New Roman"/>
@@ -8873,7 +9413,23 @@
                 <w:sz w:val="20"/>
                 <w:szCs w:val="20"/>
               </w:rPr>
-              <w:t>29/04/2021</w:t>
+              <w:t>2</w:t>
+            </w:r>
+            <w:r>
+              <w:rPr>
+                <w:rFonts w:eastAsia="Times New Roman"/>
+                <w:sz w:val="20"/>
+                <w:szCs w:val="20"/>
+              </w:rPr>
+              <w:t>6</w:t>
+            </w:r>
+            <w:r>
+              <w:rPr>
+                <w:rFonts w:eastAsia="Times New Roman"/>
+                <w:sz w:val="20"/>
+                <w:szCs w:val="20"/>
+              </w:rPr>
+              <w:t>/04/2021</w:t>
             </w:r>
           </w:p>
         </w:tc>
@@ -8955,7 +9511,7 @@
                 <w:szCs w:val="20"/>
               </w:rPr>
             </w:pPr>
-            <w:hyperlink r:id="rId21" w:history="1">
+            <w:hyperlink r:id="rId22" w:history="1">
               <w:r>
                 <w:rPr>
                   <w:rFonts w:eastAsia="Times New Roman"/>
@@ -9066,7 +9622,23 @@
                 <w:sz w:val="20"/>
                 <w:szCs w:val="20"/>
               </w:rPr>
-              <w:t>29/04/2021</w:t>
+              <w:t>2</w:t>
+            </w:r>
+            <w:r>
+              <w:rPr>
+                <w:rFonts w:eastAsia="Times New Roman"/>
+                <w:sz w:val="20"/>
+                <w:szCs w:val="20"/>
+              </w:rPr>
+              <w:t>6</w:t>
+            </w:r>
+            <w:r>
+              <w:rPr>
+                <w:rFonts w:eastAsia="Times New Roman"/>
+                <w:sz w:val="20"/>
+                <w:szCs w:val="20"/>
+              </w:rPr>
+              <w:t>/04/2021</w:t>
             </w:r>
           </w:p>
         </w:tc>
@@ -9148,7 +9720,7 @@
                 <w:szCs w:val="20"/>
               </w:rPr>
             </w:pPr>
-            <w:hyperlink r:id="rId22" w:history="1">
+            <w:hyperlink r:id="rId23" w:history="1">
               <w:r>
                 <w:rPr>
                   <w:rFonts w:eastAsia="Times New Roman"/>
@@ -9259,7 +9831,23 @@
                 <w:sz w:val="20"/>
                 <w:szCs w:val="20"/>
               </w:rPr>
-              <w:t>28/04/2021</w:t>
+              <w:t>2</w:t>
+            </w:r>
+            <w:r>
+              <w:rPr>
+                <w:rFonts w:eastAsia="Times New Roman"/>
+                <w:sz w:val="20"/>
+                <w:szCs w:val="20"/>
+              </w:rPr>
+              <w:t>6</w:t>
+            </w:r>
+            <w:r>
+              <w:rPr>
+                <w:rFonts w:eastAsia="Times New Roman"/>
+                <w:sz w:val="20"/>
+                <w:szCs w:val="20"/>
+              </w:rPr>
+              <w:t>/04/2021</w:t>
             </w:r>
           </w:p>
         </w:tc>
@@ -9341,7 +9929,7 @@
                 <w:szCs w:val="20"/>
               </w:rPr>
             </w:pPr>
-            <w:hyperlink r:id="rId23" w:history="1">
+            <w:hyperlink r:id="rId24" w:history="1">
               <w:r>
                 <w:rPr>
                   <w:rFonts w:eastAsia="Times New Roman"/>
@@ -9452,7 +10040,23 @@
                 <w:sz w:val="20"/>
                 <w:szCs w:val="20"/>
               </w:rPr>
-              <w:t>28/04/2021</w:t>
+              <w:t>2</w:t>
+            </w:r>
+            <w:r>
+              <w:rPr>
+                <w:rFonts w:eastAsia="Times New Roman"/>
+                <w:sz w:val="20"/>
+                <w:szCs w:val="20"/>
+              </w:rPr>
+              <w:t>6</w:t>
+            </w:r>
+            <w:r>
+              <w:rPr>
+                <w:rFonts w:eastAsia="Times New Roman"/>
+                <w:sz w:val="20"/>
+                <w:szCs w:val="20"/>
+              </w:rPr>
+              <w:t>/04/2021</w:t>
             </w:r>
           </w:p>
         </w:tc>
@@ -9534,7 +10138,7 @@
                 <w:szCs w:val="20"/>
               </w:rPr>
             </w:pPr>
-            <w:hyperlink r:id="rId24" w:history="1">
+            <w:hyperlink r:id="rId25" w:history="1">
               <w:r>
                 <w:rPr>
                   <w:rFonts w:eastAsia="Times New Roman"/>
@@ -9645,7 +10249,23 @@
                 <w:sz w:val="20"/>
                 <w:szCs w:val="20"/>
               </w:rPr>
-              <w:t>28/04/2021</w:t>
+              <w:t>2</w:t>
+            </w:r>
+            <w:r>
+              <w:rPr>
+                <w:rFonts w:eastAsia="Times New Roman"/>
+                <w:sz w:val="20"/>
+                <w:szCs w:val="20"/>
+              </w:rPr>
+              <w:t>6</w:t>
+            </w:r>
+            <w:r>
+              <w:rPr>
+                <w:rFonts w:eastAsia="Times New Roman"/>
+                <w:sz w:val="20"/>
+                <w:szCs w:val="20"/>
+              </w:rPr>
+              <w:t>/04/2021</w:t>
             </w:r>
           </w:p>
         </w:tc>
@@ -9727,7 +10347,7 @@
                 <w:szCs w:val="20"/>
               </w:rPr>
             </w:pPr>
-            <w:hyperlink r:id="rId25" w:history="1">
+            <w:hyperlink r:id="rId26" w:history="1">
               <w:r>
                 <w:rPr>
                   <w:rFonts w:eastAsia="Times New Roman"/>
@@ -9920,7 +10540,7 @@
                 <w:szCs w:val="20"/>
               </w:rPr>
             </w:pPr>
-            <w:hyperlink r:id="rId26" w:history="1">
+            <w:hyperlink r:id="rId27" w:history="1">
               <w:r>
                 <w:rPr>
                   <w:rFonts w:eastAsia="Times New Roman"/>
@@ -10113,7 +10733,7 @@
                 <w:szCs w:val="20"/>
               </w:rPr>
             </w:pPr>
-            <w:hyperlink r:id="rId27" w:history="1">
+            <w:hyperlink r:id="rId28" w:history="1">
               <w:r>
                 <w:rPr>
                   <w:rFonts w:eastAsia="Times New Roman"/>
@@ -10306,7 +10926,7 @@
                 <w:szCs w:val="20"/>
               </w:rPr>
             </w:pPr>
-            <w:hyperlink r:id="rId28" w:history="1">
+            <w:hyperlink r:id="rId29" w:history="1">
               <w:r>
                 <w:rPr>
                   <w:rFonts w:eastAsia="Times New Roman"/>
@@ -10499,7 +11119,7 @@
                 <w:szCs w:val="20"/>
               </w:rPr>
             </w:pPr>
-            <w:hyperlink r:id="rId29" w:history="1">
+            <w:hyperlink r:id="rId30" w:history="1">
               <w:r>
                 <w:rPr>
                   <w:rFonts w:eastAsia="Times New Roman"/>
@@ -10692,7 +11312,7 @@
                 <w:szCs w:val="20"/>
               </w:rPr>
             </w:pPr>
-            <w:hyperlink r:id="rId30" w:history="1">
+            <w:hyperlink r:id="rId31" w:history="1">
               <w:r>
                 <w:rPr>
                   <w:rFonts w:eastAsia="Times New Roman"/>
@@ -10852,7 +11472,6 @@
                 <w:sz w:val="20"/>
                 <w:szCs w:val="20"/>
               </w:rPr>
-              <w:lastRenderedPageBreak/>
               <w:t>19</w:t>
             </w:r>
           </w:p>
@@ -10878,7 +11497,7 @@
                 <w:szCs w:val="20"/>
               </w:rPr>
             </w:pPr>
-            <w:hyperlink r:id="rId31" w:history="1">
+            <w:hyperlink r:id="rId32" w:history="1">
               <w:r>
                 <w:rPr>
                   <w:rFonts w:eastAsia="Times New Roman"/>
@@ -10989,7 +11608,23 @@
                 <w:sz w:val="20"/>
                 <w:szCs w:val="20"/>
               </w:rPr>
-              <w:t>29/03/2021</w:t>
+              <w:t>2</w:t>
+            </w:r>
+            <w:r>
+              <w:rPr>
+                <w:rFonts w:eastAsia="Times New Roman"/>
+                <w:sz w:val="20"/>
+                <w:szCs w:val="20"/>
+              </w:rPr>
+              <w:t>6</w:t>
+            </w:r>
+            <w:r>
+              <w:rPr>
+                <w:rFonts w:eastAsia="Times New Roman"/>
+                <w:sz w:val="20"/>
+                <w:szCs w:val="20"/>
+              </w:rPr>
+              <w:t>/03/2021</w:t>
             </w:r>
           </w:p>
         </w:tc>
@@ -11079,7 +11714,7 @@
                 <w:szCs w:val="20"/>
               </w:rPr>
             </w:pPr>
-            <w:hyperlink r:id="rId32" w:history="1">
+            <w:hyperlink r:id="rId33" w:history="1">
               <w:r>
                 <w:rPr>
                   <w:rFonts w:eastAsia="Times New Roman"/>
@@ -11190,7 +11825,23 @@
                 <w:sz w:val="20"/>
                 <w:szCs w:val="20"/>
               </w:rPr>
-              <w:t>29/03/2021</w:t>
+              <w:t>2</w:t>
+            </w:r>
+            <w:r>
+              <w:rPr>
+                <w:rFonts w:eastAsia="Times New Roman"/>
+                <w:sz w:val="20"/>
+                <w:szCs w:val="20"/>
+              </w:rPr>
+              <w:t>6</w:t>
+            </w:r>
+            <w:r>
+              <w:rPr>
+                <w:rFonts w:eastAsia="Times New Roman"/>
+                <w:sz w:val="20"/>
+                <w:szCs w:val="20"/>
+              </w:rPr>
+              <w:t>/03/2021</w:t>
             </w:r>
           </w:p>
         </w:tc>
@@ -11247,6 +11898,7 @@
                 <w:sz w:val="20"/>
                 <w:szCs w:val="20"/>
               </w:rPr>
+              <w:lastRenderedPageBreak/>
               <w:t>21</w:t>
             </w:r>
           </w:p>
@@ -11272,7 +11924,7 @@
                 <w:szCs w:val="20"/>
               </w:rPr>
             </w:pPr>
-            <w:hyperlink r:id="rId33" w:history="1">
+            <w:hyperlink r:id="rId34" w:history="1">
               <w:r>
                 <w:rPr>
                   <w:rFonts w:eastAsia="Times New Roman"/>
@@ -11465,7 +12117,7 @@
                 <w:szCs w:val="20"/>
               </w:rPr>
             </w:pPr>
-            <w:hyperlink r:id="rId34" w:history="1">
+            <w:hyperlink r:id="rId35" w:history="1">
               <w:r>
                 <w:rPr>
                   <w:rFonts w:eastAsia="Times New Roman"/>
@@ -11576,7 +12228,23 @@
                 <w:sz w:val="20"/>
                 <w:szCs w:val="20"/>
               </w:rPr>
-              <w:t>29/03/2021</w:t>
+              <w:t>2</w:t>
+            </w:r>
+            <w:r>
+              <w:rPr>
+                <w:rFonts w:eastAsia="Times New Roman"/>
+                <w:sz w:val="20"/>
+                <w:szCs w:val="20"/>
+              </w:rPr>
+              <w:t>6</w:t>
+            </w:r>
+            <w:r>
+              <w:rPr>
+                <w:rFonts w:eastAsia="Times New Roman"/>
+                <w:sz w:val="20"/>
+                <w:szCs w:val="20"/>
+              </w:rPr>
+              <w:t>/03/2021</w:t>
             </w:r>
           </w:p>
         </w:tc>
@@ -11658,7 +12326,7 @@
                 <w:szCs w:val="20"/>
               </w:rPr>
             </w:pPr>
-            <w:hyperlink r:id="rId35" w:history="1">
+            <w:hyperlink r:id="rId36" w:history="1">
               <w:r>
                 <w:rPr>
                   <w:rFonts w:eastAsia="Times New Roman"/>
@@ -11769,7 +12437,23 @@
                 <w:sz w:val="20"/>
                 <w:szCs w:val="20"/>
               </w:rPr>
-              <w:t>29/03/2021</w:t>
+              <w:t>2</w:t>
+            </w:r>
+            <w:r>
+              <w:rPr>
+                <w:rFonts w:eastAsia="Times New Roman"/>
+                <w:sz w:val="20"/>
+                <w:szCs w:val="20"/>
+              </w:rPr>
+              <w:t>6</w:t>
+            </w:r>
+            <w:r>
+              <w:rPr>
+                <w:rFonts w:eastAsia="Times New Roman"/>
+                <w:sz w:val="20"/>
+                <w:szCs w:val="20"/>
+              </w:rPr>
+              <w:t>/03/2021</w:t>
             </w:r>
           </w:p>
         </w:tc>
@@ -11851,7 +12535,7 @@
                 <w:szCs w:val="20"/>
               </w:rPr>
             </w:pPr>
-            <w:hyperlink r:id="rId36" w:history="1">
+            <w:hyperlink r:id="rId37" w:history="1">
               <w:r>
                 <w:rPr>
                   <w:rFonts w:eastAsia="Times New Roman"/>
@@ -12044,7 +12728,7 @@
                 <w:szCs w:val="20"/>
               </w:rPr>
             </w:pPr>
-            <w:hyperlink r:id="rId37" w:history="1">
+            <w:hyperlink r:id="rId38" w:history="1">
               <w:r>
                 <w:rPr>
                   <w:rFonts w:eastAsia="Times New Roman"/>
@@ -12237,7 +12921,7 @@
                 <w:szCs w:val="20"/>
               </w:rPr>
             </w:pPr>
-            <w:hyperlink r:id="rId38" w:history="1">
+            <w:hyperlink r:id="rId39" w:history="1">
               <w:r>
                 <w:rPr>
                   <w:rFonts w:eastAsia="Times New Roman"/>
@@ -12430,7 +13114,7 @@
                 <w:szCs w:val="20"/>
               </w:rPr>
             </w:pPr>
-            <w:hyperlink r:id="rId39" w:history="1">
+            <w:hyperlink r:id="rId40" w:history="1">
               <w:r>
                 <w:rPr>
                   <w:rFonts w:eastAsia="Times New Roman"/>
@@ -12623,7 +13307,7 @@
                 <w:szCs w:val="20"/>
               </w:rPr>
             </w:pPr>
-            <w:hyperlink r:id="rId40" w:history="1">
+            <w:hyperlink r:id="rId41" w:history="1">
               <w:r>
                 <w:rPr>
                   <w:rFonts w:eastAsia="Times New Roman"/>
@@ -12816,7 +13500,7 @@
                 <w:szCs w:val="20"/>
               </w:rPr>
             </w:pPr>
-            <w:hyperlink r:id="rId41" w:history="1">
+            <w:hyperlink r:id="rId42" w:history="1">
               <w:r>
                 <w:rPr>
                   <w:rFonts w:eastAsia="Times New Roman"/>
@@ -13009,7 +13693,7 @@
                 <w:szCs w:val="20"/>
               </w:rPr>
             </w:pPr>
-            <w:hyperlink r:id="rId42" w:history="1">
+            <w:hyperlink r:id="rId43" w:history="1">
               <w:r>
                 <w:rPr>
                   <w:rFonts w:eastAsia="Times New Roman"/>
@@ -13202,7 +13886,7 @@
                 <w:szCs w:val="20"/>
               </w:rPr>
             </w:pPr>
-            <w:hyperlink r:id="rId43" w:history="1">
+            <w:hyperlink r:id="rId44" w:history="1">
               <w:r>
                 <w:rPr>
                   <w:rFonts w:eastAsia="Times New Roman"/>
@@ -13395,7 +14079,7 @@
                 <w:szCs w:val="20"/>
               </w:rPr>
             </w:pPr>
-            <w:hyperlink r:id="rId44" w:history="1">
+            <w:hyperlink r:id="rId45" w:history="1">
               <w:r>
                 <w:rPr>
                   <w:rFonts w:eastAsia="Times New Roman"/>
@@ -13588,7 +14272,7 @@
                 <w:szCs w:val="20"/>
               </w:rPr>
             </w:pPr>
-            <w:hyperlink r:id="rId45" w:history="1">
+            <w:hyperlink r:id="rId46" w:history="1">
               <w:r>
                 <w:rPr>
                   <w:rFonts w:eastAsia="Times New Roman"/>
@@ -13781,7 +14465,7 @@
                 <w:szCs w:val="20"/>
               </w:rPr>
             </w:pPr>
-            <w:hyperlink r:id="rId46" w:history="1">
+            <w:hyperlink r:id="rId47" w:history="1">
               <w:r>
                 <w:rPr>
                   <w:rFonts w:eastAsia="Times New Roman"/>
@@ -13974,7 +14658,7 @@
                 <w:szCs w:val="20"/>
               </w:rPr>
             </w:pPr>
-            <w:hyperlink r:id="rId47" w:history="1">
+            <w:hyperlink r:id="rId48" w:history="1">
               <w:r>
                 <w:rPr>
                   <w:rFonts w:eastAsia="Times New Roman"/>
@@ -14159,7 +14843,7 @@
                 <w:szCs w:val="20"/>
               </w:rPr>
             </w:pPr>
-            <w:hyperlink r:id="rId48" w:history="1">
+            <w:hyperlink r:id="rId49" w:history="1">
               <w:r>
                 <w:rPr>
                   <w:rFonts w:eastAsia="Times New Roman"/>
@@ -14344,7 +15028,7 @@
                 <w:szCs w:val="20"/>
               </w:rPr>
             </w:pPr>
-            <w:hyperlink r:id="rId49" w:history="1">
+            <w:hyperlink r:id="rId50" w:history="1">
               <w:r>
                 <w:rPr>
                   <w:rFonts w:eastAsia="Times New Roman"/>
@@ -14529,7 +15213,7 @@
                 <w:szCs w:val="20"/>
               </w:rPr>
             </w:pPr>
-            <w:hyperlink r:id="rId50" w:history="1">
+            <w:hyperlink r:id="rId51" w:history="1">
               <w:r>
                 <w:rPr>
                   <w:rFonts w:eastAsia="Times New Roman"/>
@@ -14714,7 +15398,7 @@
                 <w:szCs w:val="20"/>
               </w:rPr>
             </w:pPr>
-            <w:hyperlink r:id="rId51" w:history="1">
+            <w:hyperlink r:id="rId52" w:history="1">
               <w:r>
                 <w:rPr>
                   <w:rFonts w:eastAsia="Times New Roman"/>
@@ -14899,7 +15583,7 @@
                 <w:szCs w:val="20"/>
               </w:rPr>
             </w:pPr>
-            <w:hyperlink r:id="rId52" w:history="1">
+            <w:hyperlink r:id="rId53" w:history="1">
               <w:r>
                 <w:rPr>
                   <w:rFonts w:eastAsia="Times New Roman"/>
@@ -15100,7 +15784,7 @@
                 <w:szCs w:val="20"/>
               </w:rPr>
             </w:pPr>
-            <w:hyperlink r:id="rId53" w:history="1">
+            <w:hyperlink r:id="rId54" w:history="1">
               <w:r>
                 <w:rPr>
                   <w:rFonts w:eastAsia="Times New Roman"/>
@@ -15293,7 +15977,7 @@
                 <w:szCs w:val="20"/>
               </w:rPr>
             </w:pPr>
-            <w:hyperlink r:id="rId54" w:history="1">
+            <w:hyperlink r:id="rId55" w:history="1">
               <w:r>
                 <w:rPr>
                   <w:rFonts w:eastAsia="Times New Roman"/>
@@ -15486,7 +16170,7 @@
                 <w:szCs w:val="20"/>
               </w:rPr>
             </w:pPr>
-            <w:hyperlink r:id="rId55" w:history="1">
+            <w:hyperlink r:id="rId56" w:history="1">
               <w:r>
                 <w:rPr>
                   <w:rFonts w:eastAsia="Times New Roman"/>
@@ -15679,7 +16363,7 @@
                 <w:szCs w:val="20"/>
               </w:rPr>
             </w:pPr>
-            <w:hyperlink r:id="rId56" w:history="1">
+            <w:hyperlink r:id="rId57" w:history="1">
               <w:r>
                 <w:rPr>
                   <w:rFonts w:eastAsia="Times New Roman"/>
@@ -15872,7 +16556,7 @@
                 <w:szCs w:val="20"/>
               </w:rPr>
             </w:pPr>
-            <w:hyperlink r:id="rId57" w:history="1">
+            <w:hyperlink r:id="rId58" w:history="1">
               <w:r>
                 <w:rPr>
                   <w:rFonts w:eastAsia="Times New Roman"/>
@@ -16057,7 +16741,7 @@
                 <w:szCs w:val="20"/>
               </w:rPr>
             </w:pPr>
-            <w:hyperlink r:id="rId58" w:history="1">
+            <w:hyperlink r:id="rId59" w:history="1">
               <w:r>
                 <w:rPr>
                   <w:rFonts w:eastAsia="Times New Roman"/>
@@ -16242,7 +16926,7 @@
                 <w:szCs w:val="20"/>
               </w:rPr>
             </w:pPr>
-            <w:hyperlink r:id="rId59" w:history="1">
+            <w:hyperlink r:id="rId60" w:history="1">
               <w:r>
                 <w:rPr>
                   <w:rFonts w:eastAsia="Times New Roman"/>
@@ -16435,7 +17119,7 @@
                 <w:szCs w:val="20"/>
               </w:rPr>
             </w:pPr>
-            <w:hyperlink r:id="rId60" w:history="1">
+            <w:hyperlink r:id="rId61" w:history="1">
               <w:r>
                 <w:rPr>
                   <w:rFonts w:eastAsia="Times New Roman"/>
@@ -16620,7 +17304,7 @@
                 <w:szCs w:val="20"/>
               </w:rPr>
             </w:pPr>
-            <w:hyperlink r:id="rId61" w:history="1">
+            <w:hyperlink r:id="rId62" w:history="1">
               <w:r>
                 <w:rPr>
                   <w:rFonts w:eastAsia="Times New Roman"/>
@@ -16805,7 +17489,7 @@
                 <w:szCs w:val="20"/>
               </w:rPr>
             </w:pPr>
-            <w:hyperlink r:id="rId62" w:history="1">
+            <w:hyperlink r:id="rId63" w:history="1">
               <w:r>
                 <w:rPr>
                   <w:rFonts w:eastAsia="Times New Roman"/>
@@ -16990,7 +17674,7 @@
                 <w:szCs w:val="20"/>
               </w:rPr>
             </w:pPr>
-            <w:hyperlink r:id="rId63" w:history="1">
+            <w:hyperlink r:id="rId64" w:history="1">
               <w:r>
                 <w:rPr>
                   <w:rFonts w:eastAsia="Times New Roman"/>
@@ -17175,7 +17859,7 @@
                 <w:szCs w:val="20"/>
               </w:rPr>
             </w:pPr>
-            <w:hyperlink r:id="rId64" w:history="1">
+            <w:hyperlink r:id="rId65" w:history="1">
               <w:r>
                 <w:rPr>
                   <w:rFonts w:eastAsia="Times New Roman"/>
@@ -17360,7 +18044,7 @@
                 <w:szCs w:val="20"/>
               </w:rPr>
             </w:pPr>
-            <w:hyperlink r:id="rId65" w:history="1">
+            <w:hyperlink r:id="rId66" w:history="1">
               <w:r>
                 <w:rPr>
                   <w:rFonts w:eastAsia="Times New Roman"/>
@@ -17553,7 +18237,7 @@
                 <w:szCs w:val="20"/>
               </w:rPr>
             </w:pPr>
-            <w:hyperlink r:id="rId66" w:history="1">
+            <w:hyperlink r:id="rId67" w:history="1">
               <w:r>
                 <w:rPr>
                   <w:rFonts w:eastAsia="Times New Roman"/>
@@ -17738,7 +18422,7 @@
                 <w:szCs w:val="20"/>
               </w:rPr>
             </w:pPr>
-            <w:hyperlink r:id="rId67" w:history="1">
+            <w:hyperlink r:id="rId68" w:history="1">
               <w:r>
                 <w:rPr>
                   <w:rFonts w:eastAsia="Times New Roman"/>
@@ -17923,7 +18607,7 @@
                 <w:szCs w:val="20"/>
               </w:rPr>
             </w:pPr>
-            <w:hyperlink r:id="rId68" w:history="1">
+            <w:hyperlink r:id="rId69" w:history="1">
               <w:r>
                 <w:rPr>
                   <w:rFonts w:eastAsia="Times New Roman"/>
@@ -18108,7 +18792,7 @@
                 <w:szCs w:val="20"/>
               </w:rPr>
             </w:pPr>
-            <w:hyperlink r:id="rId69" w:history="1">
+            <w:hyperlink r:id="rId70" w:history="1">
               <w:r>
                 <w:rPr>
                   <w:rFonts w:eastAsia="Times New Roman"/>
@@ -18293,7 +18977,7 @@
                 <w:szCs w:val="20"/>
               </w:rPr>
             </w:pPr>
-            <w:hyperlink r:id="rId70" w:history="1">
+            <w:hyperlink r:id="rId71" w:history="1">
               <w:r>
                 <w:rPr>
                   <w:rFonts w:eastAsia="Times New Roman"/>
@@ -18494,7 +19178,7 @@
                 <w:szCs w:val="20"/>
               </w:rPr>
             </w:pPr>
-            <w:hyperlink r:id="rId71" w:history="1">
+            <w:hyperlink r:id="rId72" w:history="1">
               <w:r>
                 <w:rPr>
                   <w:rFonts w:eastAsia="Times New Roman"/>
@@ -18679,7 +19363,7 @@
                 <w:szCs w:val="20"/>
               </w:rPr>
             </w:pPr>
-            <w:hyperlink r:id="rId72" w:history="1">
+            <w:hyperlink r:id="rId73" w:history="1">
               <w:r>
                 <w:rPr>
                   <w:rFonts w:eastAsia="Times New Roman"/>
@@ -18872,7 +19556,7 @@
                 <w:szCs w:val="20"/>
               </w:rPr>
             </w:pPr>
-            <w:hyperlink r:id="rId73" w:history="1">
+            <w:hyperlink r:id="rId74" w:history="1">
               <w:r>
                 <w:rPr>
                   <w:rFonts w:eastAsia="Times New Roman"/>
@@ -19065,7 +19749,7 @@
                 <w:szCs w:val="20"/>
               </w:rPr>
             </w:pPr>
-            <w:hyperlink r:id="rId74" w:history="1">
+            <w:hyperlink r:id="rId75" w:history="1">
               <w:r>
                 <w:rPr>
                   <w:rFonts w:eastAsia="Times New Roman"/>
@@ -19250,7 +19934,7 @@
                 <w:szCs w:val="20"/>
               </w:rPr>
             </w:pPr>
-            <w:hyperlink r:id="rId75" w:history="1">
+            <w:hyperlink r:id="rId76" w:history="1">
               <w:r>
                 <w:rPr>
                   <w:rFonts w:eastAsia="Times New Roman"/>
@@ -19435,7 +20119,7 @@
                 <w:szCs w:val="20"/>
               </w:rPr>
             </w:pPr>
-            <w:hyperlink r:id="rId76" w:history="1">
+            <w:hyperlink r:id="rId77" w:history="1">
               <w:r>
                 <w:rPr>
                   <w:rFonts w:eastAsia="Times New Roman"/>
@@ -19603,7 +20287,6 @@
                 <w:sz w:val="20"/>
                 <w:szCs w:val="20"/>
               </w:rPr>
-              <w:lastRenderedPageBreak/>
               <w:t>65</w:t>
             </w:r>
           </w:p>
@@ -19629,7 +20312,7 @@
                 <w:szCs w:val="20"/>
               </w:rPr>
             </w:pPr>
-            <w:hyperlink r:id="rId77" w:history="1">
+            <w:hyperlink r:id="rId78" w:history="1">
               <w:r>
                 <w:rPr>
                   <w:rFonts w:eastAsia="Times New Roman"/>
@@ -19814,7 +20497,7 @@
                 <w:szCs w:val="20"/>
               </w:rPr>
             </w:pPr>
-            <w:hyperlink r:id="rId78" w:history="1">
+            <w:hyperlink r:id="rId79" w:history="1">
               <w:r>
                 <w:rPr>
                   <w:rFonts w:eastAsia="Times New Roman"/>
@@ -19974,6 +20657,7 @@
                 <w:sz w:val="20"/>
                 <w:szCs w:val="20"/>
               </w:rPr>
+              <w:lastRenderedPageBreak/>
               <w:t>67</w:t>
             </w:r>
           </w:p>
@@ -19999,7 +20683,7 @@
                 <w:szCs w:val="20"/>
               </w:rPr>
             </w:pPr>
-            <w:hyperlink r:id="rId79" w:history="1">
+            <w:hyperlink r:id="rId80" w:history="1">
               <w:r>
                 <w:rPr>
                   <w:rFonts w:eastAsia="Times New Roman"/>
@@ -20184,7 +20868,7 @@
                 <w:szCs w:val="20"/>
               </w:rPr>
             </w:pPr>
-            <w:hyperlink r:id="rId80" w:history="1">
+            <w:hyperlink r:id="rId81" w:history="1">
               <w:r>
                 <w:rPr>
                   <w:rFonts w:eastAsia="Times New Roman"/>
@@ -20369,7 +21053,7 @@
                 <w:szCs w:val="20"/>
               </w:rPr>
             </w:pPr>
-            <w:hyperlink r:id="rId81" w:history="1">
+            <w:hyperlink r:id="rId82" w:history="1">
               <w:r>
                 <w:rPr>
                   <w:rFonts w:eastAsia="Times New Roman"/>
@@ -20554,7 +21238,7 @@
                 <w:szCs w:val="20"/>
               </w:rPr>
             </w:pPr>
-            <w:hyperlink r:id="rId82" w:history="1">
+            <w:hyperlink r:id="rId83" w:history="1">
               <w:r>
                 <w:rPr>
                   <w:rFonts w:eastAsia="Times New Roman"/>
@@ -20755,7 +21439,7 @@
                 <w:szCs w:val="20"/>
               </w:rPr>
             </w:pPr>
-            <w:hyperlink r:id="rId83" w:history="1">
+            <w:hyperlink r:id="rId84" w:history="1">
               <w:r>
                 <w:rPr>
                   <w:rFonts w:eastAsia="Times New Roman"/>
@@ -20948,7 +21632,7 @@
                 <w:szCs w:val="20"/>
               </w:rPr>
             </w:pPr>
-            <w:hyperlink r:id="rId84" w:history="1">
+            <w:hyperlink r:id="rId85" w:history="1">
               <w:r>
                 <w:rPr>
                   <w:rFonts w:eastAsia="Times New Roman"/>
@@ -21149,7 +21833,7 @@
                 <w:szCs w:val="20"/>
               </w:rPr>
             </w:pPr>
-            <w:hyperlink r:id="rId85" w:history="1">
+            <w:hyperlink r:id="rId86" w:history="1">
               <w:r>
                 <w:rPr>
                   <w:rFonts w:eastAsia="Times New Roman"/>
@@ -21342,7 +22026,7 @@
                 <w:szCs w:val="20"/>
               </w:rPr>
             </w:pPr>
-            <w:hyperlink r:id="rId86" w:history="1">
+            <w:hyperlink r:id="rId87" w:history="1">
               <w:r>
                 <w:rPr>
                   <w:rFonts w:eastAsia="Times New Roman"/>
@@ -21535,7 +22219,7 @@
                 <w:szCs w:val="20"/>
               </w:rPr>
             </w:pPr>
-            <w:hyperlink r:id="rId87" w:history="1">
+            <w:hyperlink r:id="rId88" w:history="1">
               <w:r>
                 <w:rPr>
                   <w:rFonts w:eastAsia="Times New Roman"/>
@@ -21728,7 +22412,7 @@
                 <w:szCs w:val="20"/>
               </w:rPr>
             </w:pPr>
-            <w:hyperlink r:id="rId88" w:history="1">
+            <w:hyperlink r:id="rId89" w:history="1">
               <w:r>
                 <w:rPr>
                   <w:rFonts w:eastAsia="Times New Roman"/>
@@ -21921,7 +22605,7 @@
                 <w:szCs w:val="20"/>
               </w:rPr>
             </w:pPr>
-            <w:hyperlink r:id="rId89" w:history="1">
+            <w:hyperlink r:id="rId90" w:history="1">
               <w:r>
                 <w:rPr>
                   <w:rFonts w:eastAsia="Times New Roman"/>
@@ -22122,7 +22806,7 @@
                 <w:szCs w:val="20"/>
               </w:rPr>
             </w:pPr>
-            <w:hyperlink r:id="rId90" w:history="1">
+            <w:hyperlink r:id="rId91" w:history="1">
               <w:r>
                 <w:rPr>
                   <w:rFonts w:eastAsia="Times New Roman"/>
@@ -22315,7 +22999,7 @@
                 <w:szCs w:val="20"/>
               </w:rPr>
             </w:pPr>
-            <w:hyperlink r:id="rId91" w:history="1">
+            <w:hyperlink r:id="rId92" w:history="1">
               <w:r>
                 <w:rPr>
                   <w:rFonts w:eastAsia="Times New Roman"/>
@@ -22508,7 +23192,7 @@
                 <w:szCs w:val="20"/>
               </w:rPr>
             </w:pPr>
-            <w:hyperlink r:id="rId92" w:history="1">
+            <w:hyperlink r:id="rId93" w:history="1">
               <w:r>
                 <w:rPr>
                   <w:rFonts w:eastAsia="Times New Roman"/>
@@ -22701,7 +23385,7 @@
                 <w:szCs w:val="20"/>
               </w:rPr>
             </w:pPr>
-            <w:hyperlink r:id="rId93" w:history="1">
+            <w:hyperlink r:id="rId94" w:history="1">
               <w:r>
                 <w:rPr>
                   <w:rFonts w:eastAsia="Times New Roman"/>
@@ -22840,6 +23524,7 @@
     </w:tbl>
     <w:p>
       <w:pPr>
+        <w:spacing w:line="240" w:lineRule="auto"/>
         <w:rPr>
           <w:rFonts w:ascii="Times New Roman" w:hAnsi="Times New Roman" w:cs="Times New Roman"/>
           <w:b/>
@@ -22851,11 +23536,36 @@
     </w:p>
     <w:p>
       <w:pPr>
-        <w:pStyle w:val="PargrafodaLista"/>
+        <w:pStyle w:val="Ttulo1"/>
         <w:numPr>
           <w:ilvl w:val="0"/>
           <w:numId w:val="1"/>
         </w:numPr>
+        <w:rPr>
+          <w:rFonts w:ascii="Times New Roman" w:hAnsi="Times New Roman" w:cs="Times New Roman"/>
+          <w:b/>
+          <w:bCs/>
+          <w:sz w:val="36"/>
+          <w:szCs w:val="36"/>
+        </w:rPr>
+      </w:pPr>
+      <w:bookmarkStart w:id="10" w:name="_Toc69898677"/>
+      <w:r>
+        <w:rPr>
+          <w:rFonts w:ascii="Times New Roman" w:hAnsi="Times New Roman" w:cs="Times New Roman"/>
+          <w:b/>
+          <w:bCs/>
+          <w:sz w:val="36"/>
+          <w:szCs w:val="36"/>
+        </w:rPr>
+        <w:t>Diagrama de Classe</w:t>
+      </w:r>
+      <w:bookmarkEnd w:id="10"/>
+    </w:p>
+    <w:p>
+      <w:pPr>
+        <w:pStyle w:val="PargrafodaLista"/>
+        <w:jc w:val="center"/>
         <w:rPr>
           <w:rFonts w:ascii="Times New Roman" w:hAnsi="Times New Roman" w:cs="Times New Roman"/>
           <w:b/>
@@ -22874,26 +23584,10 @@
           <w:szCs w:val="32"/>
         </w:rPr>
         <w:drawing>
-          <wp:anchor distT="0" distB="0" distL="114300" distR="114300" simplePos="0" relativeHeight="251661312" behindDoc="0" locked="0" layoutInCell="1" allowOverlap="1" wp14:anchorId="69BEB6FB" wp14:editId="51B30411">
-            <wp:simplePos x="0" y="0"/>
-            <wp:positionH relativeFrom="column">
-              <wp:posOffset>-657225</wp:posOffset>
-            </wp:positionH>
-            <wp:positionV relativeFrom="paragraph">
-              <wp:posOffset>249555</wp:posOffset>
-            </wp:positionV>
-            <wp:extent cx="7153275" cy="4143375"/>
-            <wp:effectExtent l="0" t="0" r="9525" b="9525"/>
-            <wp:wrapThrough wrapText="bothSides">
-              <wp:wrapPolygon edited="0">
-                <wp:start x="0" y="0"/>
-                <wp:lineTo x="0" y="21550"/>
-                <wp:lineTo x="21571" y="21550"/>
-                <wp:lineTo x="21571" y="0"/>
-                <wp:lineTo x="0" y="0"/>
-              </wp:wrapPolygon>
-            </wp:wrapThrough>
-            <wp:docPr id="4" name="Imagem 4" descr="Diagrama&#10;&#10;Descrição gerada automaticamente"/>
+          <wp:inline distT="0" distB="0" distL="0" distR="0" wp14:anchorId="149E2231" wp14:editId="126BB8EA">
+            <wp:extent cx="6057647" cy="4084674"/>
+            <wp:effectExtent l="0" t="0" r="635" b="0"/>
+            <wp:docPr id="3" name="Imagem 3" descr="Diagrama, Esquemático&#10;&#10;Descrição gerada automaticamente"/>
             <wp:cNvGraphicFramePr>
               <a:graphicFrameLocks xmlns:a="http://schemas.openxmlformats.org/drawingml/2006/main" noChangeAspect="1"/>
             </wp:cNvGraphicFramePr>
@@ -22901,24 +23595,24 @@
               <a:graphicData uri="http://schemas.openxmlformats.org/drawingml/2006/picture">
                 <pic:pic xmlns:pic="http://schemas.openxmlformats.org/drawingml/2006/picture">
                   <pic:nvPicPr>
-                    <pic:cNvPr id="4" name="Imagem 4" descr="Diagrama&#10;&#10;Descrição gerada automaticamente"/>
+                    <pic:cNvPr id="3" name="Imagem 3" descr="Diagrama, Esquemático&#10;&#10;Descrição gerada automaticamente"/>
                     <pic:cNvPicPr/>
                   </pic:nvPicPr>
                   <pic:blipFill rotWithShape="1">
-                    <a:blip r:embed="rId94">
+                    <a:blip r:embed="rId95">
                       <a:extLst>
                         <a:ext uri="{28A0092B-C50C-407E-A947-70E740481C1C}">
                           <a14:useLocalDpi xmlns:a14="http://schemas.microsoft.com/office/drawing/2010/main" val="0"/>
                         </a:ext>
                       </a:extLst>
                     </a:blip>
-                    <a:srcRect l="12294" t="16845" r="36704" b="4551"/>
+                    <a:srcRect l="13457" t="16549" r="21254" b="5142"/>
                     <a:stretch/>
                   </pic:blipFill>
                   <pic:spPr bwMode="auto">
                     <a:xfrm>
                       <a:off x="0" y="0"/>
-                      <a:ext cx="7153275" cy="4143375"/>
+                      <a:ext cx="6088170" cy="4105256"/>
                     </a:xfrm>
                     <a:prstGeom prst="rect">
                       <a:avLst/>
@@ -22935,24 +23629,8 @@
                 </pic:pic>
               </a:graphicData>
             </a:graphic>
-            <wp14:sizeRelH relativeFrom="margin">
-              <wp14:pctWidth>0</wp14:pctWidth>
-            </wp14:sizeRelH>
-            <wp14:sizeRelV relativeFrom="margin">
-              <wp14:pctHeight>0</wp14:pctHeight>
-            </wp14:sizeRelV>
-          </wp:anchor>
+          </wp:inline>
         </w:drawing>
-      </w:r>
-      <w:r>
-        <w:rPr>
-          <w:rFonts w:ascii="Times New Roman" w:hAnsi="Times New Roman" w:cs="Times New Roman"/>
-          <w:b/>
-          <w:bCs/>
-          <w:sz w:val="32"/>
-          <w:szCs w:val="32"/>
-        </w:rPr>
-        <w:t>Diagrama de Classe</w:t>
       </w:r>
     </w:p>
     <w:p>
@@ -22988,7 +23666,7 @@
         </w:rPr>
         <w:t xml:space="preserve">: </w:t>
       </w:r>
-      <w:hyperlink r:id="rId95" w:history="1">
+      <w:hyperlink r:id="rId96" w:history="1">
         <w:r>
           <w:rPr>
             <w:rStyle w:val="Hyperlink"/>
@@ -22997,9 +23675,500 @@
             <w:sz w:val="24"/>
             <w:szCs w:val="24"/>
           </w:rPr>
-          <w:t>https://github.com/thiagomeloo/siscontabil/blob/main/documentacao/Diagramas/SisContabil-DiagramaDeClasse.pdf</w:t>
+          <w:t>https://github.com/thiagomeloo/siscontabil/tree/main/documentacao/Diagramas</w:t>
         </w:r>
       </w:hyperlink>
+    </w:p>
+    <w:p>
+      <w:pPr>
+        <w:ind w:left="360"/>
+        <w:rPr>
+          <w:rFonts w:ascii="Times New Roman" w:hAnsi="Times New Roman" w:cs="Times New Roman"/>
+          <w:sz w:val="24"/>
+          <w:szCs w:val="24"/>
+        </w:rPr>
+      </w:pPr>
+    </w:p>
+    <w:p>
+      <w:pPr>
+        <w:ind w:left="360"/>
+        <w:rPr>
+          <w:rFonts w:ascii="Times New Roman" w:hAnsi="Times New Roman" w:cs="Times New Roman"/>
+          <w:sz w:val="24"/>
+          <w:szCs w:val="24"/>
+        </w:rPr>
+      </w:pPr>
+    </w:p>
+    <w:p>
+      <w:pPr>
+        <w:pStyle w:val="Ttulo1"/>
+        <w:numPr>
+          <w:ilvl w:val="0"/>
+          <w:numId w:val="1"/>
+        </w:numPr>
+        <w:rPr>
+          <w:rFonts w:ascii="Times New Roman" w:hAnsi="Times New Roman" w:cs="Times New Roman"/>
+          <w:b/>
+          <w:bCs/>
+          <w:sz w:val="32"/>
+          <w:szCs w:val="32"/>
+        </w:rPr>
+      </w:pPr>
+      <w:bookmarkStart w:id="11" w:name="_Toc69898678"/>
+      <w:r>
+        <w:rPr>
+          <w:rFonts w:ascii="Times New Roman" w:hAnsi="Times New Roman" w:cs="Times New Roman"/>
+          <w:b/>
+          <w:bCs/>
+          <w:sz w:val="32"/>
+          <w:szCs w:val="32"/>
+        </w:rPr>
+        <w:lastRenderedPageBreak/>
+        <w:t>Gerenciamento de Riscos</w:t>
+      </w:r>
+      <w:bookmarkEnd w:id="11"/>
+    </w:p>
+    <w:p>
+      <w:pPr>
+        <w:ind w:left="720"/>
+        <w:rPr>
+          <w:rFonts w:ascii="Times New Roman" w:eastAsia="Times New Roman" w:hAnsi="Times New Roman" w:cs="Times New Roman"/>
+          <w:sz w:val="24"/>
+          <w:szCs w:val="24"/>
+        </w:rPr>
+      </w:pPr>
+    </w:p>
+    <w:tbl>
+      <w:tblPr>
+        <w:tblStyle w:val="Tabelacomgrade"/>
+        <w:tblW w:w="11058" w:type="dxa"/>
+        <w:tblInd w:w="-998" w:type="dxa"/>
+        <w:tblLook w:val="04A0" w:firstRow="1" w:lastRow="0" w:firstColumn="1" w:lastColumn="0" w:noHBand="0" w:noVBand="1"/>
+      </w:tblPr>
+      <w:tblGrid>
+        <w:gridCol w:w="3047"/>
+        <w:gridCol w:w="3197"/>
+        <w:gridCol w:w="1349"/>
+        <w:gridCol w:w="3465"/>
+      </w:tblGrid>
+      <w:tr>
+        <w:tc>
+          <w:tcPr>
+            <w:tcW w:w="3120" w:type="dxa"/>
+            <w:shd w:val="clear" w:color="auto" w:fill="7F7F7F" w:themeFill="text1" w:themeFillTint="80"/>
+            <w:vAlign w:val="center"/>
+          </w:tcPr>
+          <w:p>
+            <w:pPr>
+              <w:jc w:val="center"/>
+              <w:rPr>
+                <w:rFonts w:ascii="Times New Roman" w:eastAsia="Times New Roman" w:hAnsi="Times New Roman" w:cs="Times New Roman"/>
+                <w:b/>
+                <w:bCs/>
+                <w:sz w:val="26"/>
+                <w:szCs w:val="26"/>
+              </w:rPr>
+            </w:pPr>
+            <w:r>
+              <w:rPr>
+                <w:rFonts w:ascii="Times New Roman" w:eastAsia="Times New Roman" w:hAnsi="Times New Roman" w:cs="Times New Roman"/>
+                <w:b/>
+                <w:bCs/>
+                <w:sz w:val="26"/>
+                <w:szCs w:val="26"/>
+              </w:rPr>
+              <w:t>Risco</w:t>
+            </w:r>
+          </w:p>
+        </w:tc>
+        <w:tc>
+          <w:tcPr>
+            <w:tcW w:w="3260" w:type="dxa"/>
+            <w:shd w:val="clear" w:color="auto" w:fill="7F7F7F" w:themeFill="text1" w:themeFillTint="80"/>
+            <w:vAlign w:val="center"/>
+          </w:tcPr>
+          <w:p>
+            <w:pPr>
+              <w:jc w:val="center"/>
+              <w:rPr>
+                <w:rFonts w:ascii="Times New Roman" w:eastAsia="Times New Roman" w:hAnsi="Times New Roman" w:cs="Times New Roman"/>
+                <w:b/>
+                <w:bCs/>
+                <w:sz w:val="26"/>
+                <w:szCs w:val="26"/>
+              </w:rPr>
+            </w:pPr>
+            <w:r>
+              <w:rPr>
+                <w:rFonts w:ascii="Times New Roman" w:eastAsia="Times New Roman" w:hAnsi="Times New Roman" w:cs="Times New Roman"/>
+                <w:b/>
+                <w:bCs/>
+                <w:sz w:val="26"/>
+                <w:szCs w:val="26"/>
+              </w:rPr>
+              <w:t>detalhamento</w:t>
+            </w:r>
+          </w:p>
+        </w:tc>
+        <w:tc>
+          <w:tcPr>
+            <w:tcW w:w="1134" w:type="dxa"/>
+            <w:shd w:val="clear" w:color="auto" w:fill="7F7F7F" w:themeFill="text1" w:themeFillTint="80"/>
+            <w:vAlign w:val="center"/>
+          </w:tcPr>
+          <w:p>
+            <w:pPr>
+              <w:jc w:val="center"/>
+              <w:rPr>
+                <w:rFonts w:ascii="Times New Roman" w:eastAsia="Times New Roman" w:hAnsi="Times New Roman" w:cs="Times New Roman"/>
+                <w:b/>
+                <w:bCs/>
+                <w:sz w:val="26"/>
+                <w:szCs w:val="26"/>
+              </w:rPr>
+            </w:pPr>
+            <w:r>
+              <w:rPr>
+                <w:rFonts w:ascii="Times New Roman" w:eastAsia="Times New Roman" w:hAnsi="Times New Roman" w:cs="Times New Roman"/>
+                <w:b/>
+                <w:bCs/>
+                <w:sz w:val="26"/>
+                <w:szCs w:val="26"/>
+              </w:rPr>
+              <w:t>Tipo de Risco</w:t>
+            </w:r>
+          </w:p>
+        </w:tc>
+        <w:tc>
+          <w:tcPr>
+            <w:tcW w:w="3544" w:type="dxa"/>
+            <w:shd w:val="clear" w:color="auto" w:fill="7F7F7F" w:themeFill="text1" w:themeFillTint="80"/>
+            <w:vAlign w:val="center"/>
+          </w:tcPr>
+          <w:p>
+            <w:pPr>
+              <w:jc w:val="center"/>
+              <w:rPr>
+                <w:rFonts w:ascii="Times New Roman" w:eastAsia="Times New Roman" w:hAnsi="Times New Roman" w:cs="Times New Roman"/>
+                <w:b/>
+                <w:bCs/>
+                <w:sz w:val="26"/>
+                <w:szCs w:val="26"/>
+              </w:rPr>
+            </w:pPr>
+            <w:r>
+              <w:rPr>
+                <w:rFonts w:ascii="Times New Roman" w:eastAsia="Times New Roman" w:hAnsi="Times New Roman" w:cs="Times New Roman"/>
+                <w:b/>
+                <w:bCs/>
+                <w:sz w:val="26"/>
+                <w:szCs w:val="26"/>
+              </w:rPr>
+              <w:t>Estratégia</w:t>
+            </w:r>
+          </w:p>
+        </w:tc>
+      </w:tr>
+      <w:tr>
+        <w:tc>
+          <w:tcPr>
+            <w:tcW w:w="3120" w:type="dxa"/>
+            <w:vAlign w:val="center"/>
+          </w:tcPr>
+          <w:p>
+            <w:pPr>
+              <w:rPr>
+                <w:rFonts w:ascii="Times New Roman" w:eastAsia="Times New Roman" w:hAnsi="Times New Roman" w:cs="Times New Roman"/>
+                <w:sz w:val="24"/>
+                <w:szCs w:val="24"/>
+              </w:rPr>
+            </w:pPr>
+            <w:r>
+              <w:rPr>
+                <w:rFonts w:ascii="Times New Roman" w:eastAsia="Times New Roman" w:hAnsi="Times New Roman" w:cs="Times New Roman"/>
+                <w:sz w:val="24"/>
+                <w:szCs w:val="24"/>
+              </w:rPr>
+              <w:t>Falta de conhecimento com a tecnologia usada.</w:t>
+            </w:r>
+          </w:p>
+        </w:tc>
+        <w:tc>
+          <w:tcPr>
+            <w:tcW w:w="3260" w:type="dxa"/>
+            <w:vAlign w:val="center"/>
+          </w:tcPr>
+          <w:p>
+            <w:pPr>
+              <w:jc w:val="both"/>
+              <w:rPr>
+                <w:rFonts w:ascii="Times New Roman" w:eastAsia="Times New Roman" w:hAnsi="Times New Roman" w:cs="Times New Roman"/>
+                <w:sz w:val="24"/>
+                <w:szCs w:val="24"/>
+              </w:rPr>
+            </w:pPr>
+            <w:r>
+              <w:rPr>
+                <w:rFonts w:ascii="Times New Roman" w:eastAsia="Times New Roman" w:hAnsi="Times New Roman" w:cs="Times New Roman"/>
+                <w:sz w:val="24"/>
+                <w:szCs w:val="24"/>
+              </w:rPr>
+              <w:t>Pode gerar um atraso na conclusão dos requisitos</w:t>
+            </w:r>
+          </w:p>
+        </w:tc>
+        <w:tc>
+          <w:tcPr>
+            <w:tcW w:w="1134" w:type="dxa"/>
+            <w:vAlign w:val="center"/>
+          </w:tcPr>
+          <w:p>
+            <w:pPr>
+              <w:jc w:val="center"/>
+              <w:rPr>
+                <w:rFonts w:ascii="Times New Roman" w:eastAsia="Times New Roman" w:hAnsi="Times New Roman" w:cs="Times New Roman"/>
+                <w:sz w:val="24"/>
+                <w:szCs w:val="24"/>
+              </w:rPr>
+            </w:pPr>
+            <w:r>
+              <w:rPr>
+                <w:rFonts w:ascii="Times New Roman" w:eastAsia="Times New Roman" w:hAnsi="Times New Roman" w:cs="Times New Roman"/>
+                <w:sz w:val="24"/>
+                <w:szCs w:val="24"/>
+              </w:rPr>
+              <w:t>Tecnologia</w:t>
+            </w:r>
+          </w:p>
+        </w:tc>
+        <w:tc>
+          <w:tcPr>
+            <w:tcW w:w="3544" w:type="dxa"/>
+            <w:vAlign w:val="center"/>
+          </w:tcPr>
+          <w:p>
+            <w:pPr>
+              <w:jc w:val="both"/>
+              <w:rPr>
+                <w:rFonts w:ascii="Times New Roman" w:eastAsia="Times New Roman" w:hAnsi="Times New Roman" w:cs="Times New Roman"/>
+                <w:sz w:val="24"/>
+                <w:szCs w:val="24"/>
+              </w:rPr>
+            </w:pPr>
+            <w:r>
+              <w:rPr>
+                <w:rFonts w:ascii="Times New Roman" w:eastAsia="Times New Roman" w:hAnsi="Times New Roman" w:cs="Times New Roman"/>
+                <w:sz w:val="24"/>
+                <w:szCs w:val="24"/>
+              </w:rPr>
+              <w:t>Compreender o mais rápido possível onde está a dificuldade e buscar o conhecimento com o responsável pelo projeto.</w:t>
+            </w:r>
+          </w:p>
+        </w:tc>
+      </w:tr>
+      <w:tr>
+        <w:tc>
+          <w:tcPr>
+            <w:tcW w:w="3120" w:type="dxa"/>
+            <w:vAlign w:val="center"/>
+          </w:tcPr>
+          <w:p>
+            <w:pPr>
+              <w:rPr>
+                <w:rFonts w:ascii="Times New Roman" w:eastAsia="Times New Roman" w:hAnsi="Times New Roman" w:cs="Times New Roman"/>
+                <w:sz w:val="24"/>
+                <w:szCs w:val="24"/>
+              </w:rPr>
+            </w:pPr>
+            <w:r>
+              <w:rPr>
+                <w:rFonts w:ascii="Times New Roman" w:eastAsia="Times New Roman" w:hAnsi="Times New Roman" w:cs="Times New Roman"/>
+                <w:sz w:val="24"/>
+                <w:szCs w:val="24"/>
+              </w:rPr>
+              <w:t>Membro da Equipe indisponível</w:t>
+            </w:r>
+          </w:p>
+        </w:tc>
+        <w:tc>
+          <w:tcPr>
+            <w:tcW w:w="3260" w:type="dxa"/>
+            <w:vAlign w:val="center"/>
+          </w:tcPr>
+          <w:p>
+            <w:pPr>
+              <w:jc w:val="both"/>
+              <w:rPr>
+                <w:rFonts w:ascii="Times New Roman" w:eastAsia="Times New Roman" w:hAnsi="Times New Roman" w:cs="Times New Roman"/>
+                <w:sz w:val="24"/>
+                <w:szCs w:val="24"/>
+              </w:rPr>
+            </w:pPr>
+            <w:r>
+              <w:rPr>
+                <w:rFonts w:ascii="Times New Roman" w:eastAsia="Times New Roman" w:hAnsi="Times New Roman" w:cs="Times New Roman"/>
+                <w:sz w:val="24"/>
+                <w:szCs w:val="24"/>
+              </w:rPr>
+              <w:t>Pode gerar uma sobrecarga na divisão das funcionalidades na equipe.</w:t>
+            </w:r>
+          </w:p>
+        </w:tc>
+        <w:tc>
+          <w:tcPr>
+            <w:tcW w:w="1134" w:type="dxa"/>
+            <w:vAlign w:val="center"/>
+          </w:tcPr>
+          <w:p>
+            <w:pPr>
+              <w:jc w:val="center"/>
+              <w:rPr>
+                <w:rFonts w:ascii="Times New Roman" w:eastAsia="Times New Roman" w:hAnsi="Times New Roman" w:cs="Times New Roman"/>
+                <w:sz w:val="24"/>
+                <w:szCs w:val="24"/>
+              </w:rPr>
+            </w:pPr>
+            <w:r>
+              <w:rPr>
+                <w:rFonts w:ascii="Times New Roman" w:eastAsia="Times New Roman" w:hAnsi="Times New Roman" w:cs="Times New Roman"/>
+                <w:sz w:val="24"/>
+                <w:szCs w:val="24"/>
+              </w:rPr>
+              <w:t>Pessoal</w:t>
+            </w:r>
+          </w:p>
+        </w:tc>
+        <w:tc>
+          <w:tcPr>
+            <w:tcW w:w="3544" w:type="dxa"/>
+            <w:vAlign w:val="center"/>
+          </w:tcPr>
+          <w:p>
+            <w:pPr>
+              <w:jc w:val="both"/>
+              <w:rPr>
+                <w:rFonts w:ascii="Times New Roman" w:eastAsia="Times New Roman" w:hAnsi="Times New Roman" w:cs="Times New Roman"/>
+                <w:sz w:val="24"/>
+                <w:szCs w:val="24"/>
+              </w:rPr>
+            </w:pPr>
+            <w:r>
+              <w:rPr>
+                <w:rFonts w:ascii="Times New Roman" w:eastAsia="Times New Roman" w:hAnsi="Times New Roman" w:cs="Times New Roman"/>
+                <w:sz w:val="24"/>
+                <w:szCs w:val="24"/>
+              </w:rPr>
+              <w:t>Reorganizar a equipe de maneira que haja mais superposição de trabalho e, portanto, as pessoas compreendem as tarefas uns dos outros.</w:t>
+            </w:r>
+          </w:p>
+        </w:tc>
+      </w:tr>
+      <w:tr>
+        <w:tc>
+          <w:tcPr>
+            <w:tcW w:w="3120" w:type="dxa"/>
+            <w:vAlign w:val="center"/>
+          </w:tcPr>
+          <w:p>
+            <w:pPr>
+              <w:rPr>
+                <w:rFonts w:ascii="Times New Roman" w:eastAsia="Times New Roman" w:hAnsi="Times New Roman" w:cs="Times New Roman"/>
+                <w:sz w:val="24"/>
+                <w:szCs w:val="24"/>
+              </w:rPr>
+            </w:pPr>
+            <w:r>
+              <w:rPr>
+                <w:rFonts w:ascii="Times New Roman" w:eastAsia="Times New Roman" w:hAnsi="Times New Roman" w:cs="Times New Roman"/>
+                <w:sz w:val="24"/>
+                <w:szCs w:val="24"/>
+              </w:rPr>
+              <w:t>Componentes com pouca eficiência</w:t>
+            </w:r>
+          </w:p>
+        </w:tc>
+        <w:tc>
+          <w:tcPr>
+            <w:tcW w:w="3260" w:type="dxa"/>
+            <w:vAlign w:val="center"/>
+          </w:tcPr>
+          <w:p>
+            <w:pPr>
+              <w:jc w:val="both"/>
+              <w:rPr>
+                <w:rFonts w:ascii="Times New Roman" w:eastAsia="Times New Roman" w:hAnsi="Times New Roman" w:cs="Times New Roman"/>
+                <w:sz w:val="24"/>
+                <w:szCs w:val="24"/>
+              </w:rPr>
+            </w:pPr>
+            <w:r>
+              <w:rPr>
+                <w:rFonts w:ascii="Times New Roman" w:eastAsia="Times New Roman" w:hAnsi="Times New Roman" w:cs="Times New Roman"/>
+                <w:sz w:val="24"/>
+                <w:szCs w:val="24"/>
+              </w:rPr>
+              <w:t>Pode gerar de que algum membro da equipe não consiga utilizar alguma ferramenta para desenvolvimento assim gerando um atraso no desenvolvimento.</w:t>
+            </w:r>
+          </w:p>
+        </w:tc>
+        <w:tc>
+          <w:tcPr>
+            <w:tcW w:w="1134" w:type="dxa"/>
+            <w:vAlign w:val="center"/>
+          </w:tcPr>
+          <w:p>
+            <w:pPr>
+              <w:jc w:val="center"/>
+              <w:rPr>
+                <w:rFonts w:ascii="Times New Roman" w:eastAsia="Times New Roman" w:hAnsi="Times New Roman" w:cs="Times New Roman"/>
+                <w:sz w:val="24"/>
+                <w:szCs w:val="24"/>
+              </w:rPr>
+            </w:pPr>
+            <w:r>
+              <w:rPr>
+                <w:rFonts w:ascii="Times New Roman" w:eastAsia="Times New Roman" w:hAnsi="Times New Roman" w:cs="Times New Roman"/>
+                <w:sz w:val="24"/>
+                <w:szCs w:val="24"/>
+              </w:rPr>
+              <w:t>ferramentas</w:t>
+            </w:r>
+          </w:p>
+        </w:tc>
+        <w:tc>
+          <w:tcPr>
+            <w:tcW w:w="3544" w:type="dxa"/>
+            <w:vAlign w:val="center"/>
+          </w:tcPr>
+          <w:p>
+            <w:pPr>
+              <w:jc w:val="both"/>
+              <w:rPr>
+                <w:rFonts w:ascii="Times New Roman" w:eastAsia="Times New Roman" w:hAnsi="Times New Roman" w:cs="Times New Roman"/>
+                <w:sz w:val="24"/>
+                <w:szCs w:val="24"/>
+              </w:rPr>
+            </w:pPr>
+            <w:r>
+              <w:rPr>
+                <w:rFonts w:ascii="Times New Roman" w:eastAsia="Times New Roman" w:hAnsi="Times New Roman" w:cs="Times New Roman"/>
+                <w:sz w:val="24"/>
+                <w:szCs w:val="24"/>
+              </w:rPr>
+              <w:t>Buscar formas alternativas para que os componentes a serem usados deem conta da demanda de ferramentas necessárias para o desenvolvimento do projeto</w:t>
+            </w:r>
+          </w:p>
+        </w:tc>
+      </w:tr>
+    </w:tbl>
+    <w:p>
+      <w:pPr>
+        <w:rPr>
+          <w:rFonts w:ascii="Times New Roman" w:eastAsia="Times New Roman" w:hAnsi="Times New Roman" w:cs="Times New Roman"/>
+          <w:sz w:val="24"/>
+          <w:szCs w:val="24"/>
+        </w:rPr>
+      </w:pPr>
     </w:p>
     <w:p>
       <w:pPr>
@@ -23012,7 +24181,6 @@
     </w:p>
     <w:p>
       <w:pPr>
-        <w:ind w:left="720"/>
         <w:rPr>
           <w:rFonts w:ascii="Times New Roman" w:eastAsia="Times New Roman" w:hAnsi="Times New Roman" w:cs="Times New Roman"/>
           <w:sz w:val="24"/>
@@ -23022,20 +24190,6 @@
     </w:p>
     <w:p>
       <w:pPr>
-        <w:pStyle w:val="PargrafodaLista"/>
-        <w:rPr>
-          <w:rFonts w:ascii="Times New Roman" w:hAnsi="Times New Roman" w:cs="Times New Roman"/>
-          <w:b/>
-          <w:bCs/>
-          <w:sz w:val="32"/>
-          <w:szCs w:val="32"/>
-          <w:u w:val="single"/>
-        </w:rPr>
-      </w:pPr>
-    </w:p>
-    <w:p>
-      <w:pPr>
-        <w:ind w:left="720"/>
         <w:rPr>
           <w:rFonts w:ascii="Times New Roman" w:eastAsia="Times New Roman" w:hAnsi="Times New Roman" w:cs="Times New Roman"/>
           <w:sz w:val="24"/>
@@ -23045,7 +24199,6 @@
     </w:p>
     <w:p>
       <w:pPr>
-        <w:ind w:left="720"/>
         <w:rPr>
           <w:rFonts w:ascii="Times New Roman" w:eastAsia="Times New Roman" w:hAnsi="Times New Roman" w:cs="Times New Roman"/>
           <w:sz w:val="24"/>
@@ -23055,20 +24208,10 @@
     </w:p>
     <w:p>
       <w:pPr>
-        <w:ind w:left="720"/>
         <w:rPr>
           <w:rFonts w:ascii="Times New Roman" w:eastAsia="Times New Roman" w:hAnsi="Times New Roman" w:cs="Times New Roman"/>
-        </w:rPr>
-      </w:pPr>
-    </w:p>
-    <w:p>
-      <w:pPr>
-        <w:ind w:left="720"/>
-        <w:rPr>
-          <w:rFonts w:ascii="Times New Roman" w:eastAsia="Times New Roman" w:hAnsi="Times New Roman" w:cs="Times New Roman"/>
-          <w:b/>
-          <w:sz w:val="28"/>
-          <w:szCs w:val="28"/>
+          <w:sz w:val="24"/>
+          <w:szCs w:val="24"/>
         </w:rPr>
       </w:pPr>
     </w:p>
@@ -23076,22 +24219,1445 @@
       <w:pPr>
         <w:rPr>
           <w:rFonts w:ascii="Times New Roman" w:eastAsia="Times New Roman" w:hAnsi="Times New Roman" w:cs="Times New Roman"/>
+          <w:sz w:val="24"/>
+          <w:szCs w:val="24"/>
         </w:rPr>
       </w:pPr>
     </w:p>
     <w:p>
       <w:pPr>
-        <w:ind w:left="1440"/>
+        <w:rPr>
+          <w:rFonts w:ascii="Times New Roman" w:eastAsia="Times New Roman" w:hAnsi="Times New Roman" w:cs="Times New Roman"/>
+          <w:sz w:val="24"/>
+          <w:szCs w:val="24"/>
+        </w:rPr>
+      </w:pPr>
+    </w:p>
+    <w:p>
+      <w:pPr>
+        <w:rPr>
+          <w:rFonts w:ascii="Times New Roman" w:eastAsia="Times New Roman" w:hAnsi="Times New Roman" w:cs="Times New Roman"/>
+          <w:sz w:val="24"/>
+          <w:szCs w:val="24"/>
+        </w:rPr>
+      </w:pPr>
+    </w:p>
+    <w:p>
+      <w:pPr>
+        <w:rPr>
+          <w:rFonts w:ascii="Times New Roman" w:eastAsia="Times New Roman" w:hAnsi="Times New Roman" w:cs="Times New Roman"/>
+          <w:sz w:val="24"/>
+          <w:szCs w:val="24"/>
+        </w:rPr>
+      </w:pPr>
+    </w:p>
+    <w:p>
+      <w:pPr>
+        <w:rPr>
+          <w:rFonts w:ascii="Times New Roman" w:eastAsia="Times New Roman" w:hAnsi="Times New Roman" w:cs="Times New Roman"/>
+          <w:sz w:val="24"/>
+          <w:szCs w:val="24"/>
+        </w:rPr>
+      </w:pPr>
+    </w:p>
+    <w:p>
+      <w:pPr>
+        <w:rPr>
+          <w:rFonts w:ascii="Times New Roman" w:eastAsia="Times New Roman" w:hAnsi="Times New Roman" w:cs="Times New Roman"/>
+          <w:sz w:val="24"/>
+          <w:szCs w:val="24"/>
+        </w:rPr>
+      </w:pPr>
+    </w:p>
+    <w:p>
+      <w:pPr>
+        <w:rPr>
+          <w:rFonts w:ascii="Times New Roman" w:eastAsia="Times New Roman" w:hAnsi="Times New Roman" w:cs="Times New Roman"/>
+          <w:sz w:val="24"/>
+          <w:szCs w:val="24"/>
+        </w:rPr>
+      </w:pPr>
+    </w:p>
+    <w:p>
+      <w:pPr>
+        <w:rPr>
+          <w:rFonts w:ascii="Times New Roman" w:eastAsia="Times New Roman" w:hAnsi="Times New Roman" w:cs="Times New Roman"/>
+          <w:sz w:val="24"/>
+          <w:szCs w:val="24"/>
+        </w:rPr>
+      </w:pPr>
+    </w:p>
+    <w:p>
+      <w:pPr>
+        <w:rPr>
+          <w:rFonts w:ascii="Times New Roman" w:eastAsia="Times New Roman" w:hAnsi="Times New Roman" w:cs="Times New Roman"/>
+          <w:sz w:val="24"/>
+          <w:szCs w:val="24"/>
+        </w:rPr>
+      </w:pPr>
+    </w:p>
+    <w:p>
+      <w:pPr>
+        <w:rPr>
+          <w:rFonts w:ascii="Times New Roman" w:eastAsia="Times New Roman" w:hAnsi="Times New Roman" w:cs="Times New Roman"/>
+          <w:sz w:val="24"/>
+          <w:szCs w:val="24"/>
+        </w:rPr>
+      </w:pPr>
+    </w:p>
+    <w:p>
+      <w:pPr>
+        <w:rPr>
+          <w:rFonts w:ascii="Times New Roman" w:eastAsia="Times New Roman" w:hAnsi="Times New Roman" w:cs="Times New Roman"/>
+          <w:sz w:val="24"/>
+          <w:szCs w:val="24"/>
+        </w:rPr>
+      </w:pPr>
+    </w:p>
+    <w:p>
+      <w:pPr>
+        <w:rPr>
+          <w:rFonts w:ascii="Times New Roman" w:eastAsia="Times New Roman" w:hAnsi="Times New Roman" w:cs="Times New Roman"/>
+          <w:sz w:val="24"/>
+          <w:szCs w:val="24"/>
+        </w:rPr>
+      </w:pPr>
+    </w:p>
+    <w:p>
+      <w:pPr>
+        <w:rPr>
+          <w:rFonts w:ascii="Times New Roman" w:eastAsia="Times New Roman" w:hAnsi="Times New Roman" w:cs="Times New Roman"/>
+          <w:sz w:val="24"/>
+          <w:szCs w:val="24"/>
+        </w:rPr>
+      </w:pPr>
+    </w:p>
+    <w:p>
+      <w:pPr>
+        <w:rPr>
+          <w:rFonts w:ascii="Times New Roman" w:eastAsia="Times New Roman" w:hAnsi="Times New Roman" w:cs="Times New Roman"/>
+          <w:sz w:val="24"/>
+          <w:szCs w:val="24"/>
+        </w:rPr>
+      </w:pPr>
+    </w:p>
+    <w:p>
+      <w:pPr>
+        <w:pStyle w:val="Ttulo1"/>
+        <w:numPr>
+          <w:ilvl w:val="0"/>
+          <w:numId w:val="1"/>
+        </w:numPr>
+        <w:rPr>
+          <w:rFonts w:ascii="Times New Roman" w:hAnsi="Times New Roman" w:cs="Times New Roman"/>
+          <w:b/>
+          <w:bCs/>
+          <w:sz w:val="36"/>
+          <w:szCs w:val="36"/>
+        </w:rPr>
+      </w:pPr>
+      <w:bookmarkStart w:id="12" w:name="_Toc69898679"/>
+      <w:r>
+        <w:rPr>
+          <w:rFonts w:ascii="Times New Roman" w:hAnsi="Times New Roman" w:cs="Times New Roman"/>
+          <w:b/>
+          <w:bCs/>
+          <w:sz w:val="36"/>
+          <w:szCs w:val="36"/>
+        </w:rPr>
+        <w:lastRenderedPageBreak/>
+        <w:t>Monitoramento e Controle</w:t>
+      </w:r>
+      <w:bookmarkEnd w:id="12"/>
+    </w:p>
+    <w:p>
+      <w:pPr>
+        <w:rPr>
+          <w:rFonts w:ascii="Times New Roman" w:hAnsi="Times New Roman" w:cs="Times New Roman"/>
+          <w:sz w:val="24"/>
+          <w:szCs w:val="24"/>
+        </w:rPr>
+      </w:pPr>
+      <w:r>
+        <w:rPr>
+          <w:rFonts w:ascii="Times New Roman" w:hAnsi="Times New Roman" w:cs="Times New Roman"/>
+          <w:sz w:val="24"/>
+          <w:szCs w:val="24"/>
+        </w:rPr>
+        <w:t xml:space="preserve">Para o Monitoramento e controle das versões do projeto utilizou-se do serviço em nuvem GitHub, onde ele possui ferramentas que auxiliam no desenvolvimento e na gerência de projeto tais como: </w:t>
+      </w:r>
+    </w:p>
+    <w:p>
+      <w:pPr>
+        <w:pStyle w:val="PargrafodaLista"/>
+        <w:numPr>
+          <w:ilvl w:val="0"/>
+          <w:numId w:val="13"/>
+        </w:numPr>
+        <w:rPr>
+          <w:rFonts w:ascii="Times New Roman" w:hAnsi="Times New Roman" w:cs="Times New Roman"/>
+          <w:b/>
+          <w:bCs/>
+          <w:sz w:val="24"/>
+          <w:szCs w:val="24"/>
+        </w:rPr>
+      </w:pPr>
+      <w:r>
+        <w:rPr>
+          <w:rFonts w:ascii="Times New Roman" w:hAnsi="Times New Roman" w:cs="Times New Roman"/>
+          <w:b/>
+          <w:bCs/>
+          <w:sz w:val="24"/>
+          <w:szCs w:val="24"/>
+        </w:rPr>
+        <w:t>Controle de versões</w:t>
+      </w:r>
+      <w:r>
+        <w:rPr>
+          <w:rFonts w:ascii="Times New Roman" w:hAnsi="Times New Roman" w:cs="Times New Roman"/>
+          <w:b/>
+          <w:bCs/>
+          <w:sz w:val="24"/>
+          <w:szCs w:val="24"/>
+        </w:rPr>
+        <w:t xml:space="preserve">: </w:t>
+      </w:r>
+      <w:r>
+        <w:rPr>
+          <w:rFonts w:ascii="Times New Roman" w:hAnsi="Times New Roman" w:cs="Times New Roman"/>
+          <w:sz w:val="24"/>
+          <w:szCs w:val="24"/>
+        </w:rPr>
+        <w:t xml:space="preserve"> é feita por meio do Git. Git é um sistema de controle de versões de arquivos. Por meio dele pode-se desenvolver projetos na qual diversas pessoas podem contribuir simultaneamente.</w:t>
+      </w:r>
+    </w:p>
+    <w:p>
+      <w:pPr>
+        <w:pStyle w:val="PargrafodaLista"/>
+        <w:keepNext/>
+      </w:pPr>
+      <w:r>
+        <w:rPr>
+          <w:rFonts w:ascii="Times New Roman" w:hAnsi="Times New Roman" w:cs="Times New Roman"/>
+          <w:b/>
+          <w:bCs/>
+          <w:noProof/>
+          <w:sz w:val="24"/>
+          <w:szCs w:val="24"/>
+        </w:rPr>
+        <w:drawing>
+          <wp:inline distT="0" distB="0" distL="0" distR="0" wp14:anchorId="510384FF" wp14:editId="62F09E7D">
+            <wp:extent cx="5215274" cy="2933700"/>
+            <wp:effectExtent l="0" t="0" r="4445" b="0"/>
+            <wp:docPr id="5" name="Espaço Reservado para Conteúdo 4" descr="Tela de computador com jogo&#10;&#10;Descrição gerada automaticamente">
+              <a:extLst xmlns:a="http://schemas.openxmlformats.org/drawingml/2006/main">
+                <a:ext uri="{FF2B5EF4-FFF2-40B4-BE49-F238E27FC236}">
+                  <a16:creationId xmlns:a16="http://schemas.microsoft.com/office/drawing/2014/main" id="{25333EB1-CE11-4419-94B9-EE8A54CA83E8}"/>
+                </a:ext>
+              </a:extLst>
+            </wp:docPr>
+            <wp:cNvGraphicFramePr>
+              <a:graphicFrameLocks xmlns:a="http://schemas.openxmlformats.org/drawingml/2006/main" noChangeAspect="1"/>
+            </wp:cNvGraphicFramePr>
+            <a:graphic xmlns:a="http://schemas.openxmlformats.org/drawingml/2006/main">
+              <a:graphicData uri="http://schemas.openxmlformats.org/drawingml/2006/picture">
+                <pic:pic xmlns:pic="http://schemas.openxmlformats.org/drawingml/2006/picture">
+                  <pic:nvPicPr>
+                    <pic:cNvPr id="5" name="Espaço Reservado para Conteúdo 4" descr="Tela de computador com jogo&#10;&#10;Descrição gerada automaticamente">
+                      <a:extLst>
+                        <a:ext uri="{FF2B5EF4-FFF2-40B4-BE49-F238E27FC236}">
+                          <a16:creationId xmlns:a16="http://schemas.microsoft.com/office/drawing/2014/main" id="{25333EB1-CE11-4419-94B9-EE8A54CA83E8}"/>
+                        </a:ext>
+                      </a:extLst>
+                    </pic:cNvPr>
+                    <pic:cNvPicPr>
+                      <a:picLocks noChangeAspect="1"/>
+                    </pic:cNvPicPr>
+                  </pic:nvPicPr>
+                  <pic:blipFill rotWithShape="1">
+                    <a:blip r:embed="rId97"/>
+                    <a:srcRect t="8843" b="4703"/>
+                    <a:stretch/>
+                  </pic:blipFill>
+                  <pic:spPr>
+                    <a:xfrm>
+                      <a:off x="0" y="0"/>
+                      <a:ext cx="5217885" cy="2935169"/>
+                    </a:xfrm>
+                    <a:prstGeom prst="rect">
+                      <a:avLst/>
+                    </a:prstGeom>
+                  </pic:spPr>
+                </pic:pic>
+              </a:graphicData>
+            </a:graphic>
+          </wp:inline>
+        </w:drawing>
+      </w:r>
+    </w:p>
+    <w:p>
+      <w:pPr>
+        <w:pStyle w:val="Legenda"/>
+        <w:jc w:val="center"/>
+        <w:rPr>
+          <w:rFonts w:ascii="Times New Roman" w:hAnsi="Times New Roman" w:cs="Times New Roman"/>
+          <w:color w:val="auto"/>
+          <w:sz w:val="20"/>
+          <w:szCs w:val="20"/>
+        </w:rPr>
+      </w:pPr>
+      <w:r>
+        <w:rPr>
+          <w:rFonts w:ascii="Times New Roman" w:hAnsi="Times New Roman" w:cs="Times New Roman"/>
+          <w:color w:val="auto"/>
+          <w:sz w:val="20"/>
+          <w:szCs w:val="20"/>
+        </w:rPr>
+        <w:t xml:space="preserve">Figura </w:t>
+      </w:r>
+      <w:r>
+        <w:rPr>
+          <w:rFonts w:ascii="Times New Roman" w:hAnsi="Times New Roman" w:cs="Times New Roman"/>
+          <w:color w:val="auto"/>
+          <w:sz w:val="20"/>
+          <w:szCs w:val="20"/>
+        </w:rPr>
+        <w:fldChar w:fldCharType="begin"/>
+      </w:r>
+      <w:r>
+        <w:rPr>
+          <w:rFonts w:ascii="Times New Roman" w:hAnsi="Times New Roman" w:cs="Times New Roman"/>
+          <w:color w:val="auto"/>
+          <w:sz w:val="20"/>
+          <w:szCs w:val="20"/>
+        </w:rPr>
+        <w:instrText xml:space="preserve"> SEQ Figura \* ARABIC </w:instrText>
+      </w:r>
+      <w:r>
+        <w:rPr>
+          <w:rFonts w:ascii="Times New Roman" w:hAnsi="Times New Roman" w:cs="Times New Roman"/>
+          <w:color w:val="auto"/>
+          <w:sz w:val="20"/>
+          <w:szCs w:val="20"/>
+        </w:rPr>
+        <w:fldChar w:fldCharType="separate"/>
+      </w:r>
+      <w:r>
+        <w:rPr>
+          <w:rFonts w:ascii="Times New Roman" w:hAnsi="Times New Roman" w:cs="Times New Roman"/>
+          <w:noProof/>
+          <w:color w:val="auto"/>
+          <w:sz w:val="20"/>
+          <w:szCs w:val="20"/>
+        </w:rPr>
+        <w:t>2</w:t>
+      </w:r>
+      <w:r>
+        <w:rPr>
+          <w:rFonts w:ascii="Times New Roman" w:hAnsi="Times New Roman" w:cs="Times New Roman"/>
+          <w:color w:val="auto"/>
+          <w:sz w:val="20"/>
+          <w:szCs w:val="20"/>
+        </w:rPr>
+        <w:fldChar w:fldCharType="end"/>
+      </w:r>
+      <w:r>
+        <w:rPr>
+          <w:rFonts w:ascii="Times New Roman" w:hAnsi="Times New Roman" w:cs="Times New Roman"/>
+          <w:color w:val="auto"/>
+          <w:sz w:val="20"/>
+          <w:szCs w:val="20"/>
+        </w:rPr>
+        <w:t xml:space="preserve"> Imagem Autoral</w:t>
+      </w:r>
+    </w:p>
+    <w:p>
+      <w:pPr>
+        <w:rPr>
+          <w:rFonts w:ascii="Times New Roman" w:hAnsi="Times New Roman" w:cs="Times New Roman"/>
+          <w:sz w:val="24"/>
+          <w:szCs w:val="24"/>
+        </w:rPr>
+      </w:pPr>
+      <w:r>
+        <w:rPr>
+          <w:rFonts w:ascii="Times New Roman" w:hAnsi="Times New Roman" w:cs="Times New Roman"/>
+          <w:sz w:val="24"/>
+          <w:szCs w:val="24"/>
+        </w:rPr>
+        <w:t>Link no GitHub</w:t>
+      </w:r>
+      <w:r>
+        <w:rPr>
+          <w:rFonts w:ascii="Times New Roman" w:hAnsi="Times New Roman" w:cs="Times New Roman"/>
+          <w:sz w:val="24"/>
+          <w:szCs w:val="24"/>
+        </w:rPr>
+        <w:t xml:space="preserve">: </w:t>
+      </w:r>
+      <w:hyperlink r:id="rId98" w:history="1">
+        <w:r>
+          <w:rPr>
+            <w:rStyle w:val="Hyperlink"/>
+            <w:rFonts w:ascii="Times New Roman" w:hAnsi="Times New Roman" w:cs="Times New Roman"/>
+            <w:color w:val="auto"/>
+            <w:sz w:val="24"/>
+            <w:szCs w:val="24"/>
+          </w:rPr>
+          <w:t>https://github.com/thiagomeloo/siscontabil</w:t>
+        </w:r>
+      </w:hyperlink>
+    </w:p>
+    <w:p>
+      <w:pPr>
+        <w:pStyle w:val="PargrafodaLista"/>
+        <w:numPr>
+          <w:ilvl w:val="0"/>
+          <w:numId w:val="13"/>
+        </w:numPr>
+        <w:rPr>
+          <w:rFonts w:ascii="Times New Roman" w:hAnsi="Times New Roman" w:cs="Times New Roman"/>
+          <w:b/>
+          <w:bCs/>
+          <w:sz w:val="24"/>
+          <w:szCs w:val="24"/>
+        </w:rPr>
+      </w:pPr>
+      <w:r>
+        <w:rPr>
+          <w:rFonts w:ascii="Times New Roman" w:hAnsi="Times New Roman" w:cs="Times New Roman"/>
+          <w:b/>
+          <w:bCs/>
+          <w:sz w:val="24"/>
+          <w:szCs w:val="24"/>
+        </w:rPr>
+        <w:t xml:space="preserve">Project: </w:t>
+      </w:r>
+      <w:r>
+        <w:rPr>
+          <w:rFonts w:ascii="Times New Roman" w:hAnsi="Times New Roman" w:cs="Times New Roman"/>
+          <w:sz w:val="24"/>
+          <w:szCs w:val="24"/>
+        </w:rPr>
+        <w:t>os quadros de projetos no GitHub ajudam na organização e priorização do seu trabalho. Semelhantes ao trello e kaban.</w:t>
+      </w:r>
+    </w:p>
+    <w:p>
+      <w:pPr>
+        <w:pStyle w:val="PargrafodaLista"/>
+        <w:keepNext/>
+      </w:pPr>
+      <w:r>
+        <w:rPr>
+          <w:rFonts w:ascii="Times New Roman" w:hAnsi="Times New Roman" w:cs="Times New Roman"/>
+          <w:b/>
+          <w:bCs/>
+          <w:noProof/>
+          <w:sz w:val="24"/>
+          <w:szCs w:val="24"/>
+        </w:rPr>
+        <w:drawing>
+          <wp:inline distT="0" distB="0" distL="0" distR="0" wp14:anchorId="3155EFA3" wp14:editId="647B0CF1">
+            <wp:extent cx="5545958" cy="2724150"/>
+            <wp:effectExtent l="0" t="0" r="0" b="0"/>
+            <wp:docPr id="7" name="Espaço Reservado para Conteúdo 4">
+              <a:extLst xmlns:a="http://schemas.openxmlformats.org/drawingml/2006/main">
+                <a:ext uri="{FF2B5EF4-FFF2-40B4-BE49-F238E27FC236}">
+                  <a16:creationId xmlns:a16="http://schemas.microsoft.com/office/drawing/2014/main" id="{E89A3A5A-C923-4047-BF20-08F329CA6F12}"/>
+                </a:ext>
+              </a:extLst>
+            </wp:docPr>
+            <wp:cNvGraphicFramePr>
+              <a:graphicFrameLocks xmlns:a="http://schemas.openxmlformats.org/drawingml/2006/main" noChangeAspect="1"/>
+            </wp:cNvGraphicFramePr>
+            <a:graphic xmlns:a="http://schemas.openxmlformats.org/drawingml/2006/main">
+              <a:graphicData uri="http://schemas.openxmlformats.org/drawingml/2006/picture">
+                <pic:pic xmlns:pic="http://schemas.openxmlformats.org/drawingml/2006/picture">
+                  <pic:nvPicPr>
+                    <pic:cNvPr id="5" name="Espaço Reservado para Conteúdo 4">
+                      <a:extLst>
+                        <a:ext uri="{FF2B5EF4-FFF2-40B4-BE49-F238E27FC236}">
+                          <a16:creationId xmlns:a16="http://schemas.microsoft.com/office/drawing/2014/main" id="{E89A3A5A-C923-4047-BF20-08F329CA6F12}"/>
+                        </a:ext>
+                      </a:extLst>
+                    </pic:cNvPr>
+                    <pic:cNvPicPr>
+                      <a:picLocks noChangeAspect="1"/>
+                    </pic:cNvPicPr>
+                  </pic:nvPicPr>
+                  <pic:blipFill rotWithShape="1">
+                    <a:blip r:embed="rId99"/>
+                    <a:srcRect t="8853" b="3827"/>
+                    <a:stretch/>
+                  </pic:blipFill>
+                  <pic:spPr bwMode="auto">
+                    <a:xfrm>
+                      <a:off x="0" y="0"/>
+                      <a:ext cx="5554629" cy="2728409"/>
+                    </a:xfrm>
+                    <a:prstGeom prst="rect">
+                      <a:avLst/>
+                    </a:prstGeom>
+                    <a:ln>
+                      <a:noFill/>
+                    </a:ln>
+                    <a:extLst>
+                      <a:ext uri="{53640926-AAD7-44D8-BBD7-CCE9431645EC}">
+                        <a14:shadowObscured xmlns:a14="http://schemas.microsoft.com/office/drawing/2010/main"/>
+                      </a:ext>
+                    </a:extLst>
+                  </pic:spPr>
+                </pic:pic>
+              </a:graphicData>
+            </a:graphic>
+          </wp:inline>
+        </w:drawing>
+      </w:r>
+    </w:p>
+    <w:p>
+      <w:pPr>
+        <w:pStyle w:val="Legenda"/>
+        <w:jc w:val="center"/>
+        <w:rPr>
+          <w:rFonts w:ascii="Times New Roman" w:hAnsi="Times New Roman" w:cs="Times New Roman"/>
+          <w:color w:val="auto"/>
+          <w:sz w:val="20"/>
+          <w:szCs w:val="20"/>
+        </w:rPr>
+      </w:pPr>
+      <w:r>
+        <w:rPr>
+          <w:rFonts w:ascii="Times New Roman" w:hAnsi="Times New Roman" w:cs="Times New Roman"/>
+          <w:color w:val="auto"/>
+          <w:sz w:val="20"/>
+          <w:szCs w:val="20"/>
+        </w:rPr>
+        <w:t xml:space="preserve">Figura </w:t>
+      </w:r>
+      <w:r>
+        <w:rPr>
+          <w:rFonts w:ascii="Times New Roman" w:hAnsi="Times New Roman" w:cs="Times New Roman"/>
+          <w:color w:val="auto"/>
+          <w:sz w:val="20"/>
+          <w:szCs w:val="20"/>
+        </w:rPr>
+        <w:fldChar w:fldCharType="begin"/>
+      </w:r>
+      <w:r>
+        <w:rPr>
+          <w:rFonts w:ascii="Times New Roman" w:hAnsi="Times New Roman" w:cs="Times New Roman"/>
+          <w:color w:val="auto"/>
+          <w:sz w:val="20"/>
+          <w:szCs w:val="20"/>
+        </w:rPr>
+        <w:instrText xml:space="preserve"> SEQ Figura \* ARABIC </w:instrText>
+      </w:r>
+      <w:r>
+        <w:rPr>
+          <w:rFonts w:ascii="Times New Roman" w:hAnsi="Times New Roman" w:cs="Times New Roman"/>
+          <w:color w:val="auto"/>
+          <w:sz w:val="20"/>
+          <w:szCs w:val="20"/>
+        </w:rPr>
+        <w:fldChar w:fldCharType="separate"/>
+      </w:r>
+      <w:r>
+        <w:rPr>
+          <w:rFonts w:ascii="Times New Roman" w:hAnsi="Times New Roman" w:cs="Times New Roman"/>
+          <w:noProof/>
+          <w:color w:val="auto"/>
+          <w:sz w:val="20"/>
+          <w:szCs w:val="20"/>
+        </w:rPr>
+        <w:t>3</w:t>
+      </w:r>
+      <w:r>
+        <w:rPr>
+          <w:rFonts w:ascii="Times New Roman" w:hAnsi="Times New Roman" w:cs="Times New Roman"/>
+          <w:color w:val="auto"/>
+          <w:sz w:val="20"/>
+          <w:szCs w:val="20"/>
+        </w:rPr>
+        <w:fldChar w:fldCharType="end"/>
+      </w:r>
+      <w:r>
+        <w:rPr>
+          <w:rFonts w:ascii="Times New Roman" w:hAnsi="Times New Roman" w:cs="Times New Roman"/>
+          <w:color w:val="auto"/>
+          <w:sz w:val="20"/>
+          <w:szCs w:val="20"/>
+        </w:rPr>
+        <w:t xml:space="preserve"> imagem autoral</w:t>
+      </w:r>
+    </w:p>
+    <w:p>
+      <w:pPr>
+        <w:pStyle w:val="PargrafodaLista"/>
+        <w:rPr>
+          <w:rFonts w:ascii="Times New Roman" w:hAnsi="Times New Roman" w:cs="Times New Roman"/>
+          <w:b/>
+          <w:bCs/>
+          <w:sz w:val="24"/>
+          <w:szCs w:val="24"/>
+        </w:rPr>
+      </w:pPr>
+      <w:r>
+        <w:rPr>
+          <w:rFonts w:ascii="Times New Roman" w:hAnsi="Times New Roman" w:cs="Times New Roman"/>
+          <w:sz w:val="24"/>
+          <w:szCs w:val="24"/>
+        </w:rPr>
+        <w:t xml:space="preserve">Link no GitHub: </w:t>
+      </w:r>
+      <w:hyperlink r:id="rId100" w:history="1">
+        <w:r>
+          <w:rPr>
+            <w:rStyle w:val="Hyperlink"/>
+            <w:rFonts w:ascii="Times New Roman" w:hAnsi="Times New Roman" w:cs="Times New Roman"/>
+            <w:color w:val="auto"/>
+            <w:sz w:val="24"/>
+            <w:szCs w:val="24"/>
+          </w:rPr>
+          <w:t>https://github.com/thiagomeloo/siscontabil/projects/1</w:t>
+        </w:r>
+      </w:hyperlink>
+      <w:r>
+        <w:rPr>
+          <w:rFonts w:ascii="Times New Roman" w:hAnsi="Times New Roman" w:cs="Times New Roman"/>
+          <w:b/>
+          <w:bCs/>
+          <w:sz w:val="24"/>
+          <w:szCs w:val="24"/>
+        </w:rPr>
+        <w:t xml:space="preserve"> </w:t>
+      </w:r>
+    </w:p>
+    <w:p>
+      <w:pPr>
+        <w:pStyle w:val="PargrafodaLista"/>
+        <w:rPr>
+          <w:rFonts w:ascii="Times New Roman" w:hAnsi="Times New Roman" w:cs="Times New Roman"/>
+          <w:b/>
+          <w:bCs/>
+          <w:sz w:val="24"/>
+          <w:szCs w:val="24"/>
+        </w:rPr>
+      </w:pPr>
+    </w:p>
+    <w:p>
+      <w:pPr>
+        <w:pStyle w:val="PargrafodaLista"/>
+        <w:numPr>
+          <w:ilvl w:val="0"/>
+          <w:numId w:val="13"/>
+        </w:numPr>
+        <w:rPr>
+          <w:rFonts w:ascii="Times New Roman" w:hAnsi="Times New Roman" w:cs="Times New Roman"/>
+          <w:b/>
+          <w:bCs/>
+          <w:sz w:val="24"/>
+          <w:szCs w:val="24"/>
+        </w:rPr>
+      </w:pPr>
+      <w:r>
+        <w:rPr>
+          <w:rFonts w:ascii="Times New Roman" w:hAnsi="Times New Roman" w:cs="Times New Roman"/>
+          <w:b/>
+          <w:bCs/>
+          <w:sz w:val="24"/>
+          <w:szCs w:val="24"/>
+        </w:rPr>
+        <w:t xml:space="preserve">Issues: </w:t>
+      </w:r>
+      <w:r>
+        <w:rPr>
+          <w:rFonts w:ascii="Times New Roman" w:hAnsi="Times New Roman" w:cs="Times New Roman"/>
+          <w:sz w:val="24"/>
+          <w:szCs w:val="24"/>
+        </w:rPr>
+        <w:t>cria-se issues (problemas) para organização do projeto e vinculá-las ao quadro de projetos acompanhando a solução desse problema até seu fechamento.</w:t>
+      </w:r>
+    </w:p>
+    <w:p>
+      <w:pPr>
+        <w:pStyle w:val="PargrafodaLista"/>
+        <w:keepNext/>
+      </w:pPr>
+      <w:r>
+        <w:rPr>
+          <w:rFonts w:ascii="Times New Roman" w:hAnsi="Times New Roman" w:cs="Times New Roman"/>
+          <w:b/>
+          <w:bCs/>
+          <w:noProof/>
+          <w:sz w:val="24"/>
+          <w:szCs w:val="24"/>
+        </w:rPr>
+        <w:drawing>
+          <wp:inline distT="0" distB="0" distL="0" distR="0" wp14:anchorId="045BFD70" wp14:editId="5EC6D055">
+            <wp:extent cx="5733415" cy="2838450"/>
+            <wp:effectExtent l="0" t="0" r="635" b="0"/>
+            <wp:docPr id="8" name="Espaço Reservado para Conteúdo 4">
+              <a:extLst xmlns:a="http://schemas.openxmlformats.org/drawingml/2006/main">
+                <a:ext uri="{FF2B5EF4-FFF2-40B4-BE49-F238E27FC236}">
+                  <a16:creationId xmlns:a16="http://schemas.microsoft.com/office/drawing/2014/main" id="{C8DDF9FF-E856-4138-AE8B-B133217B7E96}"/>
+                </a:ext>
+              </a:extLst>
+            </wp:docPr>
+            <wp:cNvGraphicFramePr>
+              <a:graphicFrameLocks xmlns:a="http://schemas.openxmlformats.org/drawingml/2006/main" noChangeAspect="1"/>
+            </wp:cNvGraphicFramePr>
+            <a:graphic xmlns:a="http://schemas.openxmlformats.org/drawingml/2006/main">
+              <a:graphicData uri="http://schemas.openxmlformats.org/drawingml/2006/picture">
+                <pic:pic xmlns:pic="http://schemas.openxmlformats.org/drawingml/2006/picture">
+                  <pic:nvPicPr>
+                    <pic:cNvPr id="5" name="Espaço Reservado para Conteúdo 4">
+                      <a:extLst>
+                        <a:ext uri="{FF2B5EF4-FFF2-40B4-BE49-F238E27FC236}">
+                          <a16:creationId xmlns:a16="http://schemas.microsoft.com/office/drawing/2014/main" id="{C8DDF9FF-E856-4138-AE8B-B133217B7E96}"/>
+                        </a:ext>
+                      </a:extLst>
+                    </pic:cNvPr>
+                    <pic:cNvPicPr>
+                      <a:picLocks noChangeAspect="1"/>
+                    </pic:cNvPicPr>
+                  </pic:nvPicPr>
+                  <pic:blipFill rotWithShape="1">
+                    <a:blip r:embed="rId101"/>
+                    <a:srcRect t="8271" b="3702"/>
+                    <a:stretch/>
+                  </pic:blipFill>
+                  <pic:spPr bwMode="auto">
+                    <a:xfrm>
+                      <a:off x="0" y="0"/>
+                      <a:ext cx="5733415" cy="2838450"/>
+                    </a:xfrm>
+                    <a:prstGeom prst="rect">
+                      <a:avLst/>
+                    </a:prstGeom>
+                    <a:ln>
+                      <a:noFill/>
+                    </a:ln>
+                    <a:extLst>
+                      <a:ext uri="{53640926-AAD7-44D8-BBD7-CCE9431645EC}">
+                        <a14:shadowObscured xmlns:a14="http://schemas.microsoft.com/office/drawing/2010/main"/>
+                      </a:ext>
+                    </a:extLst>
+                  </pic:spPr>
+                </pic:pic>
+              </a:graphicData>
+            </a:graphic>
+          </wp:inline>
+        </w:drawing>
+      </w:r>
+    </w:p>
+    <w:p>
+      <w:pPr>
+        <w:pStyle w:val="Legenda"/>
+        <w:jc w:val="center"/>
+        <w:rPr>
+          <w:rFonts w:ascii="Times New Roman" w:hAnsi="Times New Roman" w:cs="Times New Roman"/>
+          <w:color w:val="auto"/>
+          <w:sz w:val="20"/>
+          <w:szCs w:val="20"/>
+        </w:rPr>
+      </w:pPr>
+      <w:r>
+        <w:rPr>
+          <w:rFonts w:ascii="Times New Roman" w:hAnsi="Times New Roman" w:cs="Times New Roman"/>
+          <w:color w:val="auto"/>
+          <w:sz w:val="20"/>
+          <w:szCs w:val="20"/>
+        </w:rPr>
+        <w:t xml:space="preserve">Figura </w:t>
+      </w:r>
+      <w:r>
+        <w:rPr>
+          <w:rFonts w:ascii="Times New Roman" w:hAnsi="Times New Roman" w:cs="Times New Roman"/>
+          <w:color w:val="auto"/>
+          <w:sz w:val="20"/>
+          <w:szCs w:val="20"/>
+        </w:rPr>
+        <w:fldChar w:fldCharType="begin"/>
+      </w:r>
+      <w:r>
+        <w:rPr>
+          <w:rFonts w:ascii="Times New Roman" w:hAnsi="Times New Roman" w:cs="Times New Roman"/>
+          <w:color w:val="auto"/>
+          <w:sz w:val="20"/>
+          <w:szCs w:val="20"/>
+        </w:rPr>
+        <w:instrText xml:space="preserve"> SEQ Figura \* ARABIC </w:instrText>
+      </w:r>
+      <w:r>
+        <w:rPr>
+          <w:rFonts w:ascii="Times New Roman" w:hAnsi="Times New Roman" w:cs="Times New Roman"/>
+          <w:color w:val="auto"/>
+          <w:sz w:val="20"/>
+          <w:szCs w:val="20"/>
+        </w:rPr>
+        <w:fldChar w:fldCharType="separate"/>
+      </w:r>
+      <w:r>
+        <w:rPr>
+          <w:rFonts w:ascii="Times New Roman" w:hAnsi="Times New Roman" w:cs="Times New Roman"/>
+          <w:noProof/>
+          <w:color w:val="auto"/>
+          <w:sz w:val="20"/>
+          <w:szCs w:val="20"/>
+        </w:rPr>
+        <w:t>4</w:t>
+      </w:r>
+      <w:r>
+        <w:rPr>
+          <w:rFonts w:ascii="Times New Roman" w:hAnsi="Times New Roman" w:cs="Times New Roman"/>
+          <w:color w:val="auto"/>
+          <w:sz w:val="20"/>
+          <w:szCs w:val="20"/>
+        </w:rPr>
+        <w:fldChar w:fldCharType="end"/>
+      </w:r>
+      <w:r>
+        <w:rPr>
+          <w:rFonts w:ascii="Times New Roman" w:hAnsi="Times New Roman" w:cs="Times New Roman"/>
+          <w:color w:val="auto"/>
+          <w:sz w:val="20"/>
+          <w:szCs w:val="20"/>
+        </w:rPr>
+        <w:t xml:space="preserve"> Imagem autoral</w:t>
+      </w:r>
+    </w:p>
+    <w:p>
+      <w:pPr>
+        <w:rPr>
+          <w:rFonts w:ascii="Times New Roman" w:hAnsi="Times New Roman" w:cs="Times New Roman"/>
+          <w:sz w:val="24"/>
+          <w:szCs w:val="24"/>
+        </w:rPr>
+      </w:pPr>
+      <w:r>
+        <w:rPr>
+          <w:rFonts w:ascii="Times New Roman" w:hAnsi="Times New Roman" w:cs="Times New Roman"/>
+          <w:sz w:val="24"/>
+          <w:szCs w:val="24"/>
+        </w:rPr>
+        <w:t xml:space="preserve">Link No GitHub: </w:t>
+      </w:r>
+      <w:hyperlink r:id="rId102" w:history="1">
+        <w:r>
+          <w:rPr>
+            <w:rStyle w:val="Hyperlink"/>
+            <w:rFonts w:ascii="Times New Roman" w:hAnsi="Times New Roman" w:cs="Times New Roman"/>
+            <w:color w:val="auto"/>
+            <w:sz w:val="24"/>
+            <w:szCs w:val="24"/>
+          </w:rPr>
+          <w:t>https://github.com/thiagomeloo/siscontabil/issues</w:t>
+        </w:r>
+      </w:hyperlink>
+    </w:p>
+    <w:p>
+      <w:pPr>
+        <w:pStyle w:val="PargrafodaLista"/>
+        <w:numPr>
+          <w:ilvl w:val="0"/>
+          <w:numId w:val="13"/>
+        </w:numPr>
+        <w:rPr>
+          <w:rFonts w:ascii="Times New Roman" w:hAnsi="Times New Roman" w:cs="Times New Roman"/>
+          <w:b/>
+          <w:bCs/>
+          <w:sz w:val="24"/>
+          <w:szCs w:val="24"/>
+        </w:rPr>
+      </w:pPr>
+      <w:r>
+        <w:rPr>
+          <w:rFonts w:ascii="Times New Roman" w:hAnsi="Times New Roman" w:cs="Times New Roman"/>
+          <w:b/>
+          <w:bCs/>
+          <w:sz w:val="24"/>
+          <w:szCs w:val="24"/>
+        </w:rPr>
+        <w:t xml:space="preserve">Milestones: </w:t>
+      </w:r>
+      <w:r>
+        <w:rPr>
+          <w:rFonts w:ascii="Times New Roman" w:hAnsi="Times New Roman" w:cs="Times New Roman"/>
+          <w:sz w:val="24"/>
+          <w:szCs w:val="24"/>
+        </w:rPr>
+        <w:t>usa-se os marcos para acompanhar o progresso de grupos de problemas ou pull requets em um repositório.</w:t>
+      </w:r>
+    </w:p>
+    <w:p>
+      <w:pPr>
+        <w:pStyle w:val="PargrafodaLista"/>
+        <w:keepNext/>
+        <w:tabs>
+          <w:tab w:val="left" w:pos="1740"/>
+        </w:tabs>
+      </w:pPr>
+      <w:r>
+        <w:rPr>
+          <w:rFonts w:ascii="Times New Roman" w:hAnsi="Times New Roman" w:cs="Times New Roman"/>
+          <w:b/>
+          <w:bCs/>
+          <w:noProof/>
+          <w:sz w:val="24"/>
+          <w:szCs w:val="24"/>
+        </w:rPr>
+        <w:drawing>
+          <wp:inline distT="0" distB="0" distL="0" distR="0" wp14:anchorId="07D74F6C" wp14:editId="7293537F">
+            <wp:extent cx="5733415" cy="2838450"/>
+            <wp:effectExtent l="0" t="0" r="635" b="0"/>
+            <wp:docPr id="9" name="Imagem 4">
+              <a:extLst xmlns:a="http://schemas.openxmlformats.org/drawingml/2006/main">
+                <a:ext uri="{FF2B5EF4-FFF2-40B4-BE49-F238E27FC236}">
+                  <a16:creationId xmlns:a16="http://schemas.microsoft.com/office/drawing/2014/main" id="{18E352FB-EC0A-4961-9A91-36DADCF0B91A}"/>
+                </a:ext>
+              </a:extLst>
+            </wp:docPr>
+            <wp:cNvGraphicFramePr>
+              <a:graphicFrameLocks xmlns:a="http://schemas.openxmlformats.org/drawingml/2006/main" noChangeAspect="1"/>
+            </wp:cNvGraphicFramePr>
+            <a:graphic xmlns:a="http://schemas.openxmlformats.org/drawingml/2006/main">
+              <a:graphicData uri="http://schemas.openxmlformats.org/drawingml/2006/picture">
+                <pic:pic xmlns:pic="http://schemas.openxmlformats.org/drawingml/2006/picture">
+                  <pic:nvPicPr>
+                    <pic:cNvPr id="5" name="Imagem 4">
+                      <a:extLst>
+                        <a:ext uri="{FF2B5EF4-FFF2-40B4-BE49-F238E27FC236}">
+                          <a16:creationId xmlns:a16="http://schemas.microsoft.com/office/drawing/2014/main" id="{18E352FB-EC0A-4961-9A91-36DADCF0B91A}"/>
+                        </a:ext>
+                      </a:extLst>
+                    </pic:cNvPr>
+                    <pic:cNvPicPr>
+                      <a:picLocks noChangeAspect="1"/>
+                    </pic:cNvPicPr>
+                  </pic:nvPicPr>
+                  <pic:blipFill rotWithShape="1">
+                    <a:blip r:embed="rId103"/>
+                    <a:srcRect t="8566" b="3407"/>
+                    <a:stretch/>
+                  </pic:blipFill>
+                  <pic:spPr bwMode="auto">
+                    <a:xfrm>
+                      <a:off x="0" y="0"/>
+                      <a:ext cx="5733415" cy="2838450"/>
+                    </a:xfrm>
+                    <a:prstGeom prst="rect">
+                      <a:avLst/>
+                    </a:prstGeom>
+                    <a:ln>
+                      <a:noFill/>
+                    </a:ln>
+                    <a:extLst>
+                      <a:ext uri="{53640926-AAD7-44D8-BBD7-CCE9431645EC}">
+                        <a14:shadowObscured xmlns:a14="http://schemas.microsoft.com/office/drawing/2010/main"/>
+                      </a:ext>
+                    </a:extLst>
+                  </pic:spPr>
+                </pic:pic>
+              </a:graphicData>
+            </a:graphic>
+          </wp:inline>
+        </w:drawing>
+      </w:r>
+    </w:p>
+    <w:p>
+      <w:pPr>
+        <w:pStyle w:val="Legenda"/>
+        <w:jc w:val="center"/>
+        <w:rPr>
+          <w:rFonts w:ascii="Times New Roman" w:hAnsi="Times New Roman" w:cs="Times New Roman"/>
+          <w:color w:val="auto"/>
+          <w:sz w:val="20"/>
+          <w:szCs w:val="20"/>
+        </w:rPr>
+      </w:pPr>
+      <w:r>
+        <w:rPr>
+          <w:rFonts w:ascii="Times New Roman" w:hAnsi="Times New Roman" w:cs="Times New Roman"/>
+          <w:color w:val="auto"/>
+          <w:sz w:val="20"/>
+          <w:szCs w:val="20"/>
+        </w:rPr>
+        <w:t xml:space="preserve">Figura </w:t>
+      </w:r>
+      <w:r>
+        <w:rPr>
+          <w:rFonts w:ascii="Times New Roman" w:hAnsi="Times New Roman" w:cs="Times New Roman"/>
+          <w:color w:val="auto"/>
+          <w:sz w:val="20"/>
+          <w:szCs w:val="20"/>
+        </w:rPr>
+        <w:fldChar w:fldCharType="begin"/>
+      </w:r>
+      <w:r>
+        <w:rPr>
+          <w:rFonts w:ascii="Times New Roman" w:hAnsi="Times New Roman" w:cs="Times New Roman"/>
+          <w:color w:val="auto"/>
+          <w:sz w:val="20"/>
+          <w:szCs w:val="20"/>
+        </w:rPr>
+        <w:instrText xml:space="preserve"> SEQ Figura \* ARABIC </w:instrText>
+      </w:r>
+      <w:r>
+        <w:rPr>
+          <w:rFonts w:ascii="Times New Roman" w:hAnsi="Times New Roman" w:cs="Times New Roman"/>
+          <w:color w:val="auto"/>
+          <w:sz w:val="20"/>
+          <w:szCs w:val="20"/>
+        </w:rPr>
+        <w:fldChar w:fldCharType="separate"/>
+      </w:r>
+      <w:r>
+        <w:rPr>
+          <w:rFonts w:ascii="Times New Roman" w:hAnsi="Times New Roman" w:cs="Times New Roman"/>
+          <w:noProof/>
+          <w:color w:val="auto"/>
+          <w:sz w:val="20"/>
+          <w:szCs w:val="20"/>
+        </w:rPr>
+        <w:t>5</w:t>
+      </w:r>
+      <w:r>
+        <w:rPr>
+          <w:rFonts w:ascii="Times New Roman" w:hAnsi="Times New Roman" w:cs="Times New Roman"/>
+          <w:color w:val="auto"/>
+          <w:sz w:val="20"/>
+          <w:szCs w:val="20"/>
+        </w:rPr>
+        <w:fldChar w:fldCharType="end"/>
+      </w:r>
+      <w:r>
+        <w:rPr>
+          <w:rFonts w:ascii="Times New Roman" w:hAnsi="Times New Roman" w:cs="Times New Roman"/>
+          <w:color w:val="auto"/>
+          <w:sz w:val="20"/>
+          <w:szCs w:val="20"/>
+        </w:rPr>
+        <w:t xml:space="preserve"> Imag</w:t>
+      </w:r>
+      <w:r>
+        <w:rPr>
+          <w:rFonts w:ascii="Times New Roman" w:hAnsi="Times New Roman" w:cs="Times New Roman"/>
+          <w:color w:val="auto"/>
+          <w:sz w:val="20"/>
+          <w:szCs w:val="20"/>
+        </w:rPr>
+        <w:t>e</w:t>
+      </w:r>
+      <w:r>
+        <w:rPr>
+          <w:rFonts w:ascii="Times New Roman" w:hAnsi="Times New Roman" w:cs="Times New Roman"/>
+          <w:color w:val="auto"/>
+          <w:sz w:val="20"/>
+          <w:szCs w:val="20"/>
+        </w:rPr>
+        <w:t>m Autoral</w:t>
+      </w:r>
+    </w:p>
+    <w:p>
+      <w:pPr>
+        <w:rPr>
+          <w:rFonts w:ascii="Times New Roman" w:hAnsi="Times New Roman" w:cs="Times New Roman"/>
+          <w:sz w:val="24"/>
+          <w:szCs w:val="24"/>
+        </w:rPr>
+      </w:pPr>
+      <w:r>
+        <w:rPr>
+          <w:rFonts w:ascii="Times New Roman" w:hAnsi="Times New Roman" w:cs="Times New Roman"/>
+          <w:sz w:val="24"/>
+          <w:szCs w:val="24"/>
+        </w:rPr>
+        <w:t xml:space="preserve">Link no GitHub: </w:t>
+      </w:r>
+      <w:hyperlink r:id="rId104" w:history="1">
+        <w:r>
+          <w:rPr>
+            <w:rStyle w:val="Hyperlink"/>
+            <w:rFonts w:ascii="Times New Roman" w:hAnsi="Times New Roman" w:cs="Times New Roman"/>
+            <w:color w:val="auto"/>
+            <w:sz w:val="24"/>
+            <w:szCs w:val="24"/>
+          </w:rPr>
+          <w:t>https://github.com/thiagomeloo/siscontabil/milestones</w:t>
+        </w:r>
+      </w:hyperlink>
+    </w:p>
+    <w:p>
+      <w:pPr>
+        <w:rPr>
+          <w:rFonts w:ascii="Times New Roman" w:hAnsi="Times New Roman" w:cs="Times New Roman"/>
+          <w:sz w:val="24"/>
+          <w:szCs w:val="24"/>
+        </w:rPr>
+      </w:pPr>
+    </w:p>
+    <w:p>
+      <w:pPr>
+        <w:rPr>
+          <w:rFonts w:ascii="Times New Roman" w:hAnsi="Times New Roman" w:cs="Times New Roman"/>
+          <w:sz w:val="24"/>
+          <w:szCs w:val="24"/>
+        </w:rPr>
+      </w:pPr>
+    </w:p>
+    <w:p>
+      <w:pPr>
+        <w:rPr>
+          <w:rFonts w:ascii="Times New Roman" w:hAnsi="Times New Roman" w:cs="Times New Roman"/>
+          <w:sz w:val="24"/>
+          <w:szCs w:val="24"/>
+        </w:rPr>
+      </w:pPr>
+    </w:p>
+    <w:p>
+      <w:pPr>
+        <w:pStyle w:val="PargrafodaLista"/>
+        <w:numPr>
+          <w:ilvl w:val="0"/>
+          <w:numId w:val="13"/>
+        </w:numPr>
+        <w:rPr>
+          <w:rFonts w:ascii="Times New Roman" w:hAnsi="Times New Roman" w:cs="Times New Roman"/>
+          <w:b/>
+          <w:bCs/>
+          <w:sz w:val="24"/>
+          <w:szCs w:val="24"/>
+        </w:rPr>
+      </w:pPr>
+      <w:r>
+        <w:rPr>
+          <w:rFonts w:ascii="Times New Roman" w:hAnsi="Times New Roman" w:cs="Times New Roman"/>
+          <w:b/>
+          <w:bCs/>
+          <w:sz w:val="24"/>
+          <w:szCs w:val="24"/>
+        </w:rPr>
+        <w:lastRenderedPageBreak/>
+        <w:t xml:space="preserve">Actions: </w:t>
+      </w:r>
+      <w:r>
+        <w:rPr>
+          <w:rFonts w:ascii="Times New Roman" w:hAnsi="Times New Roman" w:cs="Times New Roman"/>
+          <w:sz w:val="24"/>
+          <w:szCs w:val="24"/>
+        </w:rPr>
+        <w:t>as actions automatizam, personalizam e executa os fluxos de trabalho de desenvolvimento do software diretamente no seu repositório com o GitHub Actions.</w:t>
+      </w:r>
+    </w:p>
+    <w:p>
+      <w:pPr>
+        <w:pStyle w:val="PargrafodaLista"/>
+        <w:keepNext/>
+      </w:pPr>
+      <w:r>
+        <w:rPr>
+          <w:rFonts w:ascii="Times New Roman" w:hAnsi="Times New Roman" w:cs="Times New Roman"/>
+          <w:b/>
+          <w:bCs/>
+          <w:noProof/>
+          <w:sz w:val="24"/>
+          <w:szCs w:val="24"/>
+        </w:rPr>
+        <w:drawing>
+          <wp:inline distT="0" distB="0" distL="0" distR="0" wp14:anchorId="7250C968" wp14:editId="3B560327">
+            <wp:extent cx="5733415" cy="3000375"/>
+            <wp:effectExtent l="0" t="0" r="635" b="9525"/>
+            <wp:docPr id="10" name="Espaço Reservado para Conteúdo 4">
+              <a:extLst xmlns:a="http://schemas.openxmlformats.org/drawingml/2006/main">
+                <a:ext uri="{FF2B5EF4-FFF2-40B4-BE49-F238E27FC236}">
+                  <a16:creationId xmlns:a16="http://schemas.microsoft.com/office/drawing/2014/main" id="{3A9F15F4-57BC-443E-A987-7C0F964D61EC}"/>
+                </a:ext>
+              </a:extLst>
+            </wp:docPr>
+            <wp:cNvGraphicFramePr>
+              <a:graphicFrameLocks xmlns:a="http://schemas.openxmlformats.org/drawingml/2006/main" noChangeAspect="1"/>
+            </wp:cNvGraphicFramePr>
+            <a:graphic xmlns:a="http://schemas.openxmlformats.org/drawingml/2006/main">
+              <a:graphicData uri="http://schemas.openxmlformats.org/drawingml/2006/picture">
+                <pic:pic xmlns:pic="http://schemas.openxmlformats.org/drawingml/2006/picture">
+                  <pic:nvPicPr>
+                    <pic:cNvPr id="5" name="Espaço Reservado para Conteúdo 4">
+                      <a:extLst>
+                        <a:ext uri="{FF2B5EF4-FFF2-40B4-BE49-F238E27FC236}">
+                          <a16:creationId xmlns:a16="http://schemas.microsoft.com/office/drawing/2014/main" id="{3A9F15F4-57BC-443E-A987-7C0F964D61EC}"/>
+                        </a:ext>
+                      </a:extLst>
+                    </pic:cNvPr>
+                    <pic:cNvPicPr>
+                      <a:picLocks noChangeAspect="1"/>
+                    </pic:cNvPicPr>
+                  </pic:nvPicPr>
+                  <pic:blipFill rotWithShape="1">
+                    <a:blip r:embed="rId105"/>
+                    <a:srcRect t="3839" b="3130"/>
+                    <a:stretch/>
+                  </pic:blipFill>
+                  <pic:spPr bwMode="auto">
+                    <a:xfrm>
+                      <a:off x="0" y="0"/>
+                      <a:ext cx="5733415" cy="3000375"/>
+                    </a:xfrm>
+                    <a:prstGeom prst="rect">
+                      <a:avLst/>
+                    </a:prstGeom>
+                    <a:ln>
+                      <a:noFill/>
+                    </a:ln>
+                    <a:extLst>
+                      <a:ext uri="{53640926-AAD7-44D8-BBD7-CCE9431645EC}">
+                        <a14:shadowObscured xmlns:a14="http://schemas.microsoft.com/office/drawing/2010/main"/>
+                      </a:ext>
+                    </a:extLst>
+                  </pic:spPr>
+                </pic:pic>
+              </a:graphicData>
+            </a:graphic>
+          </wp:inline>
+        </w:drawing>
+      </w:r>
+    </w:p>
+    <w:p>
+      <w:pPr>
+        <w:pStyle w:val="Legenda"/>
+        <w:jc w:val="center"/>
+        <w:rPr>
+          <w:rFonts w:ascii="Times New Roman" w:hAnsi="Times New Roman" w:cs="Times New Roman"/>
+          <w:b/>
+          <w:bCs/>
+          <w:color w:val="auto"/>
+          <w:sz w:val="28"/>
+          <w:szCs w:val="28"/>
+        </w:rPr>
+      </w:pPr>
+      <w:r>
+        <w:rPr>
+          <w:rFonts w:ascii="Times New Roman" w:hAnsi="Times New Roman" w:cs="Times New Roman"/>
+          <w:color w:val="auto"/>
+          <w:sz w:val="20"/>
+          <w:szCs w:val="20"/>
+        </w:rPr>
+        <w:t xml:space="preserve">Figura </w:t>
+      </w:r>
+      <w:r>
+        <w:rPr>
+          <w:rFonts w:ascii="Times New Roman" w:hAnsi="Times New Roman" w:cs="Times New Roman"/>
+          <w:color w:val="auto"/>
+          <w:sz w:val="20"/>
+          <w:szCs w:val="20"/>
+        </w:rPr>
+        <w:fldChar w:fldCharType="begin"/>
+      </w:r>
+      <w:r>
+        <w:rPr>
+          <w:rFonts w:ascii="Times New Roman" w:hAnsi="Times New Roman" w:cs="Times New Roman"/>
+          <w:color w:val="auto"/>
+          <w:sz w:val="20"/>
+          <w:szCs w:val="20"/>
+        </w:rPr>
+        <w:instrText xml:space="preserve"> SEQ Figura \* ARABIC </w:instrText>
+      </w:r>
+      <w:r>
+        <w:rPr>
+          <w:rFonts w:ascii="Times New Roman" w:hAnsi="Times New Roman" w:cs="Times New Roman"/>
+          <w:color w:val="auto"/>
+          <w:sz w:val="20"/>
+          <w:szCs w:val="20"/>
+        </w:rPr>
+        <w:fldChar w:fldCharType="separate"/>
+      </w:r>
+      <w:r>
+        <w:rPr>
+          <w:rFonts w:ascii="Times New Roman" w:hAnsi="Times New Roman" w:cs="Times New Roman"/>
+          <w:noProof/>
+          <w:color w:val="auto"/>
+          <w:sz w:val="20"/>
+          <w:szCs w:val="20"/>
+        </w:rPr>
+        <w:t>6</w:t>
+      </w:r>
+      <w:r>
+        <w:rPr>
+          <w:rFonts w:ascii="Times New Roman" w:hAnsi="Times New Roman" w:cs="Times New Roman"/>
+          <w:color w:val="auto"/>
+          <w:sz w:val="20"/>
+          <w:szCs w:val="20"/>
+        </w:rPr>
+        <w:fldChar w:fldCharType="end"/>
+      </w:r>
+      <w:r>
+        <w:rPr>
+          <w:rFonts w:ascii="Times New Roman" w:hAnsi="Times New Roman" w:cs="Times New Roman"/>
+          <w:color w:val="auto"/>
+          <w:sz w:val="20"/>
+          <w:szCs w:val="20"/>
+        </w:rPr>
+        <w:t xml:space="preserve"> Imagem Autoral</w:t>
+      </w:r>
+    </w:p>
+    <w:p>
+      <w:pPr>
+        <w:rPr>
+          <w:rFonts w:ascii="Times New Roman" w:eastAsia="Times New Roman" w:hAnsi="Times New Roman" w:cs="Times New Roman"/>
+          <w:b/>
+          <w:sz w:val="24"/>
+          <w:szCs w:val="24"/>
+        </w:rPr>
+      </w:pPr>
+      <w:r>
+        <w:rPr>
+          <w:rFonts w:ascii="Times New Roman" w:eastAsia="Times New Roman" w:hAnsi="Times New Roman" w:cs="Times New Roman"/>
+          <w:sz w:val="24"/>
+          <w:szCs w:val="24"/>
+        </w:rPr>
+        <w:t>Link no GitHub</w:t>
+      </w:r>
+      <w:r>
+        <w:rPr>
+          <w:rFonts w:ascii="Times New Roman" w:eastAsia="Times New Roman" w:hAnsi="Times New Roman" w:cs="Times New Roman"/>
+          <w:sz w:val="24"/>
+          <w:szCs w:val="24"/>
+        </w:rPr>
+        <w:t xml:space="preserve">: </w:t>
+      </w:r>
+      <w:hyperlink r:id="rId106" w:history="1">
+        <w:r>
+          <w:rPr>
+            <w:rStyle w:val="Hyperlink"/>
+            <w:rFonts w:ascii="Times New Roman" w:eastAsia="Times New Roman" w:hAnsi="Times New Roman" w:cs="Times New Roman"/>
+            <w:color w:val="auto"/>
+            <w:sz w:val="24"/>
+            <w:szCs w:val="24"/>
+          </w:rPr>
+          <w:t>https://github.com/thiagomeloo/siscontabil/actions</w:t>
+        </w:r>
+      </w:hyperlink>
+    </w:p>
+    <w:p>
+      <w:pPr>
         <w:rPr>
           <w:rFonts w:ascii="Times New Roman" w:eastAsia="Times New Roman" w:hAnsi="Times New Roman" w:cs="Times New Roman"/>
         </w:rPr>
       </w:pPr>
+      <w:r>
+        <w:rPr>
+          <w:rFonts w:ascii="Times New Roman" w:eastAsia="Times New Roman" w:hAnsi="Times New Roman" w:cs="Times New Roman"/>
+        </w:rPr>
+        <w:br w:type="page"/>
+      </w:r>
+    </w:p>
+    <w:p>
+      <w:pPr>
+        <w:pStyle w:val="Ttulo1"/>
+        <w:rPr>
+          <w:rFonts w:ascii="Times New Roman" w:hAnsi="Times New Roman" w:cs="Times New Roman"/>
+          <w:b/>
+          <w:bCs/>
+          <w:sz w:val="36"/>
+          <w:szCs w:val="36"/>
+        </w:rPr>
+      </w:pPr>
+      <w:bookmarkStart w:id="13" w:name="_Toc69898680"/>
+      <w:r>
+        <w:rPr>
+          <w:rFonts w:ascii="Times New Roman" w:hAnsi="Times New Roman" w:cs="Times New Roman"/>
+          <w:b/>
+          <w:bCs/>
+          <w:sz w:val="36"/>
+          <w:szCs w:val="36"/>
+        </w:rPr>
+        <w:lastRenderedPageBreak/>
+        <w:t>Referencias</w:t>
+      </w:r>
+      <w:bookmarkEnd w:id="13"/>
+      <w:r>
+        <w:rPr>
+          <w:rFonts w:ascii="Times New Roman" w:hAnsi="Times New Roman" w:cs="Times New Roman"/>
+          <w:b/>
+          <w:bCs/>
+          <w:sz w:val="36"/>
+          <w:szCs w:val="36"/>
+        </w:rPr>
+        <w:t xml:space="preserve"> </w:t>
+      </w:r>
+    </w:p>
+    <w:p/>
+    <w:p>
+      <w:pPr>
+        <w:rPr>
+          <w:rFonts w:ascii="Times New Roman" w:hAnsi="Times New Roman" w:cs="Times New Roman"/>
+          <w:sz w:val="24"/>
+          <w:szCs w:val="24"/>
+        </w:rPr>
+      </w:pPr>
+      <w:r>
+        <w:rPr>
+          <w:rFonts w:ascii="Times New Roman" w:hAnsi="Times New Roman" w:cs="Times New Roman"/>
+          <w:color w:val="555555"/>
+          <w:sz w:val="24"/>
+          <w:szCs w:val="24"/>
+          <w:shd w:val="clear" w:color="auto" w:fill="FFFFFF"/>
+        </w:rPr>
+        <w:t>Documentação GitHUb. Disponível em:&lt;</w:t>
+      </w:r>
+      <w:hyperlink r:id="rId107" w:history="1">
+        <w:r>
+          <w:rPr>
+            <w:rStyle w:val="Hyperlink"/>
+            <w:rFonts w:ascii="Times New Roman" w:hAnsi="Times New Roman" w:cs="Times New Roman"/>
+            <w:sz w:val="24"/>
+            <w:szCs w:val="24"/>
+          </w:rPr>
+          <w:t>https://docs.githu</w:t>
+        </w:r>
+        <w:r>
+          <w:rPr>
+            <w:rStyle w:val="Hyperlink"/>
+            <w:rFonts w:ascii="Times New Roman" w:hAnsi="Times New Roman" w:cs="Times New Roman"/>
+            <w:sz w:val="24"/>
+            <w:szCs w:val="24"/>
+          </w:rPr>
+          <w:t>b</w:t>
+        </w:r>
+        <w:r>
+          <w:rPr>
+            <w:rStyle w:val="Hyperlink"/>
+            <w:rFonts w:ascii="Times New Roman" w:hAnsi="Times New Roman" w:cs="Times New Roman"/>
+            <w:sz w:val="24"/>
+            <w:szCs w:val="24"/>
+          </w:rPr>
+          <w:t>.com/pt</w:t>
+        </w:r>
+      </w:hyperlink>
+    </w:p>
+    <w:p>
+      <w:pPr>
+        <w:rPr>
+          <w:rFonts w:ascii="Times New Roman" w:hAnsi="Times New Roman" w:cs="Times New Roman"/>
+          <w:sz w:val="24"/>
+          <w:szCs w:val="24"/>
+        </w:rPr>
+      </w:pPr>
+      <w:r>
+        <w:rPr>
+          <w:rFonts w:ascii="Times New Roman" w:hAnsi="Times New Roman" w:cs="Times New Roman"/>
+          <w:color w:val="555555"/>
+          <w:sz w:val="24"/>
+          <w:szCs w:val="24"/>
+          <w:shd w:val="clear" w:color="auto" w:fill="FFFFFF"/>
+        </w:rPr>
+        <w:t>&gt;. Acesso em: 21, abril de 2021.</w:t>
+      </w:r>
     </w:p>
     <w:sectPr>
-      <w:headerReference w:type="default" r:id="rId96"/>
-      <w:footerReference w:type="default" r:id="rId97"/>
-      <w:headerReference w:type="first" r:id="rId98"/>
-      <w:footerReference w:type="first" r:id="rId99"/>
+      <w:headerReference w:type="default" r:id="rId108"/>
+      <w:footerReference w:type="default" r:id="rId109"/>
+      <w:headerReference w:type="first" r:id="rId110"/>
+      <w:footerReference w:type="first" r:id="rId111"/>
       <w:pgSz w:w="11909" w:h="16834"/>
       <w:pgMar w:top="1440" w:right="1440" w:bottom="1440" w:left="1440" w:header="720" w:footer="720" w:gutter="0"/>
       <w:pgNumType w:start="1"/>
@@ -23103,7 +25669,7 @@
 </file>
 
 <file path=word/comments.xml><?xml version="1.0" encoding="utf-8"?>
-<w:comments xmlns:wpc="http://schemas.microsoft.com/office/word/2010/wordprocessingCanvas" xmlns:cx="http://schemas.microsoft.com/office/drawing/2014/chartex" xmlns:cx1="http://schemas.microsoft.com/office/drawing/2015/9/8/chartex" xmlns:cx2="http://schemas.microsoft.com/office/drawing/2015/10/21/chartex" xmlns:cx3="http://schemas.microsoft.com/office/drawing/2016/5/9/chartex" xmlns:cx4="http://schemas.microsoft.com/office/drawing/2016/5/10/chartex" xmlns:cx5="http://schemas.microsoft.com/office/drawing/2016/5/11/chartex" xmlns:cx6="http://schemas.microsoft.com/office/drawing/2016/5/12/chartex" xmlns:cx7="http://schemas.microsoft.com/office/drawing/2016/5/13/chartex" xmlns:cx8="http://schemas.microsoft.com/office/drawing/2016/5/14/chartex" xmlns:mc="http://schemas.openxmlformats.org/markup-compatibility/2006" xmlns:aink="http://schemas.microsoft.com/office/drawing/2016/ink" xmlns:am3d="http://schemas.microsoft.com/office/drawing/2017/model3d" xmlns:o="urn:schemas-microsoft-com:office:office" xmlns:r="http://schemas.openxmlformats.org/officeDocument/2006/relationships" xmlns:m="http://schemas.openxmlformats.org/officeDocument/2006/math" xmlns:v="urn:schemas-microsoft-com:vml" xmlns:wp14="http://schemas.microsoft.com/office/word/2010/wordprocessingDrawing" xmlns:wp="http://schemas.openxmlformats.org/drawingml/2006/wordprocessingDrawing" xmlns:w10="urn:schemas-microsoft-com:office:word" xmlns:w="http://schemas.openxmlformats.org/wordprocessingml/2006/main" xmlns:w14="http://schemas.microsoft.com/office/word/2010/wordml" xmlns:w15="http://schemas.microsoft.com/office/word/2012/wordml" xmlns:w16cex="http://schemas.microsoft.com/office/word/2018/wordml/cex" xmlns:w16cid="http://schemas.microsoft.com/office/word/2016/wordml/cid" xmlns:w16="http://schemas.microsoft.com/office/word/2018/wordml" xmlns:w16se="http://schemas.microsoft.com/office/word/2015/wordml/symex" xmlns:wpg="http://schemas.microsoft.com/office/word/2010/wordprocessingGroup" xmlns:wpi="http://schemas.microsoft.com/office/word/2010/wordprocessingInk" xmlns:wne="http://schemas.microsoft.com/office/word/2006/wordml" xmlns:wps="http://schemas.microsoft.com/office/word/2010/wordprocessingShape" mc:Ignorable="w14 w15 w16se w16cid w16 w16cex wp14">
+<w:comments xmlns:wpc="http://schemas.microsoft.com/office/word/2010/wordprocessingCanvas" xmlns:cx="http://schemas.microsoft.com/office/drawing/2014/chartex" xmlns:cx1="http://schemas.microsoft.com/office/drawing/2015/9/8/chartex" xmlns:cx2="http://schemas.microsoft.com/office/drawing/2015/10/21/chartex" xmlns:cx3="http://schemas.microsoft.com/office/drawing/2016/5/9/chartex" xmlns:cx4="http://schemas.microsoft.com/office/drawing/2016/5/10/chartex" xmlns:cx5="http://schemas.microsoft.com/office/drawing/2016/5/11/chartex" xmlns:cx6="http://schemas.microsoft.com/office/drawing/2016/5/12/chartex" xmlns:cx7="http://schemas.microsoft.com/office/drawing/2016/5/13/chartex" xmlns:cx8="http://schemas.microsoft.com/office/drawing/2016/5/14/chartex" xmlns:mc="http://schemas.openxmlformats.org/markup-compatibility/2006" xmlns:aink="http://schemas.microsoft.com/office/drawing/2016/ink" xmlns:am3d="http://schemas.microsoft.com/office/drawing/2017/model3d" xmlns:o="urn:schemas-microsoft-com:office:office" xmlns:r="http://schemas.openxmlformats.org/officeDocument/2006/relationships" xmlns:m="http://schemas.openxmlformats.org/officeDocument/2006/math" xmlns:v="urn:schemas-microsoft-com:vml" xmlns:wp14="http://schemas.microsoft.com/office/word/2010/wordprocessingDrawing" xmlns:wp="http://schemas.openxmlformats.org/drawingml/2006/wordprocessingDrawing" xmlns:w10="urn:schemas-microsoft-com:office:word" xmlns:w="http://schemas.openxmlformats.org/wordprocessingml/2006/main" xmlns:w14="http://schemas.microsoft.com/office/word/2010/wordml" xmlns:w15="http://schemas.microsoft.com/office/word/2012/wordml" xmlns:w16cex="http://schemas.microsoft.com/office/word/2018/wordml/cex" xmlns:w16cid="http://schemas.microsoft.com/office/word/2016/wordml/cid" xmlns:w16="http://schemas.microsoft.com/office/word/2018/wordml" xmlns:w16sdtdh="http://schemas.microsoft.com/office/word/2020/wordml/sdtdatahash" xmlns:w16se="http://schemas.microsoft.com/office/word/2015/wordml/symex" xmlns:wpg="http://schemas.microsoft.com/office/word/2010/wordprocessingGroup" xmlns:wpi="http://schemas.microsoft.com/office/word/2010/wordprocessingInk" xmlns:wne="http://schemas.microsoft.com/office/word/2006/wordml" xmlns:wps="http://schemas.microsoft.com/office/word/2010/wordprocessingShape" mc:Ignorable="w14 w15 w16se w16cid w16 w16cex w16sdtdh wp14">
   <w:comment w:id="4" w:author="Mauricio Rabello Silva" w:date="2021-03-23T14:22:00Z" w:initials="">
     <w:p>
       <w:pPr>
@@ -23200,21 +25766,21 @@
 </file>
 
 <file path=word/commentsExtended.xml><?xml version="1.0" encoding="utf-8"?>
-<w15:commentsEx xmlns:wpc="http://schemas.microsoft.com/office/word/2010/wordprocessingCanvas" xmlns:cx="http://schemas.microsoft.com/office/drawing/2014/chartex" xmlns:cx1="http://schemas.microsoft.com/office/drawing/2015/9/8/chartex" xmlns:cx2="http://schemas.microsoft.com/office/drawing/2015/10/21/chartex" xmlns:cx3="http://schemas.microsoft.com/office/drawing/2016/5/9/chartex" xmlns:cx4="http://schemas.microsoft.com/office/drawing/2016/5/10/chartex" xmlns:cx5="http://schemas.microsoft.com/office/drawing/2016/5/11/chartex" xmlns:cx6="http://schemas.microsoft.com/office/drawing/2016/5/12/chartex" xmlns:cx7="http://schemas.microsoft.com/office/drawing/2016/5/13/chartex" xmlns:cx8="http://schemas.microsoft.com/office/drawing/2016/5/14/chartex" xmlns:mc="http://schemas.openxmlformats.org/markup-compatibility/2006" xmlns:aink="http://schemas.microsoft.com/office/drawing/2016/ink" xmlns:am3d="http://schemas.microsoft.com/office/drawing/2017/model3d" xmlns:o="urn:schemas-microsoft-com:office:office" xmlns:r="http://schemas.openxmlformats.org/officeDocument/2006/relationships" xmlns:m="http://schemas.openxmlformats.org/officeDocument/2006/math" xmlns:v="urn:schemas-microsoft-com:vml" xmlns:wp14="http://schemas.microsoft.com/office/word/2010/wordprocessingDrawing" xmlns:wp="http://schemas.openxmlformats.org/drawingml/2006/wordprocessingDrawing" xmlns:w10="urn:schemas-microsoft-com:office:word" xmlns:w="http://schemas.openxmlformats.org/wordprocessingml/2006/main" xmlns:w14="http://schemas.microsoft.com/office/word/2010/wordml" xmlns:w15="http://schemas.microsoft.com/office/word/2012/wordml" xmlns:w16cex="http://schemas.microsoft.com/office/word/2018/wordml/cex" xmlns:w16cid="http://schemas.microsoft.com/office/word/2016/wordml/cid" xmlns:w16="http://schemas.microsoft.com/office/word/2018/wordml" xmlns:w16se="http://schemas.microsoft.com/office/word/2015/wordml/symex" xmlns:wpg="http://schemas.microsoft.com/office/word/2010/wordprocessingGroup" xmlns:wpi="http://schemas.microsoft.com/office/word/2010/wordprocessingInk" xmlns:wne="http://schemas.microsoft.com/office/word/2006/wordml" xmlns:wps="http://schemas.microsoft.com/office/word/2010/wordprocessingShape" mc:Ignorable="w14 w15 w16se w16cid w16 w16cex wp14">
+<w15:commentsEx xmlns:wpc="http://schemas.microsoft.com/office/word/2010/wordprocessingCanvas" xmlns:cx="http://schemas.microsoft.com/office/drawing/2014/chartex" xmlns:cx1="http://schemas.microsoft.com/office/drawing/2015/9/8/chartex" xmlns:cx2="http://schemas.microsoft.com/office/drawing/2015/10/21/chartex" xmlns:cx3="http://schemas.microsoft.com/office/drawing/2016/5/9/chartex" xmlns:cx4="http://schemas.microsoft.com/office/drawing/2016/5/10/chartex" xmlns:cx5="http://schemas.microsoft.com/office/drawing/2016/5/11/chartex" xmlns:cx6="http://schemas.microsoft.com/office/drawing/2016/5/12/chartex" xmlns:cx7="http://schemas.microsoft.com/office/drawing/2016/5/13/chartex" xmlns:cx8="http://schemas.microsoft.com/office/drawing/2016/5/14/chartex" xmlns:mc="http://schemas.openxmlformats.org/markup-compatibility/2006" xmlns:aink="http://schemas.microsoft.com/office/drawing/2016/ink" xmlns:am3d="http://schemas.microsoft.com/office/drawing/2017/model3d" xmlns:o="urn:schemas-microsoft-com:office:office" xmlns:r="http://schemas.openxmlformats.org/officeDocument/2006/relationships" xmlns:m="http://schemas.openxmlformats.org/officeDocument/2006/math" xmlns:v="urn:schemas-microsoft-com:vml" xmlns:wp14="http://schemas.microsoft.com/office/word/2010/wordprocessingDrawing" xmlns:wp="http://schemas.openxmlformats.org/drawingml/2006/wordprocessingDrawing" xmlns:w10="urn:schemas-microsoft-com:office:word" xmlns:w="http://schemas.openxmlformats.org/wordprocessingml/2006/main" xmlns:w14="http://schemas.microsoft.com/office/word/2010/wordml" xmlns:w15="http://schemas.microsoft.com/office/word/2012/wordml" xmlns:w16cex="http://schemas.microsoft.com/office/word/2018/wordml/cex" xmlns:w16cid="http://schemas.microsoft.com/office/word/2016/wordml/cid" xmlns:w16="http://schemas.microsoft.com/office/word/2018/wordml" xmlns:w16sdtdh="http://schemas.microsoft.com/office/word/2020/wordml/sdtdatahash" xmlns:w16se="http://schemas.microsoft.com/office/word/2015/wordml/symex" xmlns:wpg="http://schemas.microsoft.com/office/word/2010/wordprocessingGroup" xmlns:wpi="http://schemas.microsoft.com/office/word/2010/wordprocessingInk" xmlns:wne="http://schemas.microsoft.com/office/word/2006/wordml" xmlns:wps="http://schemas.microsoft.com/office/word/2010/wordprocessingShape" mc:Ignorable="w14 w15 w16se w16cid w16 w16cex w16sdtdh wp14">
   <w15:commentEx w15:paraId="4B82800B" w15:done="1"/>
   <w15:commentEx w15:paraId="093FD1D7" w15:done="1"/>
 </w15:commentsEx>
 </file>
 
 <file path=word/commentsIds.xml><?xml version="1.0" encoding="utf-8"?>
-<w16cid:commentsIds xmlns:wpc="http://schemas.microsoft.com/office/word/2010/wordprocessingCanvas" xmlns:cx="http://schemas.microsoft.com/office/drawing/2014/chartex" xmlns:cx1="http://schemas.microsoft.com/office/drawing/2015/9/8/chartex" xmlns:cx2="http://schemas.microsoft.com/office/drawing/2015/10/21/chartex" xmlns:cx3="http://schemas.microsoft.com/office/drawing/2016/5/9/chartex" xmlns:cx4="http://schemas.microsoft.com/office/drawing/2016/5/10/chartex" xmlns:cx5="http://schemas.microsoft.com/office/drawing/2016/5/11/chartex" xmlns:cx6="http://schemas.microsoft.com/office/drawing/2016/5/12/chartex" xmlns:cx7="http://schemas.microsoft.com/office/drawing/2016/5/13/chartex" xmlns:cx8="http://schemas.microsoft.com/office/drawing/2016/5/14/chartex" xmlns:mc="http://schemas.openxmlformats.org/markup-compatibility/2006" xmlns:aink="http://schemas.microsoft.com/office/drawing/2016/ink" xmlns:am3d="http://schemas.microsoft.com/office/drawing/2017/model3d" xmlns:o="urn:schemas-microsoft-com:office:office" xmlns:r="http://schemas.openxmlformats.org/officeDocument/2006/relationships" xmlns:m="http://schemas.openxmlformats.org/officeDocument/2006/math" xmlns:v="urn:schemas-microsoft-com:vml" xmlns:wp14="http://schemas.microsoft.com/office/word/2010/wordprocessingDrawing" xmlns:wp="http://schemas.openxmlformats.org/drawingml/2006/wordprocessingDrawing" xmlns:w10="urn:schemas-microsoft-com:office:word" xmlns:w="http://schemas.openxmlformats.org/wordprocessingml/2006/main" xmlns:w14="http://schemas.microsoft.com/office/word/2010/wordml" xmlns:w15="http://schemas.microsoft.com/office/word/2012/wordml" xmlns:w16cex="http://schemas.microsoft.com/office/word/2018/wordml/cex" xmlns:w16cid="http://schemas.microsoft.com/office/word/2016/wordml/cid" xmlns:w16="http://schemas.microsoft.com/office/word/2018/wordml" xmlns:w16se="http://schemas.microsoft.com/office/word/2015/wordml/symex" xmlns:wpg="http://schemas.microsoft.com/office/word/2010/wordprocessingGroup" xmlns:wpi="http://schemas.microsoft.com/office/word/2010/wordprocessingInk" xmlns:wne="http://schemas.microsoft.com/office/word/2006/wordml" xmlns:wps="http://schemas.microsoft.com/office/word/2010/wordprocessingShape" mc:Ignorable="w14 w15 w16se w16cid w16 w16cex wp14">
+<w16cid:commentsIds xmlns:wpc="http://schemas.microsoft.com/office/word/2010/wordprocessingCanvas" xmlns:cx="http://schemas.microsoft.com/office/drawing/2014/chartex" xmlns:cx1="http://schemas.microsoft.com/office/drawing/2015/9/8/chartex" xmlns:cx2="http://schemas.microsoft.com/office/drawing/2015/10/21/chartex" xmlns:cx3="http://schemas.microsoft.com/office/drawing/2016/5/9/chartex" xmlns:cx4="http://schemas.microsoft.com/office/drawing/2016/5/10/chartex" xmlns:cx5="http://schemas.microsoft.com/office/drawing/2016/5/11/chartex" xmlns:cx6="http://schemas.microsoft.com/office/drawing/2016/5/12/chartex" xmlns:cx7="http://schemas.microsoft.com/office/drawing/2016/5/13/chartex" xmlns:cx8="http://schemas.microsoft.com/office/drawing/2016/5/14/chartex" xmlns:mc="http://schemas.openxmlformats.org/markup-compatibility/2006" xmlns:aink="http://schemas.microsoft.com/office/drawing/2016/ink" xmlns:am3d="http://schemas.microsoft.com/office/drawing/2017/model3d" xmlns:o="urn:schemas-microsoft-com:office:office" xmlns:r="http://schemas.openxmlformats.org/officeDocument/2006/relationships" xmlns:m="http://schemas.openxmlformats.org/officeDocument/2006/math" xmlns:v="urn:schemas-microsoft-com:vml" xmlns:wp14="http://schemas.microsoft.com/office/word/2010/wordprocessingDrawing" xmlns:wp="http://schemas.openxmlformats.org/drawingml/2006/wordprocessingDrawing" xmlns:w10="urn:schemas-microsoft-com:office:word" xmlns:w="http://schemas.openxmlformats.org/wordprocessingml/2006/main" xmlns:w14="http://schemas.microsoft.com/office/word/2010/wordml" xmlns:w15="http://schemas.microsoft.com/office/word/2012/wordml" xmlns:w16cex="http://schemas.microsoft.com/office/word/2018/wordml/cex" xmlns:w16cid="http://schemas.microsoft.com/office/word/2016/wordml/cid" xmlns:w16="http://schemas.microsoft.com/office/word/2018/wordml" xmlns:w16sdtdh="http://schemas.microsoft.com/office/word/2020/wordml/sdtdatahash" xmlns:w16se="http://schemas.microsoft.com/office/word/2015/wordml/symex" xmlns:wpg="http://schemas.microsoft.com/office/word/2010/wordprocessingGroup" xmlns:wpi="http://schemas.microsoft.com/office/word/2010/wordprocessingInk" xmlns:wne="http://schemas.microsoft.com/office/word/2006/wordml" xmlns:wps="http://schemas.microsoft.com/office/word/2010/wordprocessingShape" mc:Ignorable="w14 w15 w16se w16cid w16 w16cex w16sdtdh wp14">
   <w16cid:commentId w16cid:paraId="4B82800B" w16cid:durableId="2406C1F3"/>
   <w16cid:commentId w16cid:paraId="093FD1D7" w16cid:durableId="2406C1F4"/>
 </w16cid:commentsIds>
 </file>
 
 <file path=word/endnotes.xml><?xml version="1.0" encoding="utf-8"?>
-<w:endnotes xmlns:wpc="http://schemas.microsoft.com/office/word/2010/wordprocessingCanvas" xmlns:cx="http://schemas.microsoft.com/office/drawing/2014/chartex" xmlns:cx1="http://schemas.microsoft.com/office/drawing/2015/9/8/chartex" xmlns:cx2="http://schemas.microsoft.com/office/drawing/2015/10/21/chartex" xmlns:cx3="http://schemas.microsoft.com/office/drawing/2016/5/9/chartex" xmlns:cx4="http://schemas.microsoft.com/office/drawing/2016/5/10/chartex" xmlns:cx5="http://schemas.microsoft.com/office/drawing/2016/5/11/chartex" xmlns:cx6="http://schemas.microsoft.com/office/drawing/2016/5/12/chartex" xmlns:cx7="http://schemas.microsoft.com/office/drawing/2016/5/13/chartex" xmlns:cx8="http://schemas.microsoft.com/office/drawing/2016/5/14/chartex" xmlns:mc="http://schemas.openxmlformats.org/markup-compatibility/2006" xmlns:aink="http://schemas.microsoft.com/office/drawing/2016/ink" xmlns:am3d="http://schemas.microsoft.com/office/drawing/2017/model3d" xmlns:o="urn:schemas-microsoft-com:office:office" xmlns:r="http://schemas.openxmlformats.org/officeDocument/2006/relationships" xmlns:m="http://schemas.openxmlformats.org/officeDocument/2006/math" xmlns:v="urn:schemas-microsoft-com:vml" xmlns:wp14="http://schemas.microsoft.com/office/word/2010/wordprocessingDrawing" xmlns:wp="http://schemas.openxmlformats.org/drawingml/2006/wordprocessingDrawing" xmlns:w10="urn:schemas-microsoft-com:office:word" xmlns:w="http://schemas.openxmlformats.org/wordprocessingml/2006/main" xmlns:w14="http://schemas.microsoft.com/office/word/2010/wordml" xmlns:w15="http://schemas.microsoft.com/office/word/2012/wordml" xmlns:w16cex="http://schemas.microsoft.com/office/word/2018/wordml/cex" xmlns:w16cid="http://schemas.microsoft.com/office/word/2016/wordml/cid" xmlns:w16="http://schemas.microsoft.com/office/word/2018/wordml" xmlns:w16se="http://schemas.microsoft.com/office/word/2015/wordml/symex" xmlns:wpg="http://schemas.microsoft.com/office/word/2010/wordprocessingGroup" xmlns:wpi="http://schemas.microsoft.com/office/word/2010/wordprocessingInk" xmlns:wne="http://schemas.microsoft.com/office/word/2006/wordml" xmlns:wps="http://schemas.microsoft.com/office/word/2010/wordprocessingShape" mc:Ignorable="w14 w15 w16se w16cid w16 w16cex wp14">
+<w:endnotes xmlns:wpc="http://schemas.microsoft.com/office/word/2010/wordprocessingCanvas" xmlns:cx="http://schemas.microsoft.com/office/drawing/2014/chartex" xmlns:cx1="http://schemas.microsoft.com/office/drawing/2015/9/8/chartex" xmlns:cx2="http://schemas.microsoft.com/office/drawing/2015/10/21/chartex" xmlns:cx3="http://schemas.microsoft.com/office/drawing/2016/5/9/chartex" xmlns:cx4="http://schemas.microsoft.com/office/drawing/2016/5/10/chartex" xmlns:cx5="http://schemas.microsoft.com/office/drawing/2016/5/11/chartex" xmlns:cx6="http://schemas.microsoft.com/office/drawing/2016/5/12/chartex" xmlns:cx7="http://schemas.microsoft.com/office/drawing/2016/5/13/chartex" xmlns:cx8="http://schemas.microsoft.com/office/drawing/2016/5/14/chartex" xmlns:mc="http://schemas.openxmlformats.org/markup-compatibility/2006" xmlns:aink="http://schemas.microsoft.com/office/drawing/2016/ink" xmlns:am3d="http://schemas.microsoft.com/office/drawing/2017/model3d" xmlns:o="urn:schemas-microsoft-com:office:office" xmlns:r="http://schemas.openxmlformats.org/officeDocument/2006/relationships" xmlns:m="http://schemas.openxmlformats.org/officeDocument/2006/math" xmlns:v="urn:schemas-microsoft-com:vml" xmlns:wp14="http://schemas.microsoft.com/office/word/2010/wordprocessingDrawing" xmlns:wp="http://schemas.openxmlformats.org/drawingml/2006/wordprocessingDrawing" xmlns:w10="urn:schemas-microsoft-com:office:word" xmlns:w="http://schemas.openxmlformats.org/wordprocessingml/2006/main" xmlns:w14="http://schemas.microsoft.com/office/word/2010/wordml" xmlns:w15="http://schemas.microsoft.com/office/word/2012/wordml" xmlns:w16cex="http://schemas.microsoft.com/office/word/2018/wordml/cex" xmlns:w16cid="http://schemas.microsoft.com/office/word/2016/wordml/cid" xmlns:w16="http://schemas.microsoft.com/office/word/2018/wordml" xmlns:w16sdtdh="http://schemas.microsoft.com/office/word/2020/wordml/sdtdatahash" xmlns:w16se="http://schemas.microsoft.com/office/word/2015/wordml/symex" xmlns:wpg="http://schemas.microsoft.com/office/word/2010/wordprocessingGroup" xmlns:wpi="http://schemas.microsoft.com/office/word/2010/wordprocessingInk" xmlns:wne="http://schemas.microsoft.com/office/word/2006/wordml" xmlns:wps="http://schemas.microsoft.com/office/word/2010/wordprocessingShape" mc:Ignorable="w14 w15 w16se w16cid w16 w16cex w16sdtdh wp14">
   <w:endnote w:type="separator" w:id="-1">
     <w:p>
       <w:pPr>
@@ -23239,7 +25805,7 @@
 </file>
 
 <file path=word/footer1.xml><?xml version="1.0" encoding="utf-8"?>
-<w:ftr xmlns:wpc="http://schemas.microsoft.com/office/word/2010/wordprocessingCanvas" xmlns:cx="http://schemas.microsoft.com/office/drawing/2014/chartex" xmlns:cx1="http://schemas.microsoft.com/office/drawing/2015/9/8/chartex" xmlns:cx2="http://schemas.microsoft.com/office/drawing/2015/10/21/chartex" xmlns:cx3="http://schemas.microsoft.com/office/drawing/2016/5/9/chartex" xmlns:cx4="http://schemas.microsoft.com/office/drawing/2016/5/10/chartex" xmlns:cx5="http://schemas.microsoft.com/office/drawing/2016/5/11/chartex" xmlns:cx6="http://schemas.microsoft.com/office/drawing/2016/5/12/chartex" xmlns:cx7="http://schemas.microsoft.com/office/drawing/2016/5/13/chartex" xmlns:cx8="http://schemas.microsoft.com/office/drawing/2016/5/14/chartex" xmlns:mc="http://schemas.openxmlformats.org/markup-compatibility/2006" xmlns:aink="http://schemas.microsoft.com/office/drawing/2016/ink" xmlns:am3d="http://schemas.microsoft.com/office/drawing/2017/model3d" xmlns:o="urn:schemas-microsoft-com:office:office" xmlns:r="http://schemas.openxmlformats.org/officeDocument/2006/relationships" xmlns:m="http://schemas.openxmlformats.org/officeDocument/2006/math" xmlns:v="urn:schemas-microsoft-com:vml" xmlns:wp14="http://schemas.microsoft.com/office/word/2010/wordprocessingDrawing" xmlns:wp="http://schemas.openxmlformats.org/drawingml/2006/wordprocessingDrawing" xmlns:w10="urn:schemas-microsoft-com:office:word" xmlns:w="http://schemas.openxmlformats.org/wordprocessingml/2006/main" xmlns:w14="http://schemas.microsoft.com/office/word/2010/wordml" xmlns:w15="http://schemas.microsoft.com/office/word/2012/wordml" xmlns:w16cex="http://schemas.microsoft.com/office/word/2018/wordml/cex" xmlns:w16cid="http://schemas.microsoft.com/office/word/2016/wordml/cid" xmlns:w16="http://schemas.microsoft.com/office/word/2018/wordml" xmlns:w16se="http://schemas.microsoft.com/office/word/2015/wordml/symex" xmlns:wpg="http://schemas.microsoft.com/office/word/2010/wordprocessingGroup" xmlns:wpi="http://schemas.microsoft.com/office/word/2010/wordprocessingInk" xmlns:wne="http://schemas.microsoft.com/office/word/2006/wordml" xmlns:wps="http://schemas.microsoft.com/office/word/2010/wordprocessingShape" mc:Ignorable="w14 w15 w16se w16cid w16 w16cex wp14">
+<w:ftr xmlns:wpc="http://schemas.microsoft.com/office/word/2010/wordprocessingCanvas" xmlns:cx="http://schemas.microsoft.com/office/drawing/2014/chartex" xmlns:cx1="http://schemas.microsoft.com/office/drawing/2015/9/8/chartex" xmlns:cx2="http://schemas.microsoft.com/office/drawing/2015/10/21/chartex" xmlns:cx3="http://schemas.microsoft.com/office/drawing/2016/5/9/chartex" xmlns:cx4="http://schemas.microsoft.com/office/drawing/2016/5/10/chartex" xmlns:cx5="http://schemas.microsoft.com/office/drawing/2016/5/11/chartex" xmlns:cx6="http://schemas.microsoft.com/office/drawing/2016/5/12/chartex" xmlns:cx7="http://schemas.microsoft.com/office/drawing/2016/5/13/chartex" xmlns:cx8="http://schemas.microsoft.com/office/drawing/2016/5/14/chartex" xmlns:mc="http://schemas.openxmlformats.org/markup-compatibility/2006" xmlns:aink="http://schemas.microsoft.com/office/drawing/2016/ink" xmlns:am3d="http://schemas.microsoft.com/office/drawing/2017/model3d" xmlns:o="urn:schemas-microsoft-com:office:office" xmlns:r="http://schemas.openxmlformats.org/officeDocument/2006/relationships" xmlns:m="http://schemas.openxmlformats.org/officeDocument/2006/math" xmlns:v="urn:schemas-microsoft-com:vml" xmlns:wp14="http://schemas.microsoft.com/office/word/2010/wordprocessingDrawing" xmlns:wp="http://schemas.openxmlformats.org/drawingml/2006/wordprocessingDrawing" xmlns:w10="urn:schemas-microsoft-com:office:word" xmlns:w="http://schemas.openxmlformats.org/wordprocessingml/2006/main" xmlns:w14="http://schemas.microsoft.com/office/word/2010/wordml" xmlns:w15="http://schemas.microsoft.com/office/word/2012/wordml" xmlns:w16cex="http://schemas.microsoft.com/office/word/2018/wordml/cex" xmlns:w16cid="http://schemas.microsoft.com/office/word/2016/wordml/cid" xmlns:w16="http://schemas.microsoft.com/office/word/2018/wordml" xmlns:w16sdtdh="http://schemas.microsoft.com/office/word/2020/wordml/sdtdatahash" xmlns:w16se="http://schemas.microsoft.com/office/word/2015/wordml/symex" xmlns:wpg="http://schemas.microsoft.com/office/word/2010/wordprocessingGroup" xmlns:wpi="http://schemas.microsoft.com/office/word/2010/wordprocessingInk" xmlns:wne="http://schemas.microsoft.com/office/word/2006/wordml" xmlns:wps="http://schemas.microsoft.com/office/word/2010/wordprocessingShape" mc:Ignorable="w14 w15 w16se w16cid w16 w16cex w16sdtdh wp14">
   <w:p/>
   <w:tbl>
     <w:tblPr>
@@ -23384,7 +25950,7 @@
 </file>
 
 <file path=word/footer2.xml><?xml version="1.0" encoding="utf-8"?>
-<w:ftr xmlns:wpc="http://schemas.microsoft.com/office/word/2010/wordprocessingCanvas" xmlns:cx="http://schemas.microsoft.com/office/drawing/2014/chartex" xmlns:cx1="http://schemas.microsoft.com/office/drawing/2015/9/8/chartex" xmlns:cx2="http://schemas.microsoft.com/office/drawing/2015/10/21/chartex" xmlns:cx3="http://schemas.microsoft.com/office/drawing/2016/5/9/chartex" xmlns:cx4="http://schemas.microsoft.com/office/drawing/2016/5/10/chartex" xmlns:cx5="http://schemas.microsoft.com/office/drawing/2016/5/11/chartex" xmlns:cx6="http://schemas.microsoft.com/office/drawing/2016/5/12/chartex" xmlns:cx7="http://schemas.microsoft.com/office/drawing/2016/5/13/chartex" xmlns:cx8="http://schemas.microsoft.com/office/drawing/2016/5/14/chartex" xmlns:mc="http://schemas.openxmlformats.org/markup-compatibility/2006" xmlns:aink="http://schemas.microsoft.com/office/drawing/2016/ink" xmlns:am3d="http://schemas.microsoft.com/office/drawing/2017/model3d" xmlns:o="urn:schemas-microsoft-com:office:office" xmlns:r="http://schemas.openxmlformats.org/officeDocument/2006/relationships" xmlns:m="http://schemas.openxmlformats.org/officeDocument/2006/math" xmlns:v="urn:schemas-microsoft-com:vml" xmlns:wp14="http://schemas.microsoft.com/office/word/2010/wordprocessingDrawing" xmlns:wp="http://schemas.openxmlformats.org/drawingml/2006/wordprocessingDrawing" xmlns:w10="urn:schemas-microsoft-com:office:word" xmlns:w="http://schemas.openxmlformats.org/wordprocessingml/2006/main" xmlns:w14="http://schemas.microsoft.com/office/word/2010/wordml" xmlns:w15="http://schemas.microsoft.com/office/word/2012/wordml" xmlns:w16cex="http://schemas.microsoft.com/office/word/2018/wordml/cex" xmlns:w16cid="http://schemas.microsoft.com/office/word/2016/wordml/cid" xmlns:w16="http://schemas.microsoft.com/office/word/2018/wordml" xmlns:w16se="http://schemas.microsoft.com/office/word/2015/wordml/symex" xmlns:wpg="http://schemas.microsoft.com/office/word/2010/wordprocessingGroup" xmlns:wpi="http://schemas.microsoft.com/office/word/2010/wordprocessingInk" xmlns:wne="http://schemas.microsoft.com/office/word/2006/wordml" xmlns:wps="http://schemas.microsoft.com/office/word/2010/wordprocessingShape" mc:Ignorable="w14 w15 w16se w16cid w16 w16cex wp14">
+<w:ftr xmlns:wpc="http://schemas.microsoft.com/office/word/2010/wordprocessingCanvas" xmlns:cx="http://schemas.microsoft.com/office/drawing/2014/chartex" xmlns:cx1="http://schemas.microsoft.com/office/drawing/2015/9/8/chartex" xmlns:cx2="http://schemas.microsoft.com/office/drawing/2015/10/21/chartex" xmlns:cx3="http://schemas.microsoft.com/office/drawing/2016/5/9/chartex" xmlns:cx4="http://schemas.microsoft.com/office/drawing/2016/5/10/chartex" xmlns:cx5="http://schemas.microsoft.com/office/drawing/2016/5/11/chartex" xmlns:cx6="http://schemas.microsoft.com/office/drawing/2016/5/12/chartex" xmlns:cx7="http://schemas.microsoft.com/office/drawing/2016/5/13/chartex" xmlns:cx8="http://schemas.microsoft.com/office/drawing/2016/5/14/chartex" xmlns:mc="http://schemas.openxmlformats.org/markup-compatibility/2006" xmlns:aink="http://schemas.microsoft.com/office/drawing/2016/ink" xmlns:am3d="http://schemas.microsoft.com/office/drawing/2017/model3d" xmlns:o="urn:schemas-microsoft-com:office:office" xmlns:r="http://schemas.openxmlformats.org/officeDocument/2006/relationships" xmlns:m="http://schemas.openxmlformats.org/officeDocument/2006/math" xmlns:v="urn:schemas-microsoft-com:vml" xmlns:wp14="http://schemas.microsoft.com/office/word/2010/wordprocessingDrawing" xmlns:wp="http://schemas.openxmlformats.org/drawingml/2006/wordprocessingDrawing" xmlns:w10="urn:schemas-microsoft-com:office:word" xmlns:w="http://schemas.openxmlformats.org/wordprocessingml/2006/main" xmlns:w14="http://schemas.microsoft.com/office/word/2010/wordml" xmlns:w15="http://schemas.microsoft.com/office/word/2012/wordml" xmlns:w16cex="http://schemas.microsoft.com/office/word/2018/wordml/cex" xmlns:w16cid="http://schemas.microsoft.com/office/word/2016/wordml/cid" xmlns:w16="http://schemas.microsoft.com/office/word/2018/wordml" xmlns:w16sdtdh="http://schemas.microsoft.com/office/word/2020/wordml/sdtdatahash" xmlns:w16se="http://schemas.microsoft.com/office/word/2015/wordml/symex" xmlns:wpg="http://schemas.microsoft.com/office/word/2010/wordprocessingGroup" xmlns:wpi="http://schemas.microsoft.com/office/word/2010/wordprocessingInk" xmlns:wne="http://schemas.microsoft.com/office/word/2006/wordml" xmlns:wps="http://schemas.microsoft.com/office/word/2010/wordprocessingShape" mc:Ignorable="w14 w15 w16se w16cid w16 w16cex w16sdtdh wp14">
   <w:p/>
   <w:tbl>
     <w:tblPr>
@@ -23491,7 +26057,7 @@
 </file>
 
 <file path=word/footnotes.xml><?xml version="1.0" encoding="utf-8"?>
-<w:footnotes xmlns:wpc="http://schemas.microsoft.com/office/word/2010/wordprocessingCanvas" xmlns:cx="http://schemas.microsoft.com/office/drawing/2014/chartex" xmlns:cx1="http://schemas.microsoft.com/office/drawing/2015/9/8/chartex" xmlns:cx2="http://schemas.microsoft.com/office/drawing/2015/10/21/chartex" xmlns:cx3="http://schemas.microsoft.com/office/drawing/2016/5/9/chartex" xmlns:cx4="http://schemas.microsoft.com/office/drawing/2016/5/10/chartex" xmlns:cx5="http://schemas.microsoft.com/office/drawing/2016/5/11/chartex" xmlns:cx6="http://schemas.microsoft.com/office/drawing/2016/5/12/chartex" xmlns:cx7="http://schemas.microsoft.com/office/drawing/2016/5/13/chartex" xmlns:cx8="http://schemas.microsoft.com/office/drawing/2016/5/14/chartex" xmlns:mc="http://schemas.openxmlformats.org/markup-compatibility/2006" xmlns:aink="http://schemas.microsoft.com/office/drawing/2016/ink" xmlns:am3d="http://schemas.microsoft.com/office/drawing/2017/model3d" xmlns:o="urn:schemas-microsoft-com:office:office" xmlns:r="http://schemas.openxmlformats.org/officeDocument/2006/relationships" xmlns:m="http://schemas.openxmlformats.org/officeDocument/2006/math" xmlns:v="urn:schemas-microsoft-com:vml" xmlns:wp14="http://schemas.microsoft.com/office/word/2010/wordprocessingDrawing" xmlns:wp="http://schemas.openxmlformats.org/drawingml/2006/wordprocessingDrawing" xmlns:w10="urn:schemas-microsoft-com:office:word" xmlns:w="http://schemas.openxmlformats.org/wordprocessingml/2006/main" xmlns:w14="http://schemas.microsoft.com/office/word/2010/wordml" xmlns:w15="http://schemas.microsoft.com/office/word/2012/wordml" xmlns:w16cex="http://schemas.microsoft.com/office/word/2018/wordml/cex" xmlns:w16cid="http://schemas.microsoft.com/office/word/2016/wordml/cid" xmlns:w16="http://schemas.microsoft.com/office/word/2018/wordml" xmlns:w16se="http://schemas.microsoft.com/office/word/2015/wordml/symex" xmlns:wpg="http://schemas.microsoft.com/office/word/2010/wordprocessingGroup" xmlns:wpi="http://schemas.microsoft.com/office/word/2010/wordprocessingInk" xmlns:wne="http://schemas.microsoft.com/office/word/2006/wordml" xmlns:wps="http://schemas.microsoft.com/office/word/2010/wordprocessingShape" mc:Ignorable="w14 w15 w16se w16cid w16 w16cex wp14">
+<w:footnotes xmlns:wpc="http://schemas.microsoft.com/office/word/2010/wordprocessingCanvas" xmlns:cx="http://schemas.microsoft.com/office/drawing/2014/chartex" xmlns:cx1="http://schemas.microsoft.com/office/drawing/2015/9/8/chartex" xmlns:cx2="http://schemas.microsoft.com/office/drawing/2015/10/21/chartex" xmlns:cx3="http://schemas.microsoft.com/office/drawing/2016/5/9/chartex" xmlns:cx4="http://schemas.microsoft.com/office/drawing/2016/5/10/chartex" xmlns:cx5="http://schemas.microsoft.com/office/drawing/2016/5/11/chartex" xmlns:cx6="http://schemas.microsoft.com/office/drawing/2016/5/12/chartex" xmlns:cx7="http://schemas.microsoft.com/office/drawing/2016/5/13/chartex" xmlns:cx8="http://schemas.microsoft.com/office/drawing/2016/5/14/chartex" xmlns:mc="http://schemas.openxmlformats.org/markup-compatibility/2006" xmlns:aink="http://schemas.microsoft.com/office/drawing/2016/ink" xmlns:am3d="http://schemas.microsoft.com/office/drawing/2017/model3d" xmlns:o="urn:schemas-microsoft-com:office:office" xmlns:r="http://schemas.openxmlformats.org/officeDocument/2006/relationships" xmlns:m="http://schemas.openxmlformats.org/officeDocument/2006/math" xmlns:v="urn:schemas-microsoft-com:vml" xmlns:wp14="http://schemas.microsoft.com/office/word/2010/wordprocessingDrawing" xmlns:wp="http://schemas.openxmlformats.org/drawingml/2006/wordprocessingDrawing" xmlns:w10="urn:schemas-microsoft-com:office:word" xmlns:w="http://schemas.openxmlformats.org/wordprocessingml/2006/main" xmlns:w14="http://schemas.microsoft.com/office/word/2010/wordml" xmlns:w15="http://schemas.microsoft.com/office/word/2012/wordml" xmlns:w16cex="http://schemas.microsoft.com/office/word/2018/wordml/cex" xmlns:w16cid="http://schemas.microsoft.com/office/word/2016/wordml/cid" xmlns:w16="http://schemas.microsoft.com/office/word/2018/wordml" xmlns:w16sdtdh="http://schemas.microsoft.com/office/word/2020/wordml/sdtdatahash" xmlns:w16se="http://schemas.microsoft.com/office/word/2015/wordml/symex" xmlns:wpg="http://schemas.microsoft.com/office/word/2010/wordprocessingGroup" xmlns:wpi="http://schemas.microsoft.com/office/word/2010/wordprocessingInk" xmlns:wne="http://schemas.microsoft.com/office/word/2006/wordml" xmlns:wps="http://schemas.microsoft.com/office/word/2010/wordprocessingShape" mc:Ignorable="w14 w15 w16se w16cid w16 w16cex w16sdtdh wp14">
   <w:footnote w:type="separator" w:id="-1">
     <w:p>
       <w:pPr>
@@ -23516,20 +26082,133 @@
 </file>
 
 <file path=word/header1.xml><?xml version="1.0" encoding="utf-8"?>
-<w:hdr xmlns:wpc="http://schemas.microsoft.com/office/word/2010/wordprocessingCanvas" xmlns:cx="http://schemas.microsoft.com/office/drawing/2014/chartex" xmlns:cx1="http://schemas.microsoft.com/office/drawing/2015/9/8/chartex" xmlns:cx2="http://schemas.microsoft.com/office/drawing/2015/10/21/chartex" xmlns:cx3="http://schemas.microsoft.com/office/drawing/2016/5/9/chartex" xmlns:cx4="http://schemas.microsoft.com/office/drawing/2016/5/10/chartex" xmlns:cx5="http://schemas.microsoft.com/office/drawing/2016/5/11/chartex" xmlns:cx6="http://schemas.microsoft.com/office/drawing/2016/5/12/chartex" xmlns:cx7="http://schemas.microsoft.com/office/drawing/2016/5/13/chartex" xmlns:cx8="http://schemas.microsoft.com/office/drawing/2016/5/14/chartex" xmlns:mc="http://schemas.openxmlformats.org/markup-compatibility/2006" xmlns:aink="http://schemas.microsoft.com/office/drawing/2016/ink" xmlns:am3d="http://schemas.microsoft.com/office/drawing/2017/model3d" xmlns:o="urn:schemas-microsoft-com:office:office" xmlns:r="http://schemas.openxmlformats.org/officeDocument/2006/relationships" xmlns:m="http://schemas.openxmlformats.org/officeDocument/2006/math" xmlns:v="urn:schemas-microsoft-com:vml" xmlns:wp14="http://schemas.microsoft.com/office/word/2010/wordprocessingDrawing" xmlns:wp="http://schemas.openxmlformats.org/drawingml/2006/wordprocessingDrawing" xmlns:w10="urn:schemas-microsoft-com:office:word" xmlns:w="http://schemas.openxmlformats.org/wordprocessingml/2006/main" xmlns:w14="http://schemas.microsoft.com/office/word/2010/wordml" xmlns:w15="http://schemas.microsoft.com/office/word/2012/wordml" xmlns:w16cex="http://schemas.microsoft.com/office/word/2018/wordml/cex" xmlns:w16cid="http://schemas.microsoft.com/office/word/2016/wordml/cid" xmlns:w16="http://schemas.microsoft.com/office/word/2018/wordml" xmlns:w16se="http://schemas.microsoft.com/office/word/2015/wordml/symex" xmlns:wpg="http://schemas.microsoft.com/office/word/2010/wordprocessingGroup" xmlns:wpi="http://schemas.microsoft.com/office/word/2010/wordprocessingInk" xmlns:wne="http://schemas.microsoft.com/office/word/2006/wordml" xmlns:wps="http://schemas.microsoft.com/office/word/2010/wordprocessingShape" mc:Ignorable="w14 w15 w16se w16cid w16 w16cex wp14">
+<w:hdr xmlns:wpc="http://schemas.microsoft.com/office/word/2010/wordprocessingCanvas" xmlns:cx="http://schemas.microsoft.com/office/drawing/2014/chartex" xmlns:cx1="http://schemas.microsoft.com/office/drawing/2015/9/8/chartex" xmlns:cx2="http://schemas.microsoft.com/office/drawing/2015/10/21/chartex" xmlns:cx3="http://schemas.microsoft.com/office/drawing/2016/5/9/chartex" xmlns:cx4="http://schemas.microsoft.com/office/drawing/2016/5/10/chartex" xmlns:cx5="http://schemas.microsoft.com/office/drawing/2016/5/11/chartex" xmlns:cx6="http://schemas.microsoft.com/office/drawing/2016/5/12/chartex" xmlns:cx7="http://schemas.microsoft.com/office/drawing/2016/5/13/chartex" xmlns:cx8="http://schemas.microsoft.com/office/drawing/2016/5/14/chartex" xmlns:mc="http://schemas.openxmlformats.org/markup-compatibility/2006" xmlns:aink="http://schemas.microsoft.com/office/drawing/2016/ink" xmlns:am3d="http://schemas.microsoft.com/office/drawing/2017/model3d" xmlns:o="urn:schemas-microsoft-com:office:office" xmlns:r="http://schemas.openxmlformats.org/officeDocument/2006/relationships" xmlns:m="http://schemas.openxmlformats.org/officeDocument/2006/math" xmlns:v="urn:schemas-microsoft-com:vml" xmlns:wp14="http://schemas.microsoft.com/office/word/2010/wordprocessingDrawing" xmlns:wp="http://schemas.openxmlformats.org/drawingml/2006/wordprocessingDrawing" xmlns:w10="urn:schemas-microsoft-com:office:word" xmlns:w="http://schemas.openxmlformats.org/wordprocessingml/2006/main" xmlns:w14="http://schemas.microsoft.com/office/word/2010/wordml" xmlns:w15="http://schemas.microsoft.com/office/word/2012/wordml" xmlns:w16cex="http://schemas.microsoft.com/office/word/2018/wordml/cex" xmlns:w16cid="http://schemas.microsoft.com/office/word/2016/wordml/cid" xmlns:w16="http://schemas.microsoft.com/office/word/2018/wordml" xmlns:w16sdtdh="http://schemas.microsoft.com/office/word/2020/wordml/sdtdatahash" xmlns:w16se="http://schemas.microsoft.com/office/word/2015/wordml/symex" xmlns:wpg="http://schemas.microsoft.com/office/word/2010/wordprocessingGroup" xmlns:wpi="http://schemas.microsoft.com/office/word/2010/wordprocessingInk" xmlns:wne="http://schemas.microsoft.com/office/word/2006/wordml" xmlns:wps="http://schemas.microsoft.com/office/word/2010/wordprocessingShape" mc:Ignorable="w14 w15 w16se w16cid w16 w16cex w16sdtdh wp14">
   <w:p/>
 </w:hdr>
 </file>
 
 <file path=word/header2.xml><?xml version="1.0" encoding="utf-8"?>
-<w:hdr xmlns:wpc="http://schemas.microsoft.com/office/word/2010/wordprocessingCanvas" xmlns:cx="http://schemas.microsoft.com/office/drawing/2014/chartex" xmlns:cx1="http://schemas.microsoft.com/office/drawing/2015/9/8/chartex" xmlns:cx2="http://schemas.microsoft.com/office/drawing/2015/10/21/chartex" xmlns:cx3="http://schemas.microsoft.com/office/drawing/2016/5/9/chartex" xmlns:cx4="http://schemas.microsoft.com/office/drawing/2016/5/10/chartex" xmlns:cx5="http://schemas.microsoft.com/office/drawing/2016/5/11/chartex" xmlns:cx6="http://schemas.microsoft.com/office/drawing/2016/5/12/chartex" xmlns:cx7="http://schemas.microsoft.com/office/drawing/2016/5/13/chartex" xmlns:cx8="http://schemas.microsoft.com/office/drawing/2016/5/14/chartex" xmlns:mc="http://schemas.openxmlformats.org/markup-compatibility/2006" xmlns:aink="http://schemas.microsoft.com/office/drawing/2016/ink" xmlns:am3d="http://schemas.microsoft.com/office/drawing/2017/model3d" xmlns:o="urn:schemas-microsoft-com:office:office" xmlns:r="http://schemas.openxmlformats.org/officeDocument/2006/relationships" xmlns:m="http://schemas.openxmlformats.org/officeDocument/2006/math" xmlns:v="urn:schemas-microsoft-com:vml" xmlns:wp14="http://schemas.microsoft.com/office/word/2010/wordprocessingDrawing" xmlns:wp="http://schemas.openxmlformats.org/drawingml/2006/wordprocessingDrawing" xmlns:w10="urn:schemas-microsoft-com:office:word" xmlns:w="http://schemas.openxmlformats.org/wordprocessingml/2006/main" xmlns:w14="http://schemas.microsoft.com/office/word/2010/wordml" xmlns:w15="http://schemas.microsoft.com/office/word/2012/wordml" xmlns:w16cex="http://schemas.microsoft.com/office/word/2018/wordml/cex" xmlns:w16cid="http://schemas.microsoft.com/office/word/2016/wordml/cid" xmlns:w16="http://schemas.microsoft.com/office/word/2018/wordml" xmlns:w16se="http://schemas.microsoft.com/office/word/2015/wordml/symex" xmlns:wpg="http://schemas.microsoft.com/office/word/2010/wordprocessingGroup" xmlns:wpi="http://schemas.microsoft.com/office/word/2010/wordprocessingInk" xmlns:wne="http://schemas.microsoft.com/office/word/2006/wordml" xmlns:wps="http://schemas.microsoft.com/office/word/2010/wordprocessingShape" mc:Ignorable="w14 w15 w16se w16cid w16 w16cex wp14">
+<w:hdr xmlns:wpc="http://schemas.microsoft.com/office/word/2010/wordprocessingCanvas" xmlns:cx="http://schemas.microsoft.com/office/drawing/2014/chartex" xmlns:cx1="http://schemas.microsoft.com/office/drawing/2015/9/8/chartex" xmlns:cx2="http://schemas.microsoft.com/office/drawing/2015/10/21/chartex" xmlns:cx3="http://schemas.microsoft.com/office/drawing/2016/5/9/chartex" xmlns:cx4="http://schemas.microsoft.com/office/drawing/2016/5/10/chartex" xmlns:cx5="http://schemas.microsoft.com/office/drawing/2016/5/11/chartex" xmlns:cx6="http://schemas.microsoft.com/office/drawing/2016/5/12/chartex" xmlns:cx7="http://schemas.microsoft.com/office/drawing/2016/5/13/chartex" xmlns:cx8="http://schemas.microsoft.com/office/drawing/2016/5/14/chartex" xmlns:mc="http://schemas.openxmlformats.org/markup-compatibility/2006" xmlns:aink="http://schemas.microsoft.com/office/drawing/2016/ink" xmlns:am3d="http://schemas.microsoft.com/office/drawing/2017/model3d" xmlns:o="urn:schemas-microsoft-com:office:office" xmlns:r="http://schemas.openxmlformats.org/officeDocument/2006/relationships" xmlns:m="http://schemas.openxmlformats.org/officeDocument/2006/math" xmlns:v="urn:schemas-microsoft-com:vml" xmlns:wp14="http://schemas.microsoft.com/office/word/2010/wordprocessingDrawing" xmlns:wp="http://schemas.openxmlformats.org/drawingml/2006/wordprocessingDrawing" xmlns:w10="urn:schemas-microsoft-com:office:word" xmlns:w="http://schemas.openxmlformats.org/wordprocessingml/2006/main" xmlns:w14="http://schemas.microsoft.com/office/word/2010/wordml" xmlns:w15="http://schemas.microsoft.com/office/word/2012/wordml" xmlns:w16cex="http://schemas.microsoft.com/office/word/2018/wordml/cex" xmlns:w16cid="http://schemas.microsoft.com/office/word/2016/wordml/cid" xmlns:w16="http://schemas.microsoft.com/office/word/2018/wordml" xmlns:w16sdtdh="http://schemas.microsoft.com/office/word/2020/wordml/sdtdatahash" xmlns:w16se="http://schemas.microsoft.com/office/word/2015/wordml/symex" xmlns:wpg="http://schemas.microsoft.com/office/word/2010/wordprocessingGroup" xmlns:wpi="http://schemas.microsoft.com/office/word/2010/wordprocessingInk" xmlns:wne="http://schemas.microsoft.com/office/word/2006/wordml" xmlns:wps="http://schemas.microsoft.com/office/word/2010/wordprocessingShape" mc:Ignorable="w14 w15 w16se w16cid w16 w16cex w16sdtdh wp14">
   <w:p/>
 </w:hdr>
 </file>
 
 <file path=word/numbering.xml><?xml version="1.0" encoding="utf-8"?>
-<w:numbering xmlns:wpc="http://schemas.microsoft.com/office/word/2010/wordprocessingCanvas" xmlns:cx="http://schemas.microsoft.com/office/drawing/2014/chartex" xmlns:cx1="http://schemas.microsoft.com/office/drawing/2015/9/8/chartex" xmlns:cx2="http://schemas.microsoft.com/office/drawing/2015/10/21/chartex" xmlns:cx3="http://schemas.microsoft.com/office/drawing/2016/5/9/chartex" xmlns:cx4="http://schemas.microsoft.com/office/drawing/2016/5/10/chartex" xmlns:cx5="http://schemas.microsoft.com/office/drawing/2016/5/11/chartex" xmlns:cx6="http://schemas.microsoft.com/office/drawing/2016/5/12/chartex" xmlns:cx7="http://schemas.microsoft.com/office/drawing/2016/5/13/chartex" xmlns:cx8="http://schemas.microsoft.com/office/drawing/2016/5/14/chartex" xmlns:mc="http://schemas.openxmlformats.org/markup-compatibility/2006" xmlns:aink="http://schemas.microsoft.com/office/drawing/2016/ink" xmlns:am3d="http://schemas.microsoft.com/office/drawing/2017/model3d" xmlns:o="urn:schemas-microsoft-com:office:office" xmlns:r="http://schemas.openxmlformats.org/officeDocument/2006/relationships" xmlns:m="http://schemas.openxmlformats.org/officeDocument/2006/math" xmlns:v="urn:schemas-microsoft-com:vml" xmlns:wp14="http://schemas.microsoft.com/office/word/2010/wordprocessingDrawing" xmlns:wp="http://schemas.openxmlformats.org/drawingml/2006/wordprocessingDrawing" xmlns:w10="urn:schemas-microsoft-com:office:word" xmlns:w="http://schemas.openxmlformats.org/wordprocessingml/2006/main" xmlns:w14="http://schemas.microsoft.com/office/word/2010/wordml" xmlns:w15="http://schemas.microsoft.com/office/word/2012/wordml" xmlns:w16cex="http://schemas.microsoft.com/office/word/2018/wordml/cex" xmlns:w16cid="http://schemas.microsoft.com/office/word/2016/wordml/cid" xmlns:w16="http://schemas.microsoft.com/office/word/2018/wordml" xmlns:w16se="http://schemas.microsoft.com/office/word/2015/wordml/symex" xmlns:wpg="http://schemas.microsoft.com/office/word/2010/wordprocessingGroup" xmlns:wpi="http://schemas.microsoft.com/office/word/2010/wordprocessingInk" xmlns:wne="http://schemas.microsoft.com/office/word/2006/wordml" xmlns:wps="http://schemas.microsoft.com/office/word/2010/wordprocessingShape" mc:Ignorable="w14 w15 w16se w16cid w16 w16cex wp14">
+<w:numbering xmlns:wpc="http://schemas.microsoft.com/office/word/2010/wordprocessingCanvas" xmlns:cx="http://schemas.microsoft.com/office/drawing/2014/chartex" xmlns:cx1="http://schemas.microsoft.com/office/drawing/2015/9/8/chartex" xmlns:cx2="http://schemas.microsoft.com/office/drawing/2015/10/21/chartex" xmlns:cx3="http://schemas.microsoft.com/office/drawing/2016/5/9/chartex" xmlns:cx4="http://schemas.microsoft.com/office/drawing/2016/5/10/chartex" xmlns:cx5="http://schemas.microsoft.com/office/drawing/2016/5/11/chartex" xmlns:cx6="http://schemas.microsoft.com/office/drawing/2016/5/12/chartex" xmlns:cx7="http://schemas.microsoft.com/office/drawing/2016/5/13/chartex" xmlns:cx8="http://schemas.microsoft.com/office/drawing/2016/5/14/chartex" xmlns:mc="http://schemas.openxmlformats.org/markup-compatibility/2006" xmlns:aink="http://schemas.microsoft.com/office/drawing/2016/ink" xmlns:am3d="http://schemas.microsoft.com/office/drawing/2017/model3d" xmlns:o="urn:schemas-microsoft-com:office:office" xmlns:r="http://schemas.openxmlformats.org/officeDocument/2006/relationships" xmlns:m="http://schemas.openxmlformats.org/officeDocument/2006/math" xmlns:v="urn:schemas-microsoft-com:vml" xmlns:wp14="http://schemas.microsoft.com/office/word/2010/wordprocessingDrawing" xmlns:wp="http://schemas.openxmlformats.org/drawingml/2006/wordprocessingDrawing" xmlns:w10="urn:schemas-microsoft-com:office:word" xmlns:w="http://schemas.openxmlformats.org/wordprocessingml/2006/main" xmlns:w14="http://schemas.microsoft.com/office/word/2010/wordml" xmlns:w15="http://schemas.microsoft.com/office/word/2012/wordml" xmlns:w16cex="http://schemas.microsoft.com/office/word/2018/wordml/cex" xmlns:w16cid="http://schemas.microsoft.com/office/word/2016/wordml/cid" xmlns:w16="http://schemas.microsoft.com/office/word/2018/wordml" xmlns:w16sdtdh="http://schemas.microsoft.com/office/word/2020/wordml/sdtdatahash" xmlns:w16se="http://schemas.microsoft.com/office/word/2015/wordml/symex" xmlns:wpg="http://schemas.microsoft.com/office/word/2010/wordprocessingGroup" xmlns:wpi="http://schemas.microsoft.com/office/word/2010/wordprocessingInk" xmlns:wne="http://schemas.microsoft.com/office/word/2006/wordml" xmlns:wps="http://schemas.microsoft.com/office/word/2010/wordprocessingShape" mc:Ignorable="w14 w15 w16se w16cid w16 w16cex w16sdtdh wp14">
   <w:abstractNum w:abstractNumId="0" w15:restartNumberingAfterBreak="0">
+    <w:nsid w:val="0AC37A86"/>
+    <w:multiLevelType w:val="hybridMultilevel"/>
+    <w:tmpl w:val="7F0C7FC6"/>
+    <w:lvl w:ilvl="0" w:tplc="04160001">
+      <w:start w:val="1"/>
+      <w:numFmt w:val="bullet"/>
+      <w:lvlText w:val=""/>
+      <w:lvlJc w:val="left"/>
+      <w:pPr>
+        <w:ind w:left="720" w:hanging="360"/>
+      </w:pPr>
+      <w:rPr>
+        <w:rFonts w:ascii="Symbol" w:hAnsi="Symbol" w:hint="default"/>
+      </w:rPr>
+    </w:lvl>
+    <w:lvl w:ilvl="1" w:tplc="04160003" w:tentative="1">
+      <w:start w:val="1"/>
+      <w:numFmt w:val="bullet"/>
+      <w:lvlText w:val="o"/>
+      <w:lvlJc w:val="left"/>
+      <w:pPr>
+        <w:ind w:left="1440" w:hanging="360"/>
+      </w:pPr>
+      <w:rPr>
+        <w:rFonts w:ascii="Courier New" w:hAnsi="Courier New" w:cs="Courier New" w:hint="default"/>
+      </w:rPr>
+    </w:lvl>
+    <w:lvl w:ilvl="2" w:tplc="04160005" w:tentative="1">
+      <w:start w:val="1"/>
+      <w:numFmt w:val="bullet"/>
+      <w:lvlText w:val=""/>
+      <w:lvlJc w:val="left"/>
+      <w:pPr>
+        <w:ind w:left="2160" w:hanging="360"/>
+      </w:pPr>
+      <w:rPr>
+        <w:rFonts w:ascii="Wingdings" w:hAnsi="Wingdings" w:hint="default"/>
+      </w:rPr>
+    </w:lvl>
+    <w:lvl w:ilvl="3" w:tplc="04160001" w:tentative="1">
+      <w:start w:val="1"/>
+      <w:numFmt w:val="bullet"/>
+      <w:lvlText w:val=""/>
+      <w:lvlJc w:val="left"/>
+      <w:pPr>
+        <w:ind w:left="2880" w:hanging="360"/>
+      </w:pPr>
+      <w:rPr>
+        <w:rFonts w:ascii="Symbol" w:hAnsi="Symbol" w:hint="default"/>
+      </w:rPr>
+    </w:lvl>
+    <w:lvl w:ilvl="4" w:tplc="04160003" w:tentative="1">
+      <w:start w:val="1"/>
+      <w:numFmt w:val="bullet"/>
+      <w:lvlText w:val="o"/>
+      <w:lvlJc w:val="left"/>
+      <w:pPr>
+        <w:ind w:left="3600" w:hanging="360"/>
+      </w:pPr>
+      <w:rPr>
+        <w:rFonts w:ascii="Courier New" w:hAnsi="Courier New" w:cs="Courier New" w:hint="default"/>
+      </w:rPr>
+    </w:lvl>
+    <w:lvl w:ilvl="5" w:tplc="04160005" w:tentative="1">
+      <w:start w:val="1"/>
+      <w:numFmt w:val="bullet"/>
+      <w:lvlText w:val=""/>
+      <w:lvlJc w:val="left"/>
+      <w:pPr>
+        <w:ind w:left="4320" w:hanging="360"/>
+      </w:pPr>
+      <w:rPr>
+        <w:rFonts w:ascii="Wingdings" w:hAnsi="Wingdings" w:hint="default"/>
+      </w:rPr>
+    </w:lvl>
+    <w:lvl w:ilvl="6" w:tplc="04160001" w:tentative="1">
+      <w:start w:val="1"/>
+      <w:numFmt w:val="bullet"/>
+      <w:lvlText w:val=""/>
+      <w:lvlJc w:val="left"/>
+      <w:pPr>
+        <w:ind w:left="5040" w:hanging="360"/>
+      </w:pPr>
+      <w:rPr>
+        <w:rFonts w:ascii="Symbol" w:hAnsi="Symbol" w:hint="default"/>
+      </w:rPr>
+    </w:lvl>
+    <w:lvl w:ilvl="7" w:tplc="04160003" w:tentative="1">
+      <w:start w:val="1"/>
+      <w:numFmt w:val="bullet"/>
+      <w:lvlText w:val="o"/>
+      <w:lvlJc w:val="left"/>
+      <w:pPr>
+        <w:ind w:left="5760" w:hanging="360"/>
+      </w:pPr>
+      <w:rPr>
+        <w:rFonts w:ascii="Courier New" w:hAnsi="Courier New" w:cs="Courier New" w:hint="default"/>
+      </w:rPr>
+    </w:lvl>
+    <w:lvl w:ilvl="8" w:tplc="04160005" w:tentative="1">
+      <w:start w:val="1"/>
+      <w:numFmt w:val="bullet"/>
+      <w:lvlText w:val=""/>
+      <w:lvlJc w:val="left"/>
+      <w:pPr>
+        <w:ind w:left="6480" w:hanging="360"/>
+      </w:pPr>
+      <w:rPr>
+        <w:rFonts w:ascii="Wingdings" w:hAnsi="Wingdings" w:hint="default"/>
+      </w:rPr>
+    </w:lvl>
+  </w:abstractNum>
+  <w:abstractNum w:abstractNumId="1" w15:restartNumberingAfterBreak="0">
     <w:nsid w:val="0B2960DC"/>
     <w:multiLevelType w:val="hybridMultilevel"/>
     <w:tmpl w:val="5088D75C"/>
@@ -23642,7 +26321,7 @@
       </w:rPr>
     </w:lvl>
   </w:abstractNum>
-  <w:abstractNum w:abstractNumId="1" w15:restartNumberingAfterBreak="0">
+  <w:abstractNum w:abstractNumId="2" w15:restartNumberingAfterBreak="0">
     <w:nsid w:val="1CAC21EC"/>
     <w:multiLevelType w:val="hybridMultilevel"/>
     <w:tmpl w:val="35DCC32E"/>
@@ -23755,7 +26434,7 @@
       </w:rPr>
     </w:lvl>
   </w:abstractNum>
-  <w:abstractNum w:abstractNumId="2" w15:restartNumberingAfterBreak="0">
+  <w:abstractNum w:abstractNumId="3" w15:restartNumberingAfterBreak="0">
     <w:nsid w:val="1D882DF4"/>
     <w:multiLevelType w:val="hybridMultilevel"/>
     <w:tmpl w:val="381603D0"/>
@@ -23868,7 +26547,7 @@
       </w:rPr>
     </w:lvl>
   </w:abstractNum>
-  <w:abstractNum w:abstractNumId="3" w15:restartNumberingAfterBreak="0">
+  <w:abstractNum w:abstractNumId="4" w15:restartNumberingAfterBreak="0">
     <w:nsid w:val="1F4C691D"/>
     <w:multiLevelType w:val="hybridMultilevel"/>
     <w:tmpl w:val="927AB812"/>
@@ -23981,7 +26660,7 @@
       </w:rPr>
     </w:lvl>
   </w:abstractNum>
-  <w:abstractNum w:abstractNumId="4" w15:restartNumberingAfterBreak="0">
+  <w:abstractNum w:abstractNumId="5" w15:restartNumberingAfterBreak="0">
     <w:nsid w:val="23872FA1"/>
     <w:multiLevelType w:val="hybridMultilevel"/>
     <w:tmpl w:val="F1E811DA"/>
@@ -24094,7 +26773,7 @@
       </w:rPr>
     </w:lvl>
   </w:abstractNum>
-  <w:abstractNum w:abstractNumId="5" w15:restartNumberingAfterBreak="0">
+  <w:abstractNum w:abstractNumId="6" w15:restartNumberingAfterBreak="0">
     <w:nsid w:val="369402E1"/>
     <w:multiLevelType w:val="multilevel"/>
     <w:tmpl w:val="BDD2B1B2"/>
@@ -24214,7 +26893,7 @@
       </w:rPr>
     </w:lvl>
   </w:abstractNum>
-  <w:abstractNum w:abstractNumId="6" w15:restartNumberingAfterBreak="0">
+  <w:abstractNum w:abstractNumId="7" w15:restartNumberingAfterBreak="0">
     <w:nsid w:val="48A64D22"/>
     <w:multiLevelType w:val="hybridMultilevel"/>
     <w:tmpl w:val="9DF67F36"/>
@@ -24327,7 +27006,7 @@
       </w:rPr>
     </w:lvl>
   </w:abstractNum>
-  <w:abstractNum w:abstractNumId="7" w15:restartNumberingAfterBreak="0">
+  <w:abstractNum w:abstractNumId="8" w15:restartNumberingAfterBreak="0">
     <w:nsid w:val="49CD7EA3"/>
     <w:multiLevelType w:val="multilevel"/>
     <w:tmpl w:val="0F101882"/>
@@ -24440,7 +27119,7 @@
       </w:rPr>
     </w:lvl>
   </w:abstractNum>
-  <w:abstractNum w:abstractNumId="8" w15:restartNumberingAfterBreak="0">
+  <w:abstractNum w:abstractNumId="9" w15:restartNumberingAfterBreak="0">
     <w:nsid w:val="578C4FCF"/>
     <w:multiLevelType w:val="hybridMultilevel"/>
     <w:tmpl w:val="E32A7508"/>
@@ -24553,7 +27232,7 @@
       </w:rPr>
     </w:lvl>
   </w:abstractNum>
-  <w:abstractNum w:abstractNumId="9" w15:restartNumberingAfterBreak="0">
+  <w:abstractNum w:abstractNumId="10" w15:restartNumberingAfterBreak="0">
     <w:nsid w:val="61BE7010"/>
     <w:multiLevelType w:val="hybridMultilevel"/>
     <w:tmpl w:val="C35297D4"/>
@@ -24666,7 +27345,7 @@
       </w:rPr>
     </w:lvl>
   </w:abstractNum>
-  <w:abstractNum w:abstractNumId="10" w15:restartNumberingAfterBreak="0">
+  <w:abstractNum w:abstractNumId="11" w15:restartNumberingAfterBreak="0">
     <w:nsid w:val="6A8D7752"/>
     <w:multiLevelType w:val="hybridMultilevel"/>
     <w:tmpl w:val="CC36C13C"/>
@@ -24779,7 +27458,7 @@
       </w:rPr>
     </w:lvl>
   </w:abstractNum>
-  <w:abstractNum w:abstractNumId="11" w15:restartNumberingAfterBreak="0">
+  <w:abstractNum w:abstractNumId="12" w15:restartNumberingAfterBreak="0">
     <w:nsid w:val="7F617BC1"/>
     <w:multiLevelType w:val="hybridMultilevel"/>
     <w:tmpl w:val="D02CB640"/>
@@ -24893,46 +27572,49 @@
     </w:lvl>
   </w:abstractNum>
   <w:num w:numId="1">
+    <w:abstractNumId w:val="6"/>
+  </w:num>
+  <w:num w:numId="2">
+    <w:abstractNumId w:val="8"/>
+  </w:num>
+  <w:num w:numId="3">
     <w:abstractNumId w:val="5"/>
   </w:num>
-  <w:num w:numId="2">
+  <w:num w:numId="4">
+    <w:abstractNumId w:val="4"/>
+  </w:num>
+  <w:num w:numId="5">
+    <w:abstractNumId w:val="12"/>
+  </w:num>
+  <w:num w:numId="6">
+    <w:abstractNumId w:val="9"/>
+  </w:num>
+  <w:num w:numId="7">
+    <w:abstractNumId w:val="1"/>
+  </w:num>
+  <w:num w:numId="8">
+    <w:abstractNumId w:val="10"/>
+  </w:num>
+  <w:num w:numId="9">
+    <w:abstractNumId w:val="3"/>
+  </w:num>
+  <w:num w:numId="10">
+    <w:abstractNumId w:val="2"/>
+  </w:num>
+  <w:num w:numId="11">
     <w:abstractNumId w:val="7"/>
   </w:num>
-  <w:num w:numId="3">
-    <w:abstractNumId w:val="4"/>
-  </w:num>
-  <w:num w:numId="4">
-    <w:abstractNumId w:val="3"/>
-  </w:num>
-  <w:num w:numId="5">
+  <w:num w:numId="12">
     <w:abstractNumId w:val="11"/>
   </w:num>
-  <w:num w:numId="6">
-    <w:abstractNumId w:val="8"/>
-  </w:num>
-  <w:num w:numId="7">
+  <w:num w:numId="13">
     <w:abstractNumId w:val="0"/>
-  </w:num>
-  <w:num w:numId="8">
-    <w:abstractNumId w:val="9"/>
-  </w:num>
-  <w:num w:numId="9">
-    <w:abstractNumId w:val="2"/>
-  </w:num>
-  <w:num w:numId="10">
-    <w:abstractNumId w:val="1"/>
-  </w:num>
-  <w:num w:numId="11">
-    <w:abstractNumId w:val="6"/>
-  </w:num>
-  <w:num w:numId="12">
-    <w:abstractNumId w:val="10"/>
   </w:num>
 </w:numbering>
 </file>
 
 <file path=word/styles.xml><?xml version="1.0" encoding="utf-8"?>
-<w:styles xmlns:mc="http://schemas.openxmlformats.org/markup-compatibility/2006" xmlns:r="http://schemas.openxmlformats.org/officeDocument/2006/relationships" xmlns:w="http://schemas.openxmlformats.org/wordprocessingml/2006/main" xmlns:w14="http://schemas.microsoft.com/office/word/2010/wordml" xmlns:w15="http://schemas.microsoft.com/office/word/2012/wordml" xmlns:w16cex="http://schemas.microsoft.com/office/word/2018/wordml/cex" xmlns:w16cid="http://schemas.microsoft.com/office/word/2016/wordml/cid" xmlns:w16="http://schemas.microsoft.com/office/word/2018/wordml" xmlns:w16se="http://schemas.microsoft.com/office/word/2015/wordml/symex" mc:Ignorable="w14 w15 w16se w16cid w16 w16cex">
+<w:styles xmlns:mc="http://schemas.openxmlformats.org/markup-compatibility/2006" xmlns:r="http://schemas.openxmlformats.org/officeDocument/2006/relationships" xmlns:w="http://schemas.openxmlformats.org/wordprocessingml/2006/main" xmlns:w14="http://schemas.microsoft.com/office/word/2010/wordml" xmlns:w15="http://schemas.microsoft.com/office/word/2012/wordml" xmlns:w16cex="http://schemas.microsoft.com/office/word/2018/wordml/cex" xmlns:w16cid="http://schemas.microsoft.com/office/word/2016/wordml/cid" xmlns:w16="http://schemas.microsoft.com/office/word/2018/wordml" xmlns:w16sdtdh="http://schemas.microsoft.com/office/word/2020/wordml/sdtdatahash" xmlns:w16se="http://schemas.microsoft.com/office/word/2015/wordml/symex" mc:Ignorable="w14 w15 w16se w16cid w16 w16cex w16sdtdh">
   <w:docDefaults>
     <w:rPrDefault>
       <w:rPr>
@@ -25686,6 +28368,29 @@
       <w:shd w:val="clear" w:color="auto" w:fill="E1DFDD"/>
     </w:rPr>
   </w:style>
+  <w:style w:type="character" w:styleId="HiperlinkVisitado">
+    <w:name w:val="FollowedHyperlink"/>
+    <w:basedOn w:val="Fontepargpadro"/>
+    <w:uiPriority w:val="99"/>
+    <w:semiHidden/>
+    <w:unhideWhenUsed/>
+    <w:rsid w:val="003842FB"/>
+    <w:rPr>
+      <w:color w:val="800080" w:themeColor="followedHyperlink"/>
+      <w:u w:val="single"/>
+    </w:rPr>
+  </w:style>
+  <w:style w:type="character" w:styleId="Forte">
+    <w:name w:val="Strong"/>
+    <w:basedOn w:val="Fontepargpadro"/>
+    <w:uiPriority w:val="22"/>
+    <w:qFormat/>
+    <w:rsid w:val="009602D1"/>
+    <w:rPr>
+      <w:b/>
+      <w:bCs/>
+    </w:rPr>
+  </w:style>
 </w:styles>
 </file>
 
@@ -26007,4 +28712,16 @@
   </a:objectDefaults>
   <a:extraClrSchemeLst/>
 </a:theme>
+</file>
+
+<file path=customXml/item1.xml><?xml version="1.0" encoding="utf-8"?>
+<b:Sources xmlns:b="http://schemas.openxmlformats.org/officeDocument/2006/bibliography" xmlns="http://schemas.openxmlformats.org/officeDocument/2006/bibliography" SelectedStyle="\APASixthEditionOfficeOnline.xsl" StyleName="APA" Version="6"/>
+</file>
+
+<file path=customXml/itemProps1.xml><?xml version="1.0" encoding="utf-8"?>
+<ds:datastoreItem xmlns:ds="http://schemas.openxmlformats.org/officeDocument/2006/customXml" ds:itemID="{922513BD-8EE7-4CD9-9E8D-654FD166070C}">
+  <ds:schemaRefs>
+    <ds:schemaRef ds:uri="http://schemas.openxmlformats.org/officeDocument/2006/bibliography"/>
+  </ds:schemaRefs>
+</ds:datastoreItem>
 </file>
</xml_diff>